<commit_message>
Update skeleton for report 4
</commit_message>
<xml_diff>
--- a/Reports/Group11-Report04-v1.0.docx
+++ b/Reports/Group11-Report04-v1.0.docx
@@ -444,6 +444,7 @@
                             <w:szCs w:val="26"/>
                           </w:rPr>
                         </w:pPr>
+                        <w:proofErr w:type="spellStart"/>
                         <w:r>
                           <w:rPr>
                             <w:rFonts w:ascii="Cambria" w:hAnsi="Cambria"/>
@@ -451,7 +452,57 @@
                             <w:sz w:val="26"/>
                             <w:szCs w:val="26"/>
                           </w:rPr>
-                          <w:t>Lê Phước Việt – Team Leader – SE60706</w:t>
+                          <w:t>Lê</w:t>
+                        </w:r>
+                        <w:proofErr w:type="spellEnd"/>
+                        <w:r>
+                          <w:rPr>
+                            <w:rFonts w:ascii="Cambria" w:hAnsi="Cambria"/>
+                            <w:bCs/>
+                            <w:sz w:val="26"/>
+                            <w:szCs w:val="26"/>
+                          </w:rPr>
+                          <w:t xml:space="preserve"> </w:t>
+                        </w:r>
+                        <w:proofErr w:type="spellStart"/>
+                        <w:r>
+                          <w:rPr>
+                            <w:rFonts w:ascii="Cambria" w:hAnsi="Cambria"/>
+                            <w:bCs/>
+                            <w:sz w:val="26"/>
+                            <w:szCs w:val="26"/>
+                          </w:rPr>
+                          <w:t>Phước</w:t>
+                        </w:r>
+                        <w:proofErr w:type="spellEnd"/>
+                        <w:r>
+                          <w:rPr>
+                            <w:rFonts w:ascii="Cambria" w:hAnsi="Cambria"/>
+                            <w:bCs/>
+                            <w:sz w:val="26"/>
+                            <w:szCs w:val="26"/>
+                          </w:rPr>
+                          <w:t xml:space="preserve"> </w:t>
+                        </w:r>
+                        <w:proofErr w:type="spellStart"/>
+                        <w:r>
+                          <w:rPr>
+                            <w:rFonts w:ascii="Cambria" w:hAnsi="Cambria"/>
+                            <w:bCs/>
+                            <w:sz w:val="26"/>
+                            <w:szCs w:val="26"/>
+                          </w:rPr>
+                          <w:t>Việt</w:t>
+                        </w:r>
+                        <w:proofErr w:type="spellEnd"/>
+                        <w:r>
+                          <w:rPr>
+                            <w:rFonts w:ascii="Cambria" w:hAnsi="Cambria"/>
+                            <w:bCs/>
+                            <w:sz w:val="26"/>
+                            <w:szCs w:val="26"/>
+                          </w:rPr>
+                          <w:t xml:space="preserve"> – Team Leader – SE60706</w:t>
                         </w:r>
                       </w:p>
                       <w:p>
@@ -464,6 +515,7 @@
                             <w:szCs w:val="26"/>
                           </w:rPr>
                         </w:pPr>
+                        <w:proofErr w:type="spellStart"/>
                         <w:r>
                           <w:rPr>
                             <w:rFonts w:ascii="Cambria" w:hAnsi="Cambria"/>
@@ -471,7 +523,57 @@
                             <w:sz w:val="26"/>
                             <w:szCs w:val="26"/>
                           </w:rPr>
-                          <w:t>Nguyễn Xuân Sơn – Team Member – SE60727</w:t>
+                          <w:t>Nguyễn</w:t>
+                        </w:r>
+                        <w:proofErr w:type="spellEnd"/>
+                        <w:r>
+                          <w:rPr>
+                            <w:rFonts w:ascii="Cambria" w:hAnsi="Cambria"/>
+                            <w:bCs/>
+                            <w:sz w:val="26"/>
+                            <w:szCs w:val="26"/>
+                          </w:rPr>
+                          <w:t xml:space="preserve"> </w:t>
+                        </w:r>
+                        <w:proofErr w:type="spellStart"/>
+                        <w:r>
+                          <w:rPr>
+                            <w:rFonts w:ascii="Cambria" w:hAnsi="Cambria"/>
+                            <w:bCs/>
+                            <w:sz w:val="26"/>
+                            <w:szCs w:val="26"/>
+                          </w:rPr>
+                          <w:t>Xuân</w:t>
+                        </w:r>
+                        <w:proofErr w:type="spellEnd"/>
+                        <w:r>
+                          <w:rPr>
+                            <w:rFonts w:ascii="Cambria" w:hAnsi="Cambria"/>
+                            <w:bCs/>
+                            <w:sz w:val="26"/>
+                            <w:szCs w:val="26"/>
+                          </w:rPr>
+                          <w:t xml:space="preserve"> </w:t>
+                        </w:r>
+                        <w:proofErr w:type="spellStart"/>
+                        <w:r>
+                          <w:rPr>
+                            <w:rFonts w:ascii="Cambria" w:hAnsi="Cambria"/>
+                            <w:bCs/>
+                            <w:sz w:val="26"/>
+                            <w:szCs w:val="26"/>
+                          </w:rPr>
+                          <w:t>Sơn</w:t>
+                        </w:r>
+                        <w:proofErr w:type="spellEnd"/>
+                        <w:r>
+                          <w:rPr>
+                            <w:rFonts w:ascii="Cambria" w:hAnsi="Cambria"/>
+                            <w:bCs/>
+                            <w:sz w:val="26"/>
+                            <w:szCs w:val="26"/>
+                          </w:rPr>
+                          <w:t xml:space="preserve"> – Team Member – SE60727</w:t>
                         </w:r>
                       </w:p>
                       <w:p>
@@ -484,6 +586,7 @@
                             <w:szCs w:val="26"/>
                           </w:rPr>
                         </w:pPr>
+                        <w:proofErr w:type="spellStart"/>
                         <w:r>
                           <w:rPr>
                             <w:rFonts w:ascii="Cambria" w:hAnsi="Cambria"/>
@@ -491,8 +594,9 @@
                             <w:sz w:val="26"/>
                             <w:szCs w:val="26"/>
                           </w:rPr>
-                          <w:t>Vũ Nhật</w:t>
+                          <w:t>Vũ</w:t>
                         </w:r>
+                        <w:proofErr w:type="spellEnd"/>
                         <w:r>
                           <w:rPr>
                             <w:rFonts w:ascii="Cambria" w:hAnsi="Cambria"/>
@@ -500,7 +604,67 @@
                             <w:sz w:val="26"/>
                             <w:szCs w:val="26"/>
                           </w:rPr>
-                          <w:t xml:space="preserve"> Anh Khoa – Team Member – SE60817</w:t>
+                          <w:t xml:space="preserve"> </w:t>
+                        </w:r>
+                        <w:proofErr w:type="spellStart"/>
+                        <w:r>
+                          <w:rPr>
+                            <w:rFonts w:ascii="Cambria" w:hAnsi="Cambria"/>
+                            <w:bCs/>
+                            <w:sz w:val="26"/>
+                            <w:szCs w:val="26"/>
+                          </w:rPr>
+                          <w:t>Nhật</w:t>
+                        </w:r>
+                        <w:proofErr w:type="spellEnd"/>
+                        <w:r>
+                          <w:rPr>
+                            <w:rFonts w:ascii="Cambria" w:hAnsi="Cambria"/>
+                            <w:bCs/>
+                            <w:sz w:val="26"/>
+                            <w:szCs w:val="26"/>
+                          </w:rPr>
+                          <w:t xml:space="preserve"> </w:t>
+                        </w:r>
+                        <w:proofErr w:type="spellStart"/>
+                        <w:r>
+                          <w:rPr>
+                            <w:rFonts w:ascii="Cambria" w:hAnsi="Cambria"/>
+                            <w:bCs/>
+                            <w:sz w:val="26"/>
+                            <w:szCs w:val="26"/>
+                          </w:rPr>
+                          <w:t>Anh</w:t>
+                        </w:r>
+                        <w:proofErr w:type="spellEnd"/>
+                        <w:r>
+                          <w:rPr>
+                            <w:rFonts w:ascii="Cambria" w:hAnsi="Cambria"/>
+                            <w:bCs/>
+                            <w:sz w:val="26"/>
+                            <w:szCs w:val="26"/>
+                          </w:rPr>
+                          <w:t xml:space="preserve"> </w:t>
+                        </w:r>
+                        <w:proofErr w:type="spellStart"/>
+                        <w:r>
+                          <w:rPr>
+                            <w:rFonts w:ascii="Cambria" w:hAnsi="Cambria"/>
+                            <w:bCs/>
+                            <w:sz w:val="26"/>
+                            <w:szCs w:val="26"/>
+                          </w:rPr>
+                          <w:t>Khoa</w:t>
+                        </w:r>
+                        <w:proofErr w:type="spellEnd"/>
+                        <w:r>
+                          <w:rPr>
+                            <w:rFonts w:ascii="Cambria" w:hAnsi="Cambria"/>
+                            <w:bCs/>
+                            <w:sz w:val="26"/>
+                            <w:szCs w:val="26"/>
+                          </w:rPr>
+                          <w:t xml:space="preserve"> – Team Member – SE60817</w:t>
                         </w:r>
                       </w:p>
                       <w:p>
@@ -513,6 +677,7 @@
                             <w:szCs w:val="26"/>
                           </w:rPr>
                         </w:pPr>
+                        <w:proofErr w:type="spellStart"/>
                         <w:r>
                           <w:rPr>
                             <w:rFonts w:ascii="Cambria" w:hAnsi="Cambria"/>
@@ -520,7 +685,77 @@
                             <w:sz w:val="26"/>
                             <w:szCs w:val="26"/>
                           </w:rPr>
-                          <w:t xml:space="preserve">Dương Thị Hoàng Anh – Team Member </w:t>
+                          <w:t>Dương</w:t>
+                        </w:r>
+                        <w:proofErr w:type="spellEnd"/>
+                        <w:r>
+                          <w:rPr>
+                            <w:rFonts w:ascii="Cambria" w:hAnsi="Cambria"/>
+                            <w:bCs/>
+                            <w:sz w:val="26"/>
+                            <w:szCs w:val="26"/>
+                          </w:rPr>
+                          <w:t xml:space="preserve"> </w:t>
+                        </w:r>
+                        <w:proofErr w:type="spellStart"/>
+                        <w:r>
+                          <w:rPr>
+                            <w:rFonts w:ascii="Cambria" w:hAnsi="Cambria"/>
+                            <w:bCs/>
+                            <w:sz w:val="26"/>
+                            <w:szCs w:val="26"/>
+                          </w:rPr>
+                          <w:t>Thị</w:t>
+                        </w:r>
+                        <w:proofErr w:type="spellEnd"/>
+                        <w:r>
+                          <w:rPr>
+                            <w:rFonts w:ascii="Cambria" w:hAnsi="Cambria"/>
+                            <w:bCs/>
+                            <w:sz w:val="26"/>
+                            <w:szCs w:val="26"/>
+                          </w:rPr>
+                          <w:t xml:space="preserve"> </w:t>
+                        </w:r>
+                        <w:proofErr w:type="spellStart"/>
+                        <w:r>
+                          <w:rPr>
+                            <w:rFonts w:ascii="Cambria" w:hAnsi="Cambria"/>
+                            <w:bCs/>
+                            <w:sz w:val="26"/>
+                            <w:szCs w:val="26"/>
+                          </w:rPr>
+                          <w:t>Hoàng</w:t>
+                        </w:r>
+                        <w:proofErr w:type="spellEnd"/>
+                        <w:r>
+                          <w:rPr>
+                            <w:rFonts w:ascii="Cambria" w:hAnsi="Cambria"/>
+                            <w:bCs/>
+                            <w:sz w:val="26"/>
+                            <w:szCs w:val="26"/>
+                          </w:rPr>
+                          <w:t xml:space="preserve"> </w:t>
+                        </w:r>
+                        <w:proofErr w:type="spellStart"/>
+                        <w:r>
+                          <w:rPr>
+                            <w:rFonts w:ascii="Cambria" w:hAnsi="Cambria"/>
+                            <w:bCs/>
+                            <w:sz w:val="26"/>
+                            <w:szCs w:val="26"/>
+                          </w:rPr>
+                          <w:t>Anh</w:t>
+                        </w:r>
+                        <w:proofErr w:type="spellEnd"/>
+                        <w:r>
+                          <w:rPr>
+                            <w:rFonts w:ascii="Cambria" w:hAnsi="Cambria"/>
+                            <w:bCs/>
+                            <w:sz w:val="26"/>
+                            <w:szCs w:val="26"/>
+                          </w:rPr>
+                          <w:t xml:space="preserve"> – Team Member </w:t>
                         </w:r>
                         <w:r>
                           <w:rPr>
@@ -604,6 +839,7 @@
                             <w:szCs w:val="26"/>
                           </w:rPr>
                         </w:pPr>
+                        <w:proofErr w:type="spellStart"/>
                         <w:r>
                           <w:rPr>
                             <w:rFonts w:ascii="Cambria" w:hAnsi="Cambria"/>
@@ -611,8 +847,49 @@
                             <w:sz w:val="26"/>
                             <w:szCs w:val="26"/>
                           </w:rPr>
-                          <w:t>Nguyễn Đức Khoan</w:t>
+                          <w:t>Nguyễn</w:t>
                         </w:r>
+                        <w:proofErr w:type="spellEnd"/>
+                        <w:r>
+                          <w:rPr>
+                            <w:rFonts w:ascii="Cambria" w:hAnsi="Cambria"/>
+                            <w:bCs/>
+                            <w:sz w:val="26"/>
+                            <w:szCs w:val="26"/>
+                          </w:rPr>
+                          <w:t xml:space="preserve"> </w:t>
+                        </w:r>
+                        <w:proofErr w:type="spellStart"/>
+                        <w:r>
+                          <w:rPr>
+                            <w:rFonts w:ascii="Cambria" w:hAnsi="Cambria"/>
+                            <w:bCs/>
+                            <w:sz w:val="26"/>
+                            <w:szCs w:val="26"/>
+                          </w:rPr>
+                          <w:t>Đức</w:t>
+                        </w:r>
+                        <w:proofErr w:type="spellEnd"/>
+                        <w:r>
+                          <w:rPr>
+                            <w:rFonts w:ascii="Cambria" w:hAnsi="Cambria"/>
+                            <w:bCs/>
+                            <w:sz w:val="26"/>
+                            <w:szCs w:val="26"/>
+                          </w:rPr>
+                          <w:t xml:space="preserve"> </w:t>
+                        </w:r>
+                        <w:proofErr w:type="spellStart"/>
+                        <w:r>
+                          <w:rPr>
+                            <w:rFonts w:ascii="Cambria" w:hAnsi="Cambria"/>
+                            <w:bCs/>
+                            <w:sz w:val="26"/>
+                            <w:szCs w:val="26"/>
+                          </w:rPr>
+                          <w:t>Khoan</w:t>
+                        </w:r>
+                        <w:proofErr w:type="spellEnd"/>
                       </w:p>
                     </w:tc>
                   </w:tr>
@@ -771,6 +1048,7 @@
                             <w:szCs w:val="26"/>
                           </w:rPr>
                         </w:pPr>
+                        <w:proofErr w:type="spellStart"/>
                         <w:r>
                           <w:rPr>
                             <w:rFonts w:ascii="Cambria" w:hAnsi="Cambria"/>
@@ -779,6 +1057,7 @@
                           </w:rPr>
                           <w:t>HospitalF</w:t>
                         </w:r>
+                        <w:proofErr w:type="spellEnd"/>
                       </w:p>
                     </w:tc>
                   </w:tr>
@@ -868,8 +1147,6 @@
             </w:pPr>
           </w:p>
         </w:tc>
-        <w:bookmarkStart w:id="0" w:name="_GoBack"/>
-        <w:bookmarkEnd w:id="0"/>
       </w:tr>
     </w:tbl>
     <w:sdt>
@@ -12458,7 +12735,7 @@
           <w:szCs w:val="28"/>
         </w:rPr>
       </w:pPr>
-      <w:bookmarkStart w:id="1" w:name="_Toc390081943"/>
+      <w:bookmarkStart w:id="0" w:name="_Toc390081943"/>
       <w:r>
         <w:rPr>
           <w:rFonts w:ascii="Cambria" w:eastAsiaTheme="majorEastAsia" w:hAnsi="Cambria" w:cstheme="majorBidi"/>
@@ -12470,7 +12747,7 @@
         </w:rPr>
         <w:t>Design Overview</w:t>
       </w:r>
-      <w:bookmarkEnd w:id="1"/>
+      <w:bookmarkEnd w:id="0"/>
     </w:p>
     <w:p>
       <w:pPr>
@@ -12495,7 +12772,7 @@
           <w:szCs w:val="28"/>
         </w:rPr>
       </w:pPr>
-      <w:bookmarkStart w:id="2" w:name="_Toc390081944"/>
+      <w:bookmarkStart w:id="1" w:name="_Toc390081944"/>
       <w:r>
         <w:rPr>
           <w:rFonts w:ascii="Cambria" w:eastAsiaTheme="majorEastAsia" w:hAnsi="Cambria" w:cstheme="majorBidi"/>
@@ -12507,7 +12784,7 @@
         </w:rPr>
         <w:t>System Architecture Design</w:t>
       </w:r>
-      <w:bookmarkEnd w:id="2"/>
+      <w:bookmarkEnd w:id="1"/>
     </w:p>
     <w:p>
       <w:pPr>
@@ -12532,7 +12809,7 @@
           <w:szCs w:val="28"/>
         </w:rPr>
       </w:pPr>
-      <w:bookmarkStart w:id="3" w:name="_Toc390081945"/>
+      <w:bookmarkStart w:id="2" w:name="_Toc390081945"/>
       <w:r>
         <w:rPr>
           <w:rFonts w:ascii="Cambria" w:eastAsiaTheme="majorEastAsia" w:hAnsi="Cambria" w:cstheme="majorBidi"/>
@@ -12544,7 +12821,7 @@
         </w:rPr>
         <w:t>Component Diagram</w:t>
       </w:r>
-      <w:bookmarkEnd w:id="3"/>
+      <w:bookmarkEnd w:id="2"/>
     </w:p>
     <w:p>
       <w:pPr>
@@ -12569,7 +12846,7 @@
           <w:szCs w:val="28"/>
         </w:rPr>
       </w:pPr>
-      <w:bookmarkStart w:id="4" w:name="_Toc390081946"/>
+      <w:bookmarkStart w:id="3" w:name="_Toc390081946"/>
       <w:r>
         <w:rPr>
           <w:rFonts w:ascii="Cambria" w:eastAsiaTheme="majorEastAsia" w:hAnsi="Cambria" w:cstheme="majorBidi"/>
@@ -12581,7 +12858,7 @@
         </w:rPr>
         <w:t>Detailed Description of Components</w:t>
       </w:r>
-      <w:bookmarkEnd w:id="4"/>
+      <w:bookmarkEnd w:id="3"/>
     </w:p>
     <w:p>
       <w:pPr>
@@ -12607,7 +12884,7 @@
           <w:szCs w:val="28"/>
         </w:rPr>
       </w:pPr>
-      <w:bookmarkStart w:id="5" w:name="_Toc390081947"/>
+      <w:bookmarkStart w:id="4" w:name="_Toc390081947"/>
       <w:r>
         <w:rPr>
           <w:rFonts w:ascii="Cambria" w:eastAsiaTheme="majorEastAsia" w:hAnsi="Cambria" w:cstheme="majorBidi"/>
@@ -12619,7 +12896,7 @@
         </w:rPr>
         <w:t>Class Diagram</w:t>
       </w:r>
-      <w:bookmarkEnd w:id="5"/>
+      <w:bookmarkEnd w:id="4"/>
     </w:p>
     <w:p>
       <w:pPr>
@@ -12645,7 +12922,7 @@
           <w:szCs w:val="28"/>
         </w:rPr>
       </w:pPr>
-      <w:bookmarkStart w:id="6" w:name="_Toc390081948"/>
+      <w:bookmarkStart w:id="5" w:name="_Toc390081948"/>
       <w:r>
         <w:rPr>
           <w:rFonts w:ascii="Cambria" w:eastAsiaTheme="majorEastAsia" w:hAnsi="Cambria" w:cstheme="majorBidi"/>
@@ -12657,7 +12934,7 @@
         </w:rPr>
         <w:t>Class Diagram Explanation</w:t>
       </w:r>
-      <w:bookmarkEnd w:id="6"/>
+      <w:bookmarkEnd w:id="5"/>
     </w:p>
     <w:p>
       <w:pPr>
@@ -12683,7 +12960,7 @@
           <w:szCs w:val="28"/>
         </w:rPr>
       </w:pPr>
-      <w:bookmarkStart w:id="7" w:name="_Toc390081949"/>
+      <w:bookmarkStart w:id="6" w:name="_Toc390081949"/>
       <w:r>
         <w:rPr>
           <w:rFonts w:ascii="Cambria" w:eastAsiaTheme="majorEastAsia" w:hAnsi="Cambria" w:cstheme="majorBidi"/>
@@ -12695,7 +12972,7 @@
         </w:rPr>
         <w:t>User</w:t>
       </w:r>
-      <w:bookmarkEnd w:id="7"/>
+      <w:bookmarkEnd w:id="6"/>
     </w:p>
     <w:p>
       <w:pPr>
@@ -12721,7 +12998,7 @@
           <w:szCs w:val="28"/>
         </w:rPr>
       </w:pPr>
-      <w:bookmarkStart w:id="8" w:name="_Toc390081950"/>
+      <w:bookmarkStart w:id="7" w:name="_Toc390081950"/>
       <w:r>
         <w:rPr>
           <w:rFonts w:ascii="Cambria" w:eastAsiaTheme="majorEastAsia" w:hAnsi="Cambria" w:cstheme="majorBidi"/>
@@ -12733,7 +13010,7 @@
         </w:rPr>
         <w:t>Hospital</w:t>
       </w:r>
-      <w:bookmarkEnd w:id="8"/>
+      <w:bookmarkEnd w:id="7"/>
     </w:p>
     <w:p>
       <w:pPr>
@@ -12759,7 +13036,8 @@
           <w:szCs w:val="28"/>
         </w:rPr>
       </w:pPr>
-      <w:bookmarkStart w:id="9" w:name="_Toc390081951"/>
+      <w:bookmarkStart w:id="8" w:name="_Toc390081951"/>
+      <w:proofErr w:type="spellStart"/>
       <w:r>
         <w:rPr>
           <w:rFonts w:ascii="Cambria" w:eastAsiaTheme="majorEastAsia" w:hAnsi="Cambria" w:cstheme="majorBidi"/>
@@ -12771,7 +13049,8 @@
         </w:rPr>
         <w:t>HospitalType</w:t>
       </w:r>
-      <w:bookmarkEnd w:id="9"/>
+      <w:bookmarkEnd w:id="8"/>
+      <w:proofErr w:type="spellEnd"/>
     </w:p>
     <w:p>
       <w:pPr>
@@ -12797,7 +13076,7 @@
           <w:szCs w:val="28"/>
         </w:rPr>
       </w:pPr>
-      <w:bookmarkStart w:id="10" w:name="_Toc390081952"/>
+      <w:bookmarkStart w:id="9" w:name="_Toc390081952"/>
       <w:r>
         <w:rPr>
           <w:rFonts w:ascii="Cambria" w:eastAsiaTheme="majorEastAsia" w:hAnsi="Cambria" w:cstheme="majorBidi"/>
@@ -12809,7 +13088,7 @@
         </w:rPr>
         <w:t>Doctor</w:t>
       </w:r>
-      <w:bookmarkEnd w:id="10"/>
+      <w:bookmarkEnd w:id="9"/>
     </w:p>
     <w:p>
       <w:pPr>
@@ -12835,7 +13114,8 @@
           <w:szCs w:val="28"/>
         </w:rPr>
       </w:pPr>
-      <w:bookmarkStart w:id="11" w:name="_Toc390081953"/>
+      <w:bookmarkStart w:id="10" w:name="_Toc390081953"/>
+      <w:proofErr w:type="spellStart"/>
       <w:r>
         <w:rPr>
           <w:rFonts w:ascii="Cambria" w:eastAsiaTheme="majorEastAsia" w:hAnsi="Cambria" w:cstheme="majorBidi"/>
@@ -12845,9 +13125,21 @@
           <w:sz w:val="28"/>
           <w:szCs w:val="28"/>
         </w:rPr>
-        <w:t>Doctor_Speciality</w:t>
+        <w:t>Doctor</w:t>
       </w:r>
-      <w:bookmarkEnd w:id="11"/>
+      <w:r>
+        <w:rPr>
+          <w:rFonts w:ascii="Cambria" w:eastAsiaTheme="majorEastAsia" w:hAnsi="Cambria" w:cstheme="majorBidi"/>
+          <w:b/>
+          <w:bCs/>
+          <w:color w:val="000000" w:themeColor="text1"/>
+          <w:sz w:val="28"/>
+          <w:szCs w:val="28"/>
+        </w:rPr>
+        <w:t>Speciality</w:t>
+      </w:r>
+      <w:bookmarkEnd w:id="10"/>
+      <w:proofErr w:type="spellEnd"/>
     </w:p>
     <w:p>
       <w:pPr>
@@ -12873,7 +13165,8 @@
           <w:szCs w:val="28"/>
         </w:rPr>
       </w:pPr>
-      <w:bookmarkStart w:id="12" w:name="_Toc390081954"/>
+      <w:bookmarkStart w:id="11" w:name="_Toc390081954"/>
+      <w:proofErr w:type="spellStart"/>
       <w:r>
         <w:rPr>
           <w:rFonts w:ascii="Cambria" w:eastAsiaTheme="majorEastAsia" w:hAnsi="Cambria" w:cstheme="majorBidi"/>
@@ -12883,9 +13176,21 @@
           <w:sz w:val="28"/>
           <w:szCs w:val="28"/>
         </w:rPr>
-        <w:t>Doctor_Hospital</w:t>
+        <w:t>Doctor</w:t>
       </w:r>
-      <w:bookmarkEnd w:id="12"/>
+      <w:r>
+        <w:rPr>
+          <w:rFonts w:ascii="Cambria" w:eastAsiaTheme="majorEastAsia" w:hAnsi="Cambria" w:cstheme="majorBidi"/>
+          <w:b/>
+          <w:bCs/>
+          <w:color w:val="000000" w:themeColor="text1"/>
+          <w:sz w:val="28"/>
+          <w:szCs w:val="28"/>
+        </w:rPr>
+        <w:t>Hospital</w:t>
+      </w:r>
+      <w:bookmarkEnd w:id="11"/>
+      <w:proofErr w:type="spellEnd"/>
     </w:p>
     <w:p>
       <w:pPr>
@@ -12911,7 +13216,7 @@
           <w:szCs w:val="28"/>
         </w:rPr>
       </w:pPr>
-      <w:bookmarkStart w:id="13" w:name="_Toc390081955"/>
+      <w:bookmarkStart w:id="12" w:name="_Toc390081955"/>
       <w:r>
         <w:rPr>
           <w:rFonts w:ascii="Cambria" w:eastAsiaTheme="majorEastAsia" w:hAnsi="Cambria" w:cstheme="majorBidi"/>
@@ -12923,7 +13228,7 @@
         </w:rPr>
         <w:t>Appointment</w:t>
       </w:r>
-      <w:bookmarkEnd w:id="13"/>
+      <w:bookmarkEnd w:id="12"/>
     </w:p>
     <w:p>
       <w:pPr>
@@ -12949,7 +13254,7 @@
           <w:szCs w:val="28"/>
         </w:rPr>
       </w:pPr>
-      <w:bookmarkStart w:id="14" w:name="_Toc390081956"/>
+      <w:bookmarkStart w:id="13" w:name="_Toc390081956"/>
       <w:r>
         <w:rPr>
           <w:rFonts w:ascii="Cambria" w:eastAsiaTheme="majorEastAsia" w:hAnsi="Cambria" w:cstheme="majorBidi"/>
@@ -12961,7 +13266,7 @@
         </w:rPr>
         <w:t>Role</w:t>
       </w:r>
-      <w:bookmarkEnd w:id="14"/>
+      <w:bookmarkEnd w:id="13"/>
     </w:p>
     <w:p>
       <w:pPr>
@@ -12987,7 +13292,7 @@
           <w:szCs w:val="28"/>
         </w:rPr>
       </w:pPr>
-      <w:bookmarkStart w:id="15" w:name="_Toc390081957"/>
+      <w:bookmarkStart w:id="14" w:name="_Toc390081957"/>
       <w:r>
         <w:rPr>
           <w:rFonts w:ascii="Cambria" w:eastAsiaTheme="majorEastAsia" w:hAnsi="Cambria" w:cstheme="majorBidi"/>
@@ -12999,7 +13304,7 @@
         </w:rPr>
         <w:t>Rating</w:t>
       </w:r>
-      <w:bookmarkEnd w:id="15"/>
+      <w:bookmarkEnd w:id="14"/>
     </w:p>
     <w:p>
       <w:pPr>
@@ -13025,7 +13330,7 @@
           <w:szCs w:val="28"/>
         </w:rPr>
       </w:pPr>
-      <w:bookmarkStart w:id="16" w:name="_Toc390081958"/>
+      <w:bookmarkStart w:id="15" w:name="_Toc390081958"/>
       <w:r>
         <w:rPr>
           <w:rFonts w:ascii="Cambria" w:eastAsiaTheme="majorEastAsia" w:hAnsi="Cambria" w:cstheme="majorBidi"/>
@@ -13037,7 +13342,7 @@
         </w:rPr>
         <w:t>Feedback</w:t>
       </w:r>
-      <w:bookmarkEnd w:id="16"/>
+      <w:bookmarkEnd w:id="15"/>
     </w:p>
     <w:p>
       <w:pPr>
@@ -13063,7 +13368,8 @@
           <w:szCs w:val="28"/>
         </w:rPr>
       </w:pPr>
-      <w:bookmarkStart w:id="17" w:name="_Toc390081959"/>
+      <w:bookmarkStart w:id="16" w:name="_Toc390081959"/>
+      <w:proofErr w:type="spellStart"/>
       <w:r>
         <w:rPr>
           <w:rFonts w:ascii="Cambria" w:eastAsiaTheme="majorEastAsia" w:hAnsi="Cambria" w:cstheme="majorBidi"/>
@@ -13075,7 +13381,8 @@
         </w:rPr>
         <w:t>FeedbackType</w:t>
       </w:r>
-      <w:bookmarkEnd w:id="17"/>
+      <w:bookmarkEnd w:id="16"/>
+      <w:proofErr w:type="spellEnd"/>
     </w:p>
     <w:p>
       <w:pPr>
@@ -13101,7 +13408,7 @@
           <w:szCs w:val="28"/>
         </w:rPr>
       </w:pPr>
-      <w:bookmarkStart w:id="18" w:name="_Toc390081960"/>
+      <w:bookmarkStart w:id="17" w:name="_Toc390081960"/>
       <w:r>
         <w:rPr>
           <w:rFonts w:ascii="Cambria" w:eastAsiaTheme="majorEastAsia" w:hAnsi="Cambria" w:cstheme="majorBidi"/>
@@ -13113,7 +13420,7 @@
         </w:rPr>
         <w:t>Facility</w:t>
       </w:r>
-      <w:bookmarkEnd w:id="18"/>
+      <w:bookmarkEnd w:id="17"/>
     </w:p>
     <w:p>
       <w:pPr>
@@ -13139,7 +13446,8 @@
           <w:szCs w:val="28"/>
         </w:rPr>
       </w:pPr>
-      <w:bookmarkStart w:id="19" w:name="_Toc390081961"/>
+      <w:bookmarkStart w:id="18" w:name="_Toc390081961"/>
+      <w:proofErr w:type="spellStart"/>
       <w:r>
         <w:rPr>
           <w:rFonts w:ascii="Cambria" w:eastAsiaTheme="majorEastAsia" w:hAnsi="Cambria" w:cstheme="majorBidi"/>
@@ -13149,9 +13457,21 @@
           <w:sz w:val="28"/>
           <w:szCs w:val="28"/>
         </w:rPr>
-        <w:t>Hospital_Facility</w:t>
+        <w:t>Hospital</w:t>
       </w:r>
-      <w:bookmarkEnd w:id="19"/>
+      <w:r>
+        <w:rPr>
+          <w:rFonts w:ascii="Cambria" w:eastAsiaTheme="majorEastAsia" w:hAnsi="Cambria" w:cstheme="majorBidi"/>
+          <w:b/>
+          <w:bCs/>
+          <w:color w:val="000000" w:themeColor="text1"/>
+          <w:sz w:val="28"/>
+          <w:szCs w:val="28"/>
+        </w:rPr>
+        <w:t>Facility</w:t>
+      </w:r>
+      <w:bookmarkEnd w:id="18"/>
+      <w:proofErr w:type="spellEnd"/>
     </w:p>
     <w:p>
       <w:pPr>
@@ -13177,7 +13497,7 @@
           <w:szCs w:val="28"/>
         </w:rPr>
       </w:pPr>
-      <w:bookmarkStart w:id="20" w:name="_Toc390081962"/>
+      <w:bookmarkStart w:id="19" w:name="_Toc390081962"/>
       <w:r>
         <w:rPr>
           <w:rFonts w:ascii="Cambria" w:eastAsiaTheme="majorEastAsia" w:hAnsi="Cambria" w:cstheme="majorBidi"/>
@@ -13189,7 +13509,7 @@
         </w:rPr>
         <w:t>Service</w:t>
       </w:r>
-      <w:bookmarkEnd w:id="20"/>
+      <w:bookmarkEnd w:id="19"/>
     </w:p>
     <w:p>
       <w:pPr>
@@ -13215,7 +13535,8 @@
           <w:szCs w:val="28"/>
         </w:rPr>
       </w:pPr>
-      <w:bookmarkStart w:id="21" w:name="_Toc390081963"/>
+      <w:bookmarkStart w:id="20" w:name="_Toc390081963"/>
+      <w:proofErr w:type="spellStart"/>
       <w:r>
         <w:rPr>
           <w:rFonts w:ascii="Cambria" w:eastAsiaTheme="majorEastAsia" w:hAnsi="Cambria" w:cstheme="majorBidi"/>
@@ -13225,9 +13546,21 @@
           <w:sz w:val="28"/>
           <w:szCs w:val="28"/>
         </w:rPr>
-        <w:t>Hospital_Service</w:t>
+        <w:t>Hospital</w:t>
       </w:r>
-      <w:bookmarkEnd w:id="21"/>
+      <w:r>
+        <w:rPr>
+          <w:rFonts w:ascii="Cambria" w:eastAsiaTheme="majorEastAsia" w:hAnsi="Cambria" w:cstheme="majorBidi"/>
+          <w:b/>
+          <w:bCs/>
+          <w:color w:val="000000" w:themeColor="text1"/>
+          <w:sz w:val="28"/>
+          <w:szCs w:val="28"/>
+        </w:rPr>
+        <w:t>Service</w:t>
+      </w:r>
+      <w:bookmarkEnd w:id="20"/>
+      <w:proofErr w:type="spellEnd"/>
     </w:p>
     <w:p>
       <w:pPr>
@@ -13253,7 +13586,7 @@
           <w:szCs w:val="28"/>
         </w:rPr>
       </w:pPr>
-      <w:bookmarkStart w:id="22" w:name="_Toc390081964"/>
+      <w:bookmarkStart w:id="21" w:name="_Toc390081964"/>
       <w:r>
         <w:rPr>
           <w:rFonts w:ascii="Cambria" w:eastAsiaTheme="majorEastAsia" w:hAnsi="Cambria" w:cstheme="majorBidi"/>
@@ -13265,7 +13598,7 @@
         </w:rPr>
         <w:t>Photo</w:t>
       </w:r>
-      <w:bookmarkEnd w:id="22"/>
+      <w:bookmarkEnd w:id="21"/>
     </w:p>
     <w:p>
       <w:pPr>
@@ -13291,7 +13624,7 @@
           <w:szCs w:val="28"/>
         </w:rPr>
       </w:pPr>
-      <w:bookmarkStart w:id="23" w:name="_Toc390081965"/>
+      <w:bookmarkStart w:id="22" w:name="_Toc390081965"/>
       <w:r>
         <w:rPr>
           <w:rFonts w:ascii="Cambria" w:eastAsiaTheme="majorEastAsia" w:hAnsi="Cambria" w:cstheme="majorBidi"/>
@@ -13303,7 +13636,7 @@
         </w:rPr>
         <w:t>Ward</w:t>
       </w:r>
-      <w:bookmarkEnd w:id="23"/>
+      <w:bookmarkEnd w:id="22"/>
     </w:p>
     <w:p>
       <w:pPr>
@@ -13329,7 +13662,7 @@
           <w:szCs w:val="28"/>
         </w:rPr>
       </w:pPr>
-      <w:bookmarkStart w:id="24" w:name="_Toc390081966"/>
+      <w:bookmarkStart w:id="23" w:name="_Toc390081966"/>
       <w:r>
         <w:rPr>
           <w:rFonts w:ascii="Cambria" w:eastAsiaTheme="majorEastAsia" w:hAnsi="Cambria" w:cstheme="majorBidi"/>
@@ -13341,7 +13674,7 @@
         </w:rPr>
         <w:t>District</w:t>
       </w:r>
-      <w:bookmarkEnd w:id="24"/>
+      <w:bookmarkEnd w:id="23"/>
     </w:p>
     <w:p>
       <w:pPr>
@@ -13367,7 +13700,7 @@
           <w:szCs w:val="28"/>
         </w:rPr>
       </w:pPr>
-      <w:bookmarkStart w:id="25" w:name="_Toc390081967"/>
+      <w:bookmarkStart w:id="24" w:name="_Toc390081967"/>
       <w:r>
         <w:rPr>
           <w:rFonts w:ascii="Cambria" w:eastAsiaTheme="majorEastAsia" w:hAnsi="Cambria" w:cstheme="majorBidi"/>
@@ -13379,7 +13712,7 @@
         </w:rPr>
         <w:t>City</w:t>
       </w:r>
-      <w:bookmarkEnd w:id="25"/>
+      <w:bookmarkEnd w:id="24"/>
     </w:p>
     <w:p>
       <w:pPr>
@@ -13405,7 +13738,8 @@
           <w:szCs w:val="28"/>
         </w:rPr>
       </w:pPr>
-      <w:bookmarkStart w:id="26" w:name="_Toc390081968"/>
+      <w:bookmarkStart w:id="25" w:name="_Toc390081968"/>
+      <w:proofErr w:type="spellStart"/>
       <w:r>
         <w:rPr>
           <w:rFonts w:ascii="Cambria" w:eastAsiaTheme="majorEastAsia" w:hAnsi="Cambria" w:cstheme="majorBidi"/>
@@ -13417,7 +13751,8 @@
         </w:rPr>
         <w:t>Speciality</w:t>
       </w:r>
-      <w:bookmarkEnd w:id="26"/>
+      <w:bookmarkEnd w:id="25"/>
+      <w:proofErr w:type="spellEnd"/>
     </w:p>
     <w:p>
       <w:pPr>
@@ -13443,7 +13778,8 @@
           <w:szCs w:val="28"/>
         </w:rPr>
       </w:pPr>
-      <w:bookmarkStart w:id="27" w:name="_Toc390081969"/>
+      <w:bookmarkStart w:id="26" w:name="_Toc390081969"/>
+      <w:proofErr w:type="spellStart"/>
       <w:r>
         <w:rPr>
           <w:rFonts w:ascii="Cambria" w:eastAsiaTheme="majorEastAsia" w:hAnsi="Cambria" w:cstheme="majorBidi"/>
@@ -13453,9 +13789,21 @@
           <w:sz w:val="28"/>
           <w:szCs w:val="28"/>
         </w:rPr>
-        <w:t>Hospital_Speciality</w:t>
+        <w:t>Hospital</w:t>
       </w:r>
-      <w:bookmarkEnd w:id="27"/>
+      <w:r>
+        <w:rPr>
+          <w:rFonts w:ascii="Cambria" w:eastAsiaTheme="majorEastAsia" w:hAnsi="Cambria" w:cstheme="majorBidi"/>
+          <w:b/>
+          <w:bCs/>
+          <w:color w:val="000000" w:themeColor="text1"/>
+          <w:sz w:val="28"/>
+          <w:szCs w:val="28"/>
+        </w:rPr>
+        <w:t>Speciality</w:t>
+      </w:r>
+      <w:bookmarkEnd w:id="26"/>
+      <w:proofErr w:type="spellEnd"/>
     </w:p>
     <w:p>
       <w:pPr>
@@ -13481,7 +13829,7 @@
           <w:szCs w:val="28"/>
         </w:rPr>
       </w:pPr>
-      <w:bookmarkStart w:id="28" w:name="_Toc390081970"/>
+      <w:bookmarkStart w:id="27" w:name="_Toc390081970"/>
       <w:r>
         <w:rPr>
           <w:rFonts w:ascii="Cambria" w:eastAsiaTheme="majorEastAsia" w:hAnsi="Cambria" w:cstheme="majorBidi"/>
@@ -13493,7 +13841,7 @@
         </w:rPr>
         <w:t>Disease</w:t>
       </w:r>
-      <w:bookmarkEnd w:id="28"/>
+      <w:bookmarkEnd w:id="27"/>
     </w:p>
     <w:p>
       <w:pPr>
@@ -13519,7 +13867,8 @@
           <w:szCs w:val="28"/>
         </w:rPr>
       </w:pPr>
-      <w:bookmarkStart w:id="29" w:name="_Toc390081971"/>
+      <w:bookmarkStart w:id="28" w:name="_Toc390081971"/>
+      <w:proofErr w:type="spellStart"/>
       <w:r>
         <w:rPr>
           <w:rFonts w:ascii="Cambria" w:eastAsiaTheme="majorEastAsia" w:hAnsi="Cambria" w:cstheme="majorBidi"/>
@@ -13529,9 +13878,21 @@
           <w:sz w:val="28"/>
           <w:szCs w:val="28"/>
         </w:rPr>
-        <w:t>Speciality_Disease</w:t>
+        <w:t>Speciality</w:t>
       </w:r>
-      <w:bookmarkEnd w:id="29"/>
+      <w:r>
+        <w:rPr>
+          <w:rFonts w:ascii="Cambria" w:eastAsiaTheme="majorEastAsia" w:hAnsi="Cambria" w:cstheme="majorBidi"/>
+          <w:b/>
+          <w:bCs/>
+          <w:color w:val="000000" w:themeColor="text1"/>
+          <w:sz w:val="28"/>
+          <w:szCs w:val="28"/>
+        </w:rPr>
+        <w:t>Disease</w:t>
+      </w:r>
+      <w:bookmarkEnd w:id="28"/>
+      <w:proofErr w:type="spellEnd"/>
     </w:p>
     <w:p>
       <w:pPr>
@@ -13557,7 +13918,8 @@
           <w:szCs w:val="28"/>
         </w:rPr>
       </w:pPr>
-      <w:bookmarkStart w:id="30" w:name="_Toc390081972"/>
+      <w:bookmarkStart w:id="29" w:name="_Toc390081972"/>
+      <w:proofErr w:type="spellStart"/>
       <w:r>
         <w:rPr>
           <w:rFonts w:ascii="Cambria" w:eastAsiaTheme="majorEastAsia" w:hAnsi="Cambria" w:cstheme="majorBidi"/>
@@ -13569,7 +13931,8 @@
         </w:rPr>
         <w:t>WordDictionary</w:t>
       </w:r>
-      <w:bookmarkEnd w:id="30"/>
+      <w:bookmarkEnd w:id="29"/>
+      <w:proofErr w:type="spellEnd"/>
     </w:p>
     <w:p>
       <w:pPr>
@@ -13595,7 +13958,8 @@
           <w:szCs w:val="28"/>
         </w:rPr>
       </w:pPr>
-      <w:bookmarkStart w:id="31" w:name="_Toc390081973"/>
+      <w:bookmarkStart w:id="30" w:name="_Toc390081973"/>
+      <w:proofErr w:type="spellStart"/>
       <w:r>
         <w:rPr>
           <w:rFonts w:ascii="Cambria" w:eastAsiaTheme="majorEastAsia" w:hAnsi="Cambria" w:cstheme="majorBidi"/>
@@ -13606,9 +13970,10 @@
           <w:szCs w:val="28"/>
         </w:rPr>
         <w:lastRenderedPageBreak/>
-        <w:t>Word_Hospital</w:t>
+        <w:t>WordHospital</w:t>
       </w:r>
-      <w:bookmarkEnd w:id="31"/>
+      <w:bookmarkEnd w:id="30"/>
+      <w:proofErr w:type="spellEnd"/>
     </w:p>
     <w:p>
       <w:pPr>
@@ -13634,7 +13999,8 @@
           <w:szCs w:val="28"/>
         </w:rPr>
       </w:pPr>
-      <w:bookmarkStart w:id="32" w:name="_Toc390081974"/>
+      <w:bookmarkStart w:id="31" w:name="_Toc390081974"/>
+      <w:proofErr w:type="spellStart"/>
       <w:r>
         <w:rPr>
           <w:rFonts w:ascii="Cambria" w:eastAsiaTheme="majorEastAsia" w:hAnsi="Cambria" w:cstheme="majorBidi"/>
@@ -13646,7 +14012,8 @@
         </w:rPr>
         <w:t>SentenceDictionary</w:t>
       </w:r>
-      <w:bookmarkEnd w:id="32"/>
+      <w:bookmarkEnd w:id="31"/>
+      <w:proofErr w:type="spellEnd"/>
     </w:p>
     <w:p>
       <w:pPr>
@@ -13672,7 +14039,8 @@
           <w:szCs w:val="28"/>
         </w:rPr>
       </w:pPr>
-      <w:bookmarkStart w:id="33" w:name="_Toc390081975"/>
+      <w:bookmarkStart w:id="32" w:name="_Toc390081975"/>
+      <w:proofErr w:type="spellStart"/>
       <w:r>
         <w:rPr>
           <w:rFonts w:ascii="Cambria" w:eastAsiaTheme="majorEastAsia" w:hAnsi="Cambria" w:cstheme="majorBidi"/>
@@ -13682,9 +14050,23 @@
           <w:sz w:val="28"/>
           <w:szCs w:val="28"/>
         </w:rPr>
-        <w:t>Sentence_Word</w:t>
+        <w:t>Sentence</w:t>
       </w:r>
+      <w:bookmarkStart w:id="33" w:name="_GoBack"/>
       <w:bookmarkEnd w:id="33"/>
+      <w:r>
+        <w:rPr>
+          <w:rFonts w:ascii="Cambria" w:eastAsiaTheme="majorEastAsia" w:hAnsi="Cambria" w:cstheme="majorBidi"/>
+          <w:b/>
+          <w:bCs/>
+          <w:color w:val="000000" w:themeColor="text1"/>
+          <w:sz w:val="28"/>
+          <w:szCs w:val="28"/>
+        </w:rPr>
+        <w:t>Word</w:t>
+      </w:r>
+      <w:bookmarkEnd w:id="32"/>
+      <w:proofErr w:type="spellEnd"/>
     </w:p>
     <w:p>
       <w:pPr>
@@ -14359,9 +14741,22 @@
           <w:sz w:val="28"/>
           <w:szCs w:val="28"/>
         </w:rPr>
-        <w:t>Rating Hosptial</w:t>
+        <w:t xml:space="preserve">Rating </w:t>
+      </w:r>
+      <w:proofErr w:type="spellStart"/>
+      <w:r>
+        <w:rPr>
+          <w:rFonts w:ascii="Cambria" w:eastAsiaTheme="majorEastAsia" w:hAnsi="Cambria" w:cstheme="majorBidi"/>
+          <w:b/>
+          <w:bCs/>
+          <w:color w:val="000000" w:themeColor="text1"/>
+          <w:sz w:val="28"/>
+          <w:szCs w:val="28"/>
+        </w:rPr>
+        <w:t>Hosptial</w:t>
       </w:r>
       <w:bookmarkEnd w:id="50"/>
+      <w:proofErr w:type="spellEnd"/>
     </w:p>
     <w:p>
       <w:pPr>
@@ -15544,9 +15939,22 @@
           <w:sz w:val="28"/>
           <w:szCs w:val="28"/>
         </w:rPr>
-        <w:t>Rating Hosptial</w:t>
+        <w:t xml:space="preserve">Rating </w:t>
+      </w:r>
+      <w:proofErr w:type="spellStart"/>
+      <w:r>
+        <w:rPr>
+          <w:rFonts w:ascii="Cambria" w:eastAsiaTheme="majorEastAsia" w:hAnsi="Cambria" w:cstheme="majorBidi"/>
+          <w:b/>
+          <w:bCs/>
+          <w:color w:val="000000" w:themeColor="text1"/>
+          <w:sz w:val="28"/>
+          <w:szCs w:val="28"/>
+        </w:rPr>
+        <w:t>Hosptial</w:t>
       </w:r>
       <w:bookmarkEnd w:id="80"/>
+      <w:proofErr w:type="spellEnd"/>
     </w:p>
     <w:p>
       <w:pPr>
@@ -16194,6 +16602,7 @@
         </w:rPr>
       </w:pPr>
       <w:bookmarkStart w:id="97" w:name="_Toc390082039"/>
+      <w:proofErr w:type="spellStart"/>
       <w:r>
         <w:rPr>
           <w:rFonts w:ascii="Cambria" w:eastAsiaTheme="majorEastAsia" w:hAnsi="Cambria" w:cstheme="majorBidi"/>
@@ -16206,6 +16615,7 @@
         <w:t>HospitalType</w:t>
       </w:r>
       <w:bookmarkEnd w:id="97"/>
+      <w:proofErr w:type="spellEnd"/>
     </w:p>
     <w:p>
       <w:pPr>
@@ -16270,6 +16680,7 @@
         </w:rPr>
       </w:pPr>
       <w:bookmarkStart w:id="99" w:name="_Toc390082041"/>
+      <w:proofErr w:type="spellStart"/>
       <w:r>
         <w:rPr>
           <w:rFonts w:ascii="Cambria" w:eastAsiaTheme="majorEastAsia" w:hAnsi="Cambria" w:cstheme="majorBidi"/>
@@ -16282,6 +16693,7 @@
         <w:t>Doctor_Speciality</w:t>
       </w:r>
       <w:bookmarkEnd w:id="99"/>
+      <w:proofErr w:type="spellEnd"/>
     </w:p>
     <w:p>
       <w:pPr>
@@ -16308,6 +16720,7 @@
         </w:rPr>
       </w:pPr>
       <w:bookmarkStart w:id="100" w:name="_Toc390082042"/>
+      <w:proofErr w:type="spellStart"/>
       <w:r>
         <w:rPr>
           <w:rFonts w:ascii="Cambria" w:eastAsiaTheme="majorEastAsia" w:hAnsi="Cambria" w:cstheme="majorBidi"/>
@@ -16320,6 +16733,7 @@
         <w:t>Doctor_Hospital</w:t>
       </w:r>
       <w:bookmarkEnd w:id="100"/>
+      <w:proofErr w:type="spellEnd"/>
     </w:p>
     <w:p>
       <w:pPr>
@@ -16498,6 +16912,7 @@
         </w:rPr>
       </w:pPr>
       <w:bookmarkStart w:id="105" w:name="_Toc390082047"/>
+      <w:proofErr w:type="spellStart"/>
       <w:r>
         <w:rPr>
           <w:rFonts w:ascii="Cambria" w:eastAsiaTheme="majorEastAsia" w:hAnsi="Cambria" w:cstheme="majorBidi"/>
@@ -16510,6 +16925,7 @@
         <w:t>FeedbackType</w:t>
       </w:r>
       <w:bookmarkEnd w:id="105"/>
+      <w:proofErr w:type="spellEnd"/>
     </w:p>
     <w:p>
       <w:pPr>
@@ -16574,6 +16990,7 @@
         </w:rPr>
       </w:pPr>
       <w:bookmarkStart w:id="107" w:name="_Toc390082049"/>
+      <w:proofErr w:type="spellStart"/>
       <w:r>
         <w:rPr>
           <w:rFonts w:ascii="Cambria" w:eastAsiaTheme="majorEastAsia" w:hAnsi="Cambria" w:cstheme="majorBidi"/>
@@ -16586,6 +17003,7 @@
         <w:t>Hospital_Facility</w:t>
       </w:r>
       <w:bookmarkEnd w:id="107"/>
+      <w:proofErr w:type="spellEnd"/>
     </w:p>
     <w:p>
       <w:pPr>
@@ -16650,6 +17068,7 @@
         </w:rPr>
       </w:pPr>
       <w:bookmarkStart w:id="109" w:name="_Toc390082051"/>
+      <w:proofErr w:type="spellStart"/>
       <w:r>
         <w:rPr>
           <w:rFonts w:ascii="Cambria" w:eastAsiaTheme="majorEastAsia" w:hAnsi="Cambria" w:cstheme="majorBidi"/>
@@ -16662,6 +17081,7 @@
         <w:t>Hospital_Service</w:t>
       </w:r>
       <w:bookmarkEnd w:id="109"/>
+      <w:proofErr w:type="spellEnd"/>
     </w:p>
     <w:p>
       <w:pPr>
@@ -16840,6 +17260,7 @@
         </w:rPr>
       </w:pPr>
       <w:bookmarkStart w:id="114" w:name="_Toc390082056"/>
+      <w:proofErr w:type="spellStart"/>
       <w:r>
         <w:rPr>
           <w:rFonts w:ascii="Cambria" w:eastAsiaTheme="majorEastAsia" w:hAnsi="Cambria" w:cstheme="majorBidi"/>
@@ -16852,6 +17273,7 @@
         <w:t>Speciality</w:t>
       </w:r>
       <w:bookmarkEnd w:id="114"/>
+      <w:proofErr w:type="spellEnd"/>
     </w:p>
     <w:p>
       <w:pPr>
@@ -16878,6 +17300,7 @@
         </w:rPr>
       </w:pPr>
       <w:bookmarkStart w:id="115" w:name="_Toc390082057"/>
+      <w:proofErr w:type="spellStart"/>
       <w:r>
         <w:rPr>
           <w:rFonts w:ascii="Cambria" w:eastAsiaTheme="majorEastAsia" w:hAnsi="Cambria" w:cstheme="majorBidi"/>
@@ -16890,6 +17313,7 @@
         <w:t>Hospital_Speciality</w:t>
       </w:r>
       <w:bookmarkEnd w:id="115"/>
+      <w:proofErr w:type="spellEnd"/>
     </w:p>
     <w:p>
       <w:pPr>
@@ -16954,6 +17378,7 @@
         </w:rPr>
       </w:pPr>
       <w:bookmarkStart w:id="117" w:name="_Toc390082059"/>
+      <w:proofErr w:type="spellStart"/>
       <w:r>
         <w:rPr>
           <w:rFonts w:ascii="Cambria" w:eastAsiaTheme="majorEastAsia" w:hAnsi="Cambria" w:cstheme="majorBidi"/>
@@ -16966,6 +17391,7 @@
         <w:t>Speciality_Disease</w:t>
       </w:r>
       <w:bookmarkEnd w:id="117"/>
+      <w:proofErr w:type="spellEnd"/>
     </w:p>
     <w:p>
       <w:pPr>
@@ -16992,6 +17418,7 @@
         </w:rPr>
       </w:pPr>
       <w:bookmarkStart w:id="118" w:name="_Toc390082060"/>
+      <w:proofErr w:type="spellStart"/>
       <w:r>
         <w:rPr>
           <w:rFonts w:ascii="Cambria" w:eastAsiaTheme="majorEastAsia" w:hAnsi="Cambria" w:cstheme="majorBidi"/>
@@ -17004,6 +17431,7 @@
         <w:t>WordDictionary</w:t>
       </w:r>
       <w:bookmarkEnd w:id="118"/>
+      <w:proofErr w:type="spellEnd"/>
     </w:p>
     <w:p>
       <w:pPr>
@@ -17030,6 +17458,7 @@
         </w:rPr>
       </w:pPr>
       <w:bookmarkStart w:id="119" w:name="_Toc390082061"/>
+      <w:proofErr w:type="spellStart"/>
       <w:r>
         <w:rPr>
           <w:rFonts w:ascii="Cambria" w:eastAsiaTheme="majorEastAsia" w:hAnsi="Cambria" w:cstheme="majorBidi"/>
@@ -17042,6 +17471,7 @@
         <w:t>Word_Hospital</w:t>
       </w:r>
       <w:bookmarkEnd w:id="119"/>
+      <w:proofErr w:type="spellEnd"/>
     </w:p>
     <w:p>
       <w:pPr>
@@ -17068,6 +17498,7 @@
         </w:rPr>
       </w:pPr>
       <w:bookmarkStart w:id="120" w:name="_Toc390082062"/>
+      <w:proofErr w:type="spellStart"/>
       <w:r>
         <w:rPr>
           <w:rFonts w:ascii="Cambria" w:eastAsiaTheme="majorEastAsia" w:hAnsi="Cambria" w:cstheme="majorBidi"/>
@@ -17080,6 +17511,7 @@
         <w:t>SentenceDictionary</w:t>
       </w:r>
       <w:bookmarkEnd w:id="120"/>
+      <w:proofErr w:type="spellEnd"/>
     </w:p>
     <w:p>
       <w:pPr>
@@ -17106,6 +17538,7 @@
         </w:rPr>
       </w:pPr>
       <w:bookmarkStart w:id="121" w:name="_Toc390082063"/>
+      <w:proofErr w:type="spellStart"/>
       <w:r>
         <w:rPr>
           <w:rFonts w:ascii="Cambria" w:eastAsiaTheme="majorEastAsia" w:hAnsi="Cambria" w:cstheme="majorBidi"/>
@@ -17118,6 +17551,7 @@
         <w:t>Sentence_Word</w:t>
       </w:r>
       <w:bookmarkEnd w:id="121"/>
+      <w:proofErr w:type="spellEnd"/>
     </w:p>
     <w:p>
       <w:pPr>
@@ -17143,6 +17577,7 @@
         </w:rPr>
       </w:pPr>
       <w:bookmarkStart w:id="122" w:name="_Toc390082064"/>
+      <w:proofErr w:type="spellStart"/>
       <w:r>
         <w:rPr>
           <w:rFonts w:ascii="Cambria" w:eastAsiaTheme="majorEastAsia" w:hAnsi="Cambria" w:cstheme="majorBidi"/>
@@ -17155,6 +17590,7 @@
         <w:t>Algoritms</w:t>
       </w:r>
       <w:bookmarkEnd w:id="122"/>
+      <w:proofErr w:type="spellEnd"/>
     </w:p>
     <w:p>
       <w:pPr>
@@ -30489,7 +30925,7 @@
 </file>
 
 <file path=customXml/itemProps1.xml><?xml version="1.0" encoding="utf-8"?>
-<ds:datastoreItem xmlns:ds="http://schemas.openxmlformats.org/officeDocument/2006/customXml" ds:itemID="{987B3D2A-6A12-4649-9F50-E2EFC2235A5D}">
+<ds:datastoreItem xmlns:ds="http://schemas.openxmlformats.org/officeDocument/2006/customXml" ds:itemID="{AF3C187B-4F5D-48E6-AE38-0EDF006EC117}">
   <ds:schemaRefs>
     <ds:schemaRef ds:uri="http://schemas.openxmlformats.org/officeDocument/2006/bibliography"/>
   </ds:schemaRefs>

</xml_diff>

<commit_message>
Update report 4 skeleton and ERD for report 3
</commit_message>
<xml_diff>
--- a/Reports/Group11-Report04-v1.0.docx
+++ b/Reports/Group11-Report04-v1.0.docx
@@ -14052,8 +14052,6 @@
         </w:rPr>
         <w:t>Sentence</w:t>
       </w:r>
-      <w:bookmarkStart w:id="33" w:name="_GoBack"/>
-      <w:bookmarkEnd w:id="33"/>
       <w:r>
         <w:rPr>
           <w:rFonts w:ascii="Cambria" w:eastAsiaTheme="majorEastAsia" w:hAnsi="Cambria" w:cstheme="majorBidi"/>
@@ -14091,7 +14089,7 @@
           <w:szCs w:val="28"/>
         </w:rPr>
       </w:pPr>
-      <w:bookmarkStart w:id="34" w:name="_Toc390081976"/>
+      <w:bookmarkStart w:id="33" w:name="_Toc390081976"/>
       <w:r>
         <w:rPr>
           <w:rFonts w:ascii="Cambria" w:eastAsiaTheme="majorEastAsia" w:hAnsi="Cambria" w:cstheme="majorBidi"/>
@@ -14103,7 +14101,7 @@
         </w:rPr>
         <w:t>Sequence Diagram</w:t>
       </w:r>
-      <w:bookmarkEnd w:id="34"/>
+      <w:bookmarkEnd w:id="33"/>
     </w:p>
     <w:p>
       <w:pPr>
@@ -14129,7 +14127,7 @@
           <w:szCs w:val="28"/>
         </w:rPr>
       </w:pPr>
-      <w:bookmarkStart w:id="35" w:name="_Toc390081977"/>
+      <w:bookmarkStart w:id="34" w:name="_Toc390081977"/>
       <w:r>
         <w:rPr>
           <w:rFonts w:ascii="Cambria" w:eastAsiaTheme="majorEastAsia" w:hAnsi="Cambria" w:cstheme="majorBidi"/>
@@ -14141,7 +14139,7 @@
         </w:rPr>
         <w:t>Login</w:t>
       </w:r>
-      <w:bookmarkEnd w:id="35"/>
+      <w:bookmarkEnd w:id="34"/>
     </w:p>
     <w:p>
       <w:pPr>
@@ -14167,7 +14165,7 @@
           <w:szCs w:val="28"/>
         </w:rPr>
       </w:pPr>
-      <w:bookmarkStart w:id="36" w:name="_Toc390081978"/>
+      <w:bookmarkStart w:id="35" w:name="_Toc390081978"/>
       <w:r>
         <w:rPr>
           <w:rFonts w:ascii="Cambria" w:eastAsiaTheme="majorEastAsia" w:hAnsi="Cambria" w:cstheme="majorBidi"/>
@@ -14179,7 +14177,7 @@
         </w:rPr>
         <w:t>Logout</w:t>
       </w:r>
-      <w:bookmarkEnd w:id="36"/>
+      <w:bookmarkEnd w:id="35"/>
     </w:p>
     <w:p>
       <w:pPr>
@@ -14205,7 +14203,7 @@
           <w:szCs w:val="28"/>
         </w:rPr>
       </w:pPr>
-      <w:bookmarkStart w:id="37" w:name="_Toc390081979"/>
+      <w:bookmarkStart w:id="36" w:name="_Toc390081979"/>
       <w:r>
         <w:rPr>
           <w:rFonts w:ascii="Cambria" w:eastAsiaTheme="majorEastAsia" w:hAnsi="Cambria" w:cstheme="majorBidi"/>
@@ -14239,7 +14237,7 @@
         </w:rPr>
         <w:t xml:space="preserve"> Password</w:t>
       </w:r>
-      <w:bookmarkEnd w:id="37"/>
+      <w:bookmarkEnd w:id="36"/>
     </w:p>
     <w:p>
       <w:pPr>
@@ -14265,7 +14263,7 @@
           <w:szCs w:val="28"/>
         </w:rPr>
       </w:pPr>
-      <w:bookmarkStart w:id="38" w:name="_Toc390081980"/>
+      <w:bookmarkStart w:id="37" w:name="_Toc390081980"/>
       <w:r>
         <w:rPr>
           <w:rFonts w:ascii="Cambria" w:eastAsiaTheme="majorEastAsia" w:hAnsi="Cambria" w:cstheme="majorBidi"/>
@@ -14277,7 +14275,7 @@
         </w:rPr>
         <w:t>Reclaim Forgotten Password</w:t>
       </w:r>
-      <w:bookmarkEnd w:id="38"/>
+      <w:bookmarkEnd w:id="37"/>
     </w:p>
     <w:p>
       <w:pPr>
@@ -14303,7 +14301,7 @@
           <w:szCs w:val="28"/>
         </w:rPr>
       </w:pPr>
-      <w:bookmarkStart w:id="39" w:name="_Toc390081981"/>
+      <w:bookmarkStart w:id="38" w:name="_Toc390081981"/>
       <w:r>
         <w:rPr>
           <w:rFonts w:ascii="Cambria" w:eastAsiaTheme="majorEastAsia" w:hAnsi="Cambria" w:cstheme="majorBidi"/>
@@ -14315,7 +14313,7 @@
         </w:rPr>
         <w:t>Search Hospital &lt;GU&gt; &lt;US&gt;</w:t>
       </w:r>
-      <w:bookmarkEnd w:id="39"/>
+      <w:bookmarkEnd w:id="38"/>
     </w:p>
     <w:p>
       <w:pPr>
@@ -14342,7 +14340,7 @@
           <w:szCs w:val="28"/>
         </w:rPr>
       </w:pPr>
-      <w:bookmarkStart w:id="40" w:name="_Toc390081982"/>
+      <w:bookmarkStart w:id="39" w:name="_Toc390081982"/>
       <w:r>
         <w:rPr>
           <w:rFonts w:ascii="Cambria" w:eastAsiaTheme="majorEastAsia" w:hAnsi="Cambria" w:cstheme="majorBidi"/>
@@ -14354,7 +14352,7 @@
         </w:rPr>
         <w:t>Import Hospital Using Excel</w:t>
       </w:r>
-      <w:bookmarkEnd w:id="40"/>
+      <w:bookmarkEnd w:id="39"/>
     </w:p>
     <w:p>
       <w:pPr>
@@ -14381,7 +14379,7 @@
           <w:szCs w:val="28"/>
         </w:rPr>
       </w:pPr>
-      <w:bookmarkStart w:id="41" w:name="_Toc390081983"/>
+      <w:bookmarkStart w:id="40" w:name="_Toc390081983"/>
       <w:r>
         <w:rPr>
           <w:rFonts w:ascii="Cambria" w:eastAsiaTheme="majorEastAsia" w:hAnsi="Cambria" w:cstheme="majorBidi"/>
@@ -14393,7 +14391,7 @@
         </w:rPr>
         <w:t>Create Hospital</w:t>
       </w:r>
-      <w:bookmarkEnd w:id="41"/>
+      <w:bookmarkEnd w:id="40"/>
     </w:p>
     <w:p>
       <w:pPr>
@@ -14420,7 +14418,7 @@
           <w:szCs w:val="28"/>
         </w:rPr>
       </w:pPr>
-      <w:bookmarkStart w:id="42" w:name="_Toc390081984"/>
+      <w:bookmarkStart w:id="41" w:name="_Toc390081984"/>
       <w:r>
         <w:rPr>
           <w:rFonts w:ascii="Cambria" w:eastAsiaTheme="majorEastAsia" w:hAnsi="Cambria" w:cstheme="majorBidi"/>
@@ -14432,7 +14430,7 @@
         </w:rPr>
         <w:t>Create Hospital User’s Account</w:t>
       </w:r>
-      <w:bookmarkEnd w:id="42"/>
+      <w:bookmarkEnd w:id="41"/>
     </w:p>
     <w:p>
       <w:pPr>
@@ -14458,7 +14456,7 @@
           <w:szCs w:val="28"/>
         </w:rPr>
       </w:pPr>
-      <w:bookmarkStart w:id="43" w:name="_Toc390081985"/>
+      <w:bookmarkStart w:id="42" w:name="_Toc390081985"/>
       <w:r>
         <w:rPr>
           <w:rFonts w:ascii="Cambria" w:eastAsiaTheme="majorEastAsia" w:hAnsi="Cambria" w:cstheme="majorBidi"/>
@@ -14470,7 +14468,7 @@
         </w:rPr>
         <w:t>View Hospital Information</w:t>
       </w:r>
-      <w:bookmarkEnd w:id="43"/>
+      <w:bookmarkEnd w:id="42"/>
     </w:p>
     <w:p>
       <w:pPr>
@@ -14497,7 +14495,7 @@
           <w:szCs w:val="28"/>
         </w:rPr>
       </w:pPr>
-      <w:bookmarkStart w:id="44" w:name="_Toc390081986"/>
+      <w:bookmarkStart w:id="43" w:name="_Toc390081986"/>
       <w:r>
         <w:rPr>
           <w:rFonts w:ascii="Cambria" w:eastAsiaTheme="majorEastAsia" w:hAnsi="Cambria" w:cstheme="majorBidi"/>
@@ -14509,7 +14507,7 @@
         </w:rPr>
         <w:t>Search Doctor &lt;GU&gt; &lt;US&gt;</w:t>
       </w:r>
-      <w:bookmarkEnd w:id="44"/>
+      <w:bookmarkEnd w:id="43"/>
     </w:p>
     <w:p>
       <w:pPr>
@@ -14536,7 +14534,7 @@
           <w:szCs w:val="28"/>
         </w:rPr>
       </w:pPr>
-      <w:bookmarkStart w:id="45" w:name="_Toc390081987"/>
+      <w:bookmarkStart w:id="44" w:name="_Toc390081987"/>
       <w:r>
         <w:rPr>
           <w:rFonts w:ascii="Cambria" w:eastAsiaTheme="majorEastAsia" w:hAnsi="Cambria" w:cstheme="majorBidi"/>
@@ -14548,7 +14546,7 @@
         </w:rPr>
         <w:t>Create Appointment Online</w:t>
       </w:r>
-      <w:bookmarkEnd w:id="45"/>
+      <w:bookmarkEnd w:id="44"/>
     </w:p>
     <w:p>
       <w:pPr>
@@ -14575,7 +14573,7 @@
           <w:szCs w:val="28"/>
         </w:rPr>
       </w:pPr>
-      <w:bookmarkStart w:id="46" w:name="_Toc390081988"/>
+      <w:bookmarkStart w:id="45" w:name="_Toc390081988"/>
       <w:r>
         <w:rPr>
           <w:rFonts w:ascii="Cambria" w:eastAsiaTheme="majorEastAsia" w:hAnsi="Cambria" w:cstheme="majorBidi"/>
@@ -14587,7 +14585,7 @@
         </w:rPr>
         <w:t>Cancel Appointment</w:t>
       </w:r>
-      <w:bookmarkEnd w:id="46"/>
+      <w:bookmarkEnd w:id="45"/>
     </w:p>
     <w:p>
       <w:pPr>
@@ -14614,7 +14612,7 @@
           <w:szCs w:val="28"/>
         </w:rPr>
       </w:pPr>
-      <w:bookmarkStart w:id="47" w:name="_Toc390081989"/>
+      <w:bookmarkStart w:id="46" w:name="_Toc390081989"/>
       <w:r>
         <w:rPr>
           <w:rFonts w:ascii="Cambria" w:eastAsiaTheme="majorEastAsia" w:hAnsi="Cambria" w:cstheme="majorBidi"/>
@@ -14626,7 +14624,7 @@
         </w:rPr>
         <w:t>Feedback</w:t>
       </w:r>
-      <w:bookmarkEnd w:id="47"/>
+      <w:bookmarkEnd w:id="46"/>
     </w:p>
     <w:p>
       <w:pPr>
@@ -14653,7 +14651,7 @@
           <w:szCs w:val="28"/>
         </w:rPr>
       </w:pPr>
-      <w:bookmarkStart w:id="48" w:name="_Toc390081990"/>
+      <w:bookmarkStart w:id="47" w:name="_Toc390081990"/>
       <w:r>
         <w:rPr>
           <w:rFonts w:ascii="Cambria" w:eastAsiaTheme="majorEastAsia" w:hAnsi="Cambria" w:cstheme="majorBidi"/>
@@ -14665,7 +14663,7 @@
         </w:rPr>
         <w:t>Comment</w:t>
       </w:r>
-      <w:bookmarkEnd w:id="48"/>
+      <w:bookmarkEnd w:id="47"/>
     </w:p>
     <w:p>
       <w:pPr>
@@ -14692,46 +14690,7 @@
           <w:szCs w:val="28"/>
         </w:rPr>
       </w:pPr>
-      <w:bookmarkStart w:id="49" w:name="_Toc390081991"/>
-      <w:r>
-        <w:rPr>
-          <w:rFonts w:ascii="Cambria" w:eastAsiaTheme="majorEastAsia" w:hAnsi="Cambria" w:cstheme="majorBidi"/>
-          <w:b/>
-          <w:bCs/>
-          <w:color w:val="000000" w:themeColor="text1"/>
-          <w:sz w:val="28"/>
-          <w:szCs w:val="28"/>
-        </w:rPr>
-        <w:t>Reply Comment</w:t>
-      </w:r>
-      <w:bookmarkEnd w:id="49"/>
-    </w:p>
-    <w:p>
-      <w:pPr>
-        <w:pStyle w:val="ListParagraph"/>
-        <w:numPr>
-          <w:ilvl w:val="1"/>
-          <w:numId w:val="1"/>
-        </w:numPr>
-        <w:tabs>
-          <w:tab w:val="left" w:pos="900"/>
-          <w:tab w:val="left" w:pos="1800"/>
-        </w:tabs>
-        <w:spacing w:before="120" w:after="0"/>
-        <w:ind w:left="1620"/>
-        <w:contextualSpacing w:val="0"/>
-        <w:jc w:val="both"/>
-        <w:outlineLvl w:val="1"/>
-        <w:rPr>
-          <w:rFonts w:ascii="Cambria" w:eastAsiaTheme="majorEastAsia" w:hAnsi="Cambria" w:cstheme="majorBidi"/>
-          <w:b/>
-          <w:bCs/>
-          <w:color w:val="000000" w:themeColor="text1"/>
-          <w:sz w:val="28"/>
-          <w:szCs w:val="28"/>
-        </w:rPr>
-      </w:pPr>
-      <w:bookmarkStart w:id="50" w:name="_Toc390081992"/>
+      <w:bookmarkStart w:id="48" w:name="_Toc390081992"/>
       <w:r>
         <w:rPr>
           <w:rFonts w:ascii="Cambria" w:eastAsiaTheme="majorEastAsia" w:hAnsi="Cambria" w:cstheme="majorBidi"/>
@@ -14755,7 +14714,7 @@
         </w:rPr>
         <w:t>Hosptial</w:t>
       </w:r>
-      <w:bookmarkEnd w:id="50"/>
+      <w:bookmarkEnd w:id="48"/>
       <w:proofErr w:type="spellEnd"/>
     </w:p>
     <w:p>
@@ -14783,7 +14742,7 @@
           <w:szCs w:val="28"/>
         </w:rPr>
       </w:pPr>
-      <w:bookmarkStart w:id="51" w:name="_Toc390081993"/>
+      <w:bookmarkStart w:id="49" w:name="_Toc390081993"/>
       <w:r>
         <w:rPr>
           <w:rFonts w:ascii="Cambria" w:eastAsiaTheme="majorEastAsia" w:hAnsi="Cambria" w:cstheme="majorBidi"/>
@@ -14795,7 +14754,7 @@
         </w:rPr>
         <w:t>Add New Doctor</w:t>
       </w:r>
-      <w:bookmarkEnd w:id="51"/>
+      <w:bookmarkEnd w:id="49"/>
     </w:p>
     <w:p>
       <w:pPr>
@@ -14822,7 +14781,7 @@
           <w:szCs w:val="28"/>
         </w:rPr>
       </w:pPr>
-      <w:bookmarkStart w:id="52" w:name="_Toc390081994"/>
+      <w:bookmarkStart w:id="50" w:name="_Toc390081996"/>
       <w:r>
         <w:rPr>
           <w:rFonts w:ascii="Cambria" w:eastAsiaTheme="majorEastAsia" w:hAnsi="Cambria" w:cstheme="majorBidi"/>
@@ -14832,9 +14791,9 @@
           <w:sz w:val="28"/>
           <w:szCs w:val="28"/>
         </w:rPr>
-        <w:t>Search List of Doctor &lt;HU&gt;</w:t>
+        <w:t>Update Doctor Information</w:t>
       </w:r>
-      <w:bookmarkEnd w:id="52"/>
+      <w:bookmarkEnd w:id="50"/>
     </w:p>
     <w:p>
       <w:pPr>
@@ -14861,7 +14820,7 @@
           <w:szCs w:val="28"/>
         </w:rPr>
       </w:pPr>
-      <w:bookmarkStart w:id="53" w:name="_Toc390081995"/>
+      <w:bookmarkStart w:id="51" w:name="_Toc390081997"/>
       <w:r>
         <w:rPr>
           <w:rFonts w:ascii="Cambria" w:eastAsiaTheme="majorEastAsia" w:hAnsi="Cambria" w:cstheme="majorBidi"/>
@@ -14871,9 +14830,9 @@
           <w:sz w:val="28"/>
           <w:szCs w:val="28"/>
         </w:rPr>
-        <w:t>Search List of Hospital &lt;AD&gt;</w:t>
+        <w:t>Upload Photo</w:t>
       </w:r>
-      <w:bookmarkEnd w:id="53"/>
+      <w:bookmarkEnd w:id="51"/>
     </w:p>
     <w:p>
       <w:pPr>
@@ -14900,7 +14859,7 @@
           <w:szCs w:val="28"/>
         </w:rPr>
       </w:pPr>
-      <w:bookmarkStart w:id="54" w:name="_Toc390081996"/>
+      <w:bookmarkStart w:id="52" w:name="_Toc390081998"/>
       <w:r>
         <w:rPr>
           <w:rFonts w:ascii="Cambria" w:eastAsiaTheme="majorEastAsia" w:hAnsi="Cambria" w:cstheme="majorBidi"/>
@@ -14910,9 +14869,9 @@
           <w:sz w:val="28"/>
           <w:szCs w:val="28"/>
         </w:rPr>
-        <w:t>Update Doctor Information</w:t>
+        <w:t>Update Hospital Information</w:t>
       </w:r>
-      <w:bookmarkEnd w:id="54"/>
+      <w:bookmarkEnd w:id="52"/>
     </w:p>
     <w:p>
       <w:pPr>
@@ -14939,7 +14898,7 @@
           <w:szCs w:val="28"/>
         </w:rPr>
       </w:pPr>
-      <w:bookmarkStart w:id="55" w:name="_Toc390081997"/>
+      <w:bookmarkStart w:id="53" w:name="_Toc390081999"/>
       <w:r>
         <w:rPr>
           <w:rFonts w:ascii="Cambria" w:eastAsiaTheme="majorEastAsia" w:hAnsi="Cambria" w:cstheme="majorBidi"/>
@@ -14949,9 +14908,9 @@
           <w:sz w:val="28"/>
           <w:szCs w:val="28"/>
         </w:rPr>
-        <w:t>Upload Photo</w:t>
+        <w:t>View List of Appointments</w:t>
       </w:r>
-      <w:bookmarkEnd w:id="55"/>
+      <w:bookmarkEnd w:id="53"/>
     </w:p>
     <w:p>
       <w:pPr>
@@ -14978,7 +14937,7 @@
           <w:szCs w:val="28"/>
         </w:rPr>
       </w:pPr>
-      <w:bookmarkStart w:id="56" w:name="_Toc390081998"/>
+      <w:bookmarkStart w:id="54" w:name="_Toc390082000"/>
       <w:r>
         <w:rPr>
           <w:rFonts w:ascii="Cambria" w:eastAsiaTheme="majorEastAsia" w:hAnsi="Cambria" w:cstheme="majorBidi"/>
@@ -14988,9 +14947,9 @@
           <w:sz w:val="28"/>
           <w:szCs w:val="28"/>
         </w:rPr>
-        <w:t>Update Hospital Information</w:t>
+        <w:t>View List of Feedbacks</w:t>
       </w:r>
-      <w:bookmarkEnd w:id="56"/>
+      <w:bookmarkEnd w:id="54"/>
     </w:p>
     <w:p>
       <w:pPr>
@@ -15017,7 +14976,7 @@
           <w:szCs w:val="28"/>
         </w:rPr>
       </w:pPr>
-      <w:bookmarkStart w:id="57" w:name="_Toc390081999"/>
+      <w:bookmarkStart w:id="55" w:name="_Toc390082001"/>
       <w:r>
         <w:rPr>
           <w:rFonts w:ascii="Cambria" w:eastAsiaTheme="majorEastAsia" w:hAnsi="Cambria" w:cstheme="majorBidi"/>
@@ -15027,9 +14986,9 @@
           <w:sz w:val="28"/>
           <w:szCs w:val="28"/>
         </w:rPr>
-        <w:t>View List of Appointments</w:t>
+        <w:t>View List of Users</w:t>
       </w:r>
-      <w:bookmarkEnd w:id="57"/>
+      <w:bookmarkEnd w:id="55"/>
     </w:p>
     <w:p>
       <w:pPr>
@@ -15056,7 +15015,7 @@
           <w:szCs w:val="28"/>
         </w:rPr>
       </w:pPr>
-      <w:bookmarkStart w:id="58" w:name="_Toc390082000"/>
+      <w:bookmarkStart w:id="56" w:name="_Toc390082002"/>
       <w:r>
         <w:rPr>
           <w:rFonts w:ascii="Cambria" w:eastAsiaTheme="majorEastAsia" w:hAnsi="Cambria" w:cstheme="majorBidi"/>
@@ -15066,9 +15025,31 @@
           <w:sz w:val="28"/>
           <w:szCs w:val="28"/>
         </w:rPr>
-        <w:t>View List of Feedbacks</w:t>
+        <w:t>Update</w:t>
       </w:r>
-      <w:bookmarkEnd w:id="58"/>
+      <w:r>
+        <w:rPr>
+          <w:rFonts w:ascii="Cambria" w:eastAsiaTheme="majorEastAsia" w:hAnsi="Cambria" w:cstheme="majorBidi"/>
+          <w:b/>
+          <w:bCs/>
+          <w:color w:val="000000" w:themeColor="text1"/>
+          <w:sz w:val="28"/>
+          <w:szCs w:val="28"/>
+        </w:rPr>
+        <w:t xml:space="preserve"> Users</w:t>
+      </w:r>
+      <w:bookmarkEnd w:id="56"/>
+      <w:r>
+        <w:rPr>
+          <w:rFonts w:ascii="Cambria" w:eastAsiaTheme="majorEastAsia" w:hAnsi="Cambria" w:cstheme="majorBidi"/>
+          <w:b/>
+          <w:bCs/>
+          <w:color w:val="000000" w:themeColor="text1"/>
+          <w:sz w:val="28"/>
+          <w:szCs w:val="28"/>
+        </w:rPr>
+        <w:t xml:space="preserve"> Status</w:t>
+      </w:r>
     </w:p>
     <w:p>
       <w:pPr>
@@ -15095,7 +15076,9 @@
           <w:szCs w:val="28"/>
         </w:rPr>
       </w:pPr>
-      <w:bookmarkStart w:id="59" w:name="_Toc390082001"/>
+      <w:bookmarkStart w:id="57" w:name="_Toc390082004"/>
+      <w:bookmarkStart w:id="58" w:name="_GoBack"/>
+      <w:bookmarkEnd w:id="58"/>
       <w:r>
         <w:rPr>
           <w:rFonts w:ascii="Cambria" w:eastAsiaTheme="majorEastAsia" w:hAnsi="Cambria" w:cstheme="majorBidi"/>
@@ -15105,166 +15088,9 @@
           <w:sz w:val="28"/>
           <w:szCs w:val="28"/>
         </w:rPr>
-        <w:t>View List of Users</w:t>
+        <w:t>View Statistics</w:t>
       </w:r>
-      <w:bookmarkEnd w:id="59"/>
-    </w:p>
-    <w:p>
-      <w:pPr>
-        <w:pStyle w:val="ListParagraph"/>
-        <w:numPr>
-          <w:ilvl w:val="1"/>
-          <w:numId w:val="1"/>
-        </w:numPr>
-        <w:tabs>
-          <w:tab w:val="left" w:pos="900"/>
-          <w:tab w:val="left" w:pos="1800"/>
-        </w:tabs>
-        <w:spacing w:before="120" w:after="0"/>
-        <w:ind w:left="1620"/>
-        <w:contextualSpacing w:val="0"/>
-        <w:jc w:val="both"/>
-        <w:outlineLvl w:val="1"/>
-        <w:rPr>
-          <w:rFonts w:ascii="Cambria" w:eastAsiaTheme="majorEastAsia" w:hAnsi="Cambria" w:cstheme="majorBidi"/>
-          <w:b/>
-          <w:bCs/>
-          <w:color w:val="000000" w:themeColor="text1"/>
-          <w:sz w:val="28"/>
-          <w:szCs w:val="28"/>
-        </w:rPr>
-      </w:pPr>
-      <w:bookmarkStart w:id="60" w:name="_Toc390082002"/>
-      <w:r>
-        <w:rPr>
-          <w:rFonts w:ascii="Cambria" w:eastAsiaTheme="majorEastAsia" w:hAnsi="Cambria" w:cstheme="majorBidi"/>
-          <w:b/>
-          <w:bCs/>
-          <w:color w:val="000000" w:themeColor="text1"/>
-          <w:sz w:val="28"/>
-          <w:szCs w:val="28"/>
-        </w:rPr>
-        <w:t>Activate Users</w:t>
-      </w:r>
-      <w:bookmarkEnd w:id="60"/>
-    </w:p>
-    <w:p>
-      <w:pPr>
-        <w:pStyle w:val="ListParagraph"/>
-        <w:numPr>
-          <w:ilvl w:val="1"/>
-          <w:numId w:val="1"/>
-        </w:numPr>
-        <w:tabs>
-          <w:tab w:val="left" w:pos="900"/>
-          <w:tab w:val="left" w:pos="1800"/>
-        </w:tabs>
-        <w:spacing w:before="120" w:after="0"/>
-        <w:ind w:left="1620"/>
-        <w:contextualSpacing w:val="0"/>
-        <w:jc w:val="both"/>
-        <w:outlineLvl w:val="1"/>
-        <w:rPr>
-          <w:rFonts w:ascii="Cambria" w:eastAsiaTheme="majorEastAsia" w:hAnsi="Cambria" w:cstheme="majorBidi"/>
-          <w:b/>
-          <w:bCs/>
-          <w:color w:val="000000" w:themeColor="text1"/>
-          <w:sz w:val="28"/>
-          <w:szCs w:val="28"/>
-        </w:rPr>
-      </w:pPr>
-      <w:bookmarkStart w:id="61" w:name="_Toc390082003"/>
-      <w:r>
-        <w:rPr>
-          <w:rFonts w:ascii="Cambria" w:eastAsiaTheme="majorEastAsia" w:hAnsi="Cambria" w:cstheme="majorBidi"/>
-          <w:b/>
-          <w:bCs/>
-          <w:color w:val="000000" w:themeColor="text1"/>
-          <w:sz w:val="28"/>
-          <w:szCs w:val="28"/>
-        </w:rPr>
-        <w:t>Deactivate Users</w:t>
-      </w:r>
-      <w:bookmarkEnd w:id="61"/>
-    </w:p>
-    <w:p>
-      <w:pPr>
-        <w:pStyle w:val="ListParagraph"/>
-        <w:numPr>
-          <w:ilvl w:val="1"/>
-          <w:numId w:val="1"/>
-        </w:numPr>
-        <w:tabs>
-          <w:tab w:val="left" w:pos="900"/>
-          <w:tab w:val="left" w:pos="1800"/>
-        </w:tabs>
-        <w:spacing w:before="120" w:after="0"/>
-        <w:ind w:left="1620"/>
-        <w:contextualSpacing w:val="0"/>
-        <w:jc w:val="both"/>
-        <w:outlineLvl w:val="1"/>
-        <w:rPr>
-          <w:rFonts w:ascii="Cambria" w:eastAsiaTheme="majorEastAsia" w:hAnsi="Cambria" w:cstheme="majorBidi"/>
-          <w:b/>
-          <w:bCs/>
-          <w:color w:val="000000" w:themeColor="text1"/>
-          <w:sz w:val="28"/>
-          <w:szCs w:val="28"/>
-        </w:rPr>
-      </w:pPr>
-      <w:bookmarkStart w:id="62" w:name="_Toc390082004"/>
-      <w:r>
-        <w:rPr>
-          <w:rFonts w:ascii="Cambria" w:eastAsiaTheme="majorEastAsia" w:hAnsi="Cambria" w:cstheme="majorBidi"/>
-          <w:b/>
-          <w:bCs/>
-          <w:color w:val="000000" w:themeColor="text1"/>
-          <w:sz w:val="28"/>
-          <w:szCs w:val="28"/>
-        </w:rPr>
-        <w:lastRenderedPageBreak/>
-        <w:t>View Hospital Statistics</w:t>
-      </w:r>
-      <w:bookmarkEnd w:id="62"/>
-    </w:p>
-    <w:p>
-      <w:pPr>
-        <w:pStyle w:val="ListParagraph"/>
-        <w:numPr>
-          <w:ilvl w:val="1"/>
-          <w:numId w:val="1"/>
-        </w:numPr>
-        <w:tabs>
-          <w:tab w:val="left" w:pos="900"/>
-          <w:tab w:val="left" w:pos="1800"/>
-        </w:tabs>
-        <w:spacing w:before="120" w:after="0"/>
-        <w:ind w:left="1620"/>
-        <w:contextualSpacing w:val="0"/>
-        <w:jc w:val="both"/>
-        <w:outlineLvl w:val="1"/>
-        <w:rPr>
-          <w:rFonts w:ascii="Cambria" w:eastAsiaTheme="majorEastAsia" w:hAnsi="Cambria" w:cstheme="majorBidi"/>
-          <w:b/>
-          <w:bCs/>
-          <w:color w:val="000000" w:themeColor="text1"/>
-          <w:sz w:val="28"/>
-          <w:szCs w:val="28"/>
-        </w:rPr>
-      </w:pPr>
-      <w:bookmarkStart w:id="63" w:name="_Toc390082005"/>
-      <w:r>
-        <w:rPr>
-          <w:rFonts w:ascii="Cambria" w:eastAsiaTheme="majorEastAsia" w:hAnsi="Cambria" w:cstheme="majorBidi"/>
-          <w:b/>
-          <w:bCs/>
-          <w:color w:val="000000" w:themeColor="text1"/>
-          <w:sz w:val="28"/>
-          <w:szCs w:val="28"/>
-        </w:rPr>
-        <w:t>View System Statistics</w:t>
-      </w:r>
-      <w:bookmarkEnd w:id="63"/>
+      <w:bookmarkEnd w:id="57"/>
     </w:p>
     <w:p>
       <w:pPr>
@@ -15289,7 +15115,7 @@
           <w:szCs w:val="28"/>
         </w:rPr>
       </w:pPr>
-      <w:bookmarkStart w:id="64" w:name="_Toc390082006"/>
+      <w:bookmarkStart w:id="59" w:name="_Toc390082006"/>
       <w:r>
         <w:rPr>
           <w:rFonts w:ascii="Cambria" w:eastAsiaTheme="majorEastAsia" w:hAnsi="Cambria" w:cstheme="majorBidi"/>
@@ -15301,7 +15127,7 @@
         </w:rPr>
         <w:t>User Interface Design</w:t>
       </w:r>
-      <w:bookmarkEnd w:id="64"/>
+      <w:bookmarkEnd w:id="59"/>
     </w:p>
     <w:p>
       <w:pPr>
@@ -15327,7 +15153,7 @@
           <w:szCs w:val="28"/>
         </w:rPr>
       </w:pPr>
-      <w:bookmarkStart w:id="65" w:name="_Toc390082007"/>
+      <w:bookmarkStart w:id="60" w:name="_Toc390082007"/>
       <w:r>
         <w:rPr>
           <w:rFonts w:ascii="Cambria" w:eastAsiaTheme="majorEastAsia" w:hAnsi="Cambria" w:cstheme="majorBidi"/>
@@ -15339,7 +15165,7 @@
         </w:rPr>
         <w:t>Login</w:t>
       </w:r>
-      <w:bookmarkEnd w:id="65"/>
+      <w:bookmarkEnd w:id="60"/>
     </w:p>
     <w:p>
       <w:pPr>
@@ -15365,7 +15191,7 @@
           <w:szCs w:val="28"/>
         </w:rPr>
       </w:pPr>
-      <w:bookmarkStart w:id="66" w:name="_Toc390082008"/>
+      <w:bookmarkStart w:id="61" w:name="_Toc390082008"/>
       <w:r>
         <w:rPr>
           <w:rFonts w:ascii="Cambria" w:eastAsiaTheme="majorEastAsia" w:hAnsi="Cambria" w:cstheme="majorBidi"/>
@@ -15377,7 +15203,7 @@
         </w:rPr>
         <w:t>Logout</w:t>
       </w:r>
-      <w:bookmarkEnd w:id="66"/>
+      <w:bookmarkEnd w:id="61"/>
     </w:p>
     <w:p>
       <w:pPr>
@@ -15403,7 +15229,7 @@
           <w:szCs w:val="28"/>
         </w:rPr>
       </w:pPr>
-      <w:bookmarkStart w:id="67" w:name="_Toc390082009"/>
+      <w:bookmarkStart w:id="62" w:name="_Toc390082009"/>
       <w:r>
         <w:rPr>
           <w:rFonts w:ascii="Cambria" w:eastAsiaTheme="majorEastAsia" w:hAnsi="Cambria" w:cstheme="majorBidi"/>
@@ -15413,6 +15239,7 @@
           <w:sz w:val="28"/>
           <w:szCs w:val="28"/>
         </w:rPr>
+        <w:lastRenderedPageBreak/>
         <w:t>Chang</w:t>
       </w:r>
       <w:r>
@@ -15437,7 +15264,7 @@
         </w:rPr>
         <w:t xml:space="preserve"> Password</w:t>
       </w:r>
-      <w:bookmarkEnd w:id="67"/>
+      <w:bookmarkEnd w:id="62"/>
     </w:p>
     <w:p>
       <w:pPr>
@@ -15463,7 +15290,7 @@
           <w:szCs w:val="28"/>
         </w:rPr>
       </w:pPr>
-      <w:bookmarkStart w:id="68" w:name="_Toc390082010"/>
+      <w:bookmarkStart w:id="63" w:name="_Toc390082010"/>
       <w:r>
         <w:rPr>
           <w:rFonts w:ascii="Cambria" w:eastAsiaTheme="majorEastAsia" w:hAnsi="Cambria" w:cstheme="majorBidi"/>
@@ -15475,7 +15302,7 @@
         </w:rPr>
         <w:t>Reclaim Forgotten Password</w:t>
       </w:r>
-      <w:bookmarkEnd w:id="68"/>
+      <w:bookmarkEnd w:id="63"/>
     </w:p>
     <w:p>
       <w:pPr>
@@ -15501,7 +15328,7 @@
           <w:szCs w:val="28"/>
         </w:rPr>
       </w:pPr>
-      <w:bookmarkStart w:id="69" w:name="_Toc390082011"/>
+      <w:bookmarkStart w:id="64" w:name="_Toc390082011"/>
       <w:r>
         <w:rPr>
           <w:rFonts w:ascii="Cambria" w:eastAsiaTheme="majorEastAsia" w:hAnsi="Cambria" w:cstheme="majorBidi"/>
@@ -15513,7 +15340,7 @@
         </w:rPr>
         <w:t>Search Hospital &lt;GU&gt; &lt;US&gt;</w:t>
       </w:r>
-      <w:bookmarkEnd w:id="69"/>
+      <w:bookmarkEnd w:id="64"/>
     </w:p>
     <w:p>
       <w:pPr>
@@ -15540,7 +15367,7 @@
           <w:szCs w:val="28"/>
         </w:rPr>
       </w:pPr>
-      <w:bookmarkStart w:id="70" w:name="_Toc390082012"/>
+      <w:bookmarkStart w:id="65" w:name="_Toc390082012"/>
       <w:r>
         <w:rPr>
           <w:rFonts w:ascii="Cambria" w:eastAsiaTheme="majorEastAsia" w:hAnsi="Cambria" w:cstheme="majorBidi"/>
@@ -15552,7 +15379,7 @@
         </w:rPr>
         <w:t>Import Hospital Using Excel</w:t>
       </w:r>
-      <w:bookmarkEnd w:id="70"/>
+      <w:bookmarkEnd w:id="65"/>
     </w:p>
     <w:p>
       <w:pPr>
@@ -15579,7 +15406,7 @@
           <w:szCs w:val="28"/>
         </w:rPr>
       </w:pPr>
-      <w:bookmarkStart w:id="71" w:name="_Toc390082013"/>
+      <w:bookmarkStart w:id="66" w:name="_Toc390082013"/>
       <w:r>
         <w:rPr>
           <w:rFonts w:ascii="Cambria" w:eastAsiaTheme="majorEastAsia" w:hAnsi="Cambria" w:cstheme="majorBidi"/>
@@ -15591,7 +15418,7 @@
         </w:rPr>
         <w:t>Create Hospital</w:t>
       </w:r>
-      <w:bookmarkEnd w:id="71"/>
+      <w:bookmarkEnd w:id="66"/>
     </w:p>
     <w:p>
       <w:pPr>
@@ -15618,7 +15445,7 @@
           <w:szCs w:val="28"/>
         </w:rPr>
       </w:pPr>
-      <w:bookmarkStart w:id="72" w:name="_Toc390082014"/>
+      <w:bookmarkStart w:id="67" w:name="_Toc390082014"/>
       <w:r>
         <w:rPr>
           <w:rFonts w:ascii="Cambria" w:eastAsiaTheme="majorEastAsia" w:hAnsi="Cambria" w:cstheme="majorBidi"/>
@@ -15630,7 +15457,7 @@
         </w:rPr>
         <w:t>Create Hospital User’s Account</w:t>
       </w:r>
-      <w:bookmarkEnd w:id="72"/>
+      <w:bookmarkEnd w:id="67"/>
     </w:p>
     <w:p>
       <w:pPr>
@@ -15656,7 +15483,7 @@
           <w:szCs w:val="28"/>
         </w:rPr>
       </w:pPr>
-      <w:bookmarkStart w:id="73" w:name="_Toc390082015"/>
+      <w:bookmarkStart w:id="68" w:name="_Toc390082015"/>
       <w:r>
         <w:rPr>
           <w:rFonts w:ascii="Cambria" w:eastAsiaTheme="majorEastAsia" w:hAnsi="Cambria" w:cstheme="majorBidi"/>
@@ -15668,7 +15495,7 @@
         </w:rPr>
         <w:t>View Hospital Information</w:t>
       </w:r>
-      <w:bookmarkEnd w:id="73"/>
+      <w:bookmarkEnd w:id="68"/>
     </w:p>
     <w:p>
       <w:pPr>
@@ -15695,7 +15522,7 @@
           <w:szCs w:val="28"/>
         </w:rPr>
       </w:pPr>
-      <w:bookmarkStart w:id="74" w:name="_Toc390082016"/>
+      <w:bookmarkStart w:id="69" w:name="_Toc390082016"/>
       <w:r>
         <w:rPr>
           <w:rFonts w:ascii="Cambria" w:eastAsiaTheme="majorEastAsia" w:hAnsi="Cambria" w:cstheme="majorBidi"/>
@@ -15707,7 +15534,7 @@
         </w:rPr>
         <w:t>Search Doctor &lt;GU&gt; &lt;US&gt;</w:t>
       </w:r>
-      <w:bookmarkEnd w:id="74"/>
+      <w:bookmarkEnd w:id="69"/>
     </w:p>
     <w:p>
       <w:pPr>
@@ -15734,7 +15561,7 @@
           <w:szCs w:val="28"/>
         </w:rPr>
       </w:pPr>
-      <w:bookmarkStart w:id="75" w:name="_Toc390082017"/>
+      <w:bookmarkStart w:id="70" w:name="_Toc390082017"/>
       <w:r>
         <w:rPr>
           <w:rFonts w:ascii="Cambria" w:eastAsiaTheme="majorEastAsia" w:hAnsi="Cambria" w:cstheme="majorBidi"/>
@@ -15746,7 +15573,7 @@
         </w:rPr>
         <w:t>Create Appointment Online</w:t>
       </w:r>
-      <w:bookmarkEnd w:id="75"/>
+      <w:bookmarkEnd w:id="70"/>
     </w:p>
     <w:p>
       <w:pPr>
@@ -15773,7 +15600,7 @@
           <w:szCs w:val="28"/>
         </w:rPr>
       </w:pPr>
-      <w:bookmarkStart w:id="76" w:name="_Toc390082018"/>
+      <w:bookmarkStart w:id="71" w:name="_Toc390082018"/>
       <w:r>
         <w:rPr>
           <w:rFonts w:ascii="Cambria" w:eastAsiaTheme="majorEastAsia" w:hAnsi="Cambria" w:cstheme="majorBidi"/>
@@ -15785,7 +15612,7 @@
         </w:rPr>
         <w:t>Cancel Appointment</w:t>
       </w:r>
-      <w:bookmarkEnd w:id="76"/>
+      <w:bookmarkEnd w:id="71"/>
     </w:p>
     <w:p>
       <w:pPr>
@@ -15812,7 +15639,7 @@
           <w:szCs w:val="28"/>
         </w:rPr>
       </w:pPr>
-      <w:bookmarkStart w:id="77" w:name="_Toc390082019"/>
+      <w:bookmarkStart w:id="72" w:name="_Toc390082019"/>
       <w:r>
         <w:rPr>
           <w:rFonts w:ascii="Cambria" w:eastAsiaTheme="majorEastAsia" w:hAnsi="Cambria" w:cstheme="majorBidi"/>
@@ -15824,7 +15651,7 @@
         </w:rPr>
         <w:t>Feedback</w:t>
       </w:r>
-      <w:bookmarkEnd w:id="77"/>
+      <w:bookmarkEnd w:id="72"/>
     </w:p>
     <w:p>
       <w:pPr>
@@ -15851,7 +15678,7 @@
           <w:szCs w:val="28"/>
         </w:rPr>
       </w:pPr>
-      <w:bookmarkStart w:id="78" w:name="_Toc390082020"/>
+      <w:bookmarkStart w:id="73" w:name="_Toc390082020"/>
       <w:r>
         <w:rPr>
           <w:rFonts w:ascii="Cambria" w:eastAsiaTheme="majorEastAsia" w:hAnsi="Cambria" w:cstheme="majorBidi"/>
@@ -15863,7 +15690,7 @@
         </w:rPr>
         <w:t>Comment</w:t>
       </w:r>
-      <w:bookmarkEnd w:id="78"/>
+      <w:bookmarkEnd w:id="73"/>
     </w:p>
     <w:p>
       <w:pPr>
@@ -15890,7 +15717,7 @@
           <w:szCs w:val="28"/>
         </w:rPr>
       </w:pPr>
-      <w:bookmarkStart w:id="79" w:name="_Toc390082021"/>
+      <w:bookmarkStart w:id="74" w:name="_Toc390082021"/>
       <w:r>
         <w:rPr>
           <w:rFonts w:ascii="Cambria" w:eastAsiaTheme="majorEastAsia" w:hAnsi="Cambria" w:cstheme="majorBidi"/>
@@ -15902,7 +15729,7 @@
         </w:rPr>
         <w:t>Reply Comment</w:t>
       </w:r>
-      <w:bookmarkEnd w:id="79"/>
+      <w:bookmarkEnd w:id="74"/>
     </w:p>
     <w:p>
       <w:pPr>
@@ -15929,7 +15756,7 @@
           <w:szCs w:val="28"/>
         </w:rPr>
       </w:pPr>
-      <w:bookmarkStart w:id="80" w:name="_Toc390082022"/>
+      <w:bookmarkStart w:id="75" w:name="_Toc390082022"/>
       <w:r>
         <w:rPr>
           <w:rFonts w:ascii="Cambria" w:eastAsiaTheme="majorEastAsia" w:hAnsi="Cambria" w:cstheme="majorBidi"/>
@@ -15953,7 +15780,7 @@
         </w:rPr>
         <w:t>Hosptial</w:t>
       </w:r>
-      <w:bookmarkEnd w:id="80"/>
+      <w:bookmarkEnd w:id="75"/>
       <w:proofErr w:type="spellEnd"/>
     </w:p>
     <w:p>
@@ -15981,7 +15808,7 @@
           <w:szCs w:val="28"/>
         </w:rPr>
       </w:pPr>
-      <w:bookmarkStart w:id="81" w:name="_Toc390082023"/>
+      <w:bookmarkStart w:id="76" w:name="_Toc390082023"/>
       <w:r>
         <w:rPr>
           <w:rFonts w:ascii="Cambria" w:eastAsiaTheme="majorEastAsia" w:hAnsi="Cambria" w:cstheme="majorBidi"/>
@@ -15993,7 +15820,7 @@
         </w:rPr>
         <w:t>Add New Doctor</w:t>
       </w:r>
-      <w:bookmarkEnd w:id="81"/>
+      <w:bookmarkEnd w:id="76"/>
     </w:p>
     <w:p>
       <w:pPr>
@@ -16020,7 +15847,7 @@
           <w:szCs w:val="28"/>
         </w:rPr>
       </w:pPr>
-      <w:bookmarkStart w:id="82" w:name="_Toc390082024"/>
+      <w:bookmarkStart w:id="77" w:name="_Toc390082024"/>
       <w:r>
         <w:rPr>
           <w:rFonts w:ascii="Cambria" w:eastAsiaTheme="majorEastAsia" w:hAnsi="Cambria" w:cstheme="majorBidi"/>
@@ -16032,7 +15859,7 @@
         </w:rPr>
         <w:t>Search List of Doctor &lt;HU&gt;</w:t>
       </w:r>
-      <w:bookmarkEnd w:id="82"/>
+      <w:bookmarkEnd w:id="77"/>
     </w:p>
     <w:p>
       <w:pPr>
@@ -16059,7 +15886,7 @@
           <w:szCs w:val="28"/>
         </w:rPr>
       </w:pPr>
-      <w:bookmarkStart w:id="83" w:name="_Toc390082025"/>
+      <w:bookmarkStart w:id="78" w:name="_Toc390082025"/>
       <w:r>
         <w:rPr>
           <w:rFonts w:ascii="Cambria" w:eastAsiaTheme="majorEastAsia" w:hAnsi="Cambria" w:cstheme="majorBidi"/>
@@ -16071,7 +15898,7 @@
         </w:rPr>
         <w:t>Search List of Hospital &lt;AD&gt;</w:t>
       </w:r>
-      <w:bookmarkEnd w:id="83"/>
+      <w:bookmarkEnd w:id="78"/>
     </w:p>
     <w:p>
       <w:pPr>
@@ -16098,7 +15925,7 @@
           <w:szCs w:val="28"/>
         </w:rPr>
       </w:pPr>
-      <w:bookmarkStart w:id="84" w:name="_Toc390082026"/>
+      <w:bookmarkStart w:id="79" w:name="_Toc390082026"/>
       <w:r>
         <w:rPr>
           <w:rFonts w:ascii="Cambria" w:eastAsiaTheme="majorEastAsia" w:hAnsi="Cambria" w:cstheme="majorBidi"/>
@@ -16110,7 +15937,7 @@
         </w:rPr>
         <w:t>Update Doctor Information</w:t>
       </w:r>
-      <w:bookmarkEnd w:id="84"/>
+      <w:bookmarkEnd w:id="79"/>
     </w:p>
     <w:p>
       <w:pPr>
@@ -16137,7 +15964,7 @@
           <w:szCs w:val="28"/>
         </w:rPr>
       </w:pPr>
-      <w:bookmarkStart w:id="85" w:name="_Toc390082027"/>
+      <w:bookmarkStart w:id="80" w:name="_Toc390082027"/>
       <w:r>
         <w:rPr>
           <w:rFonts w:ascii="Cambria" w:eastAsiaTheme="majorEastAsia" w:hAnsi="Cambria" w:cstheme="majorBidi"/>
@@ -16149,7 +15976,7 @@
         </w:rPr>
         <w:t>Upload Photo</w:t>
       </w:r>
-      <w:bookmarkEnd w:id="85"/>
+      <w:bookmarkEnd w:id="80"/>
     </w:p>
     <w:p>
       <w:pPr>
@@ -16176,7 +16003,7 @@
           <w:szCs w:val="28"/>
         </w:rPr>
       </w:pPr>
-      <w:bookmarkStart w:id="86" w:name="_Toc390082028"/>
+      <w:bookmarkStart w:id="81" w:name="_Toc390082028"/>
       <w:r>
         <w:rPr>
           <w:rFonts w:ascii="Cambria" w:eastAsiaTheme="majorEastAsia" w:hAnsi="Cambria" w:cstheme="majorBidi"/>
@@ -16188,7 +16015,7 @@
         </w:rPr>
         <w:t>Update Hospital Information</w:t>
       </w:r>
-      <w:bookmarkEnd w:id="86"/>
+      <w:bookmarkEnd w:id="81"/>
     </w:p>
     <w:p>
       <w:pPr>
@@ -16215,7 +16042,7 @@
           <w:szCs w:val="28"/>
         </w:rPr>
       </w:pPr>
-      <w:bookmarkStart w:id="87" w:name="_Toc390082029"/>
+      <w:bookmarkStart w:id="82" w:name="_Toc390082029"/>
       <w:r>
         <w:rPr>
           <w:rFonts w:ascii="Cambria" w:eastAsiaTheme="majorEastAsia" w:hAnsi="Cambria" w:cstheme="majorBidi"/>
@@ -16227,7 +16054,7 @@
         </w:rPr>
         <w:t>View List of Appointments</w:t>
       </w:r>
-      <w:bookmarkEnd w:id="87"/>
+      <w:bookmarkEnd w:id="82"/>
     </w:p>
     <w:p>
       <w:pPr>
@@ -16254,7 +16081,7 @@
           <w:szCs w:val="28"/>
         </w:rPr>
       </w:pPr>
-      <w:bookmarkStart w:id="88" w:name="_Toc390082030"/>
+      <w:bookmarkStart w:id="83" w:name="_Toc390082030"/>
       <w:r>
         <w:rPr>
           <w:rFonts w:ascii="Cambria" w:eastAsiaTheme="majorEastAsia" w:hAnsi="Cambria" w:cstheme="majorBidi"/>
@@ -16266,7 +16093,7 @@
         </w:rPr>
         <w:t>View List of Feedbacks</w:t>
       </w:r>
-      <w:bookmarkEnd w:id="88"/>
+      <w:bookmarkEnd w:id="83"/>
     </w:p>
     <w:p>
       <w:pPr>
@@ -16293,7 +16120,7 @@
           <w:szCs w:val="28"/>
         </w:rPr>
       </w:pPr>
-      <w:bookmarkStart w:id="89" w:name="_Toc390082031"/>
+      <w:bookmarkStart w:id="84" w:name="_Toc390082031"/>
       <w:r>
         <w:rPr>
           <w:rFonts w:ascii="Cambria" w:eastAsiaTheme="majorEastAsia" w:hAnsi="Cambria" w:cstheme="majorBidi"/>
@@ -16305,7 +16132,7 @@
         </w:rPr>
         <w:t>View List of Users</w:t>
       </w:r>
-      <w:bookmarkEnd w:id="89"/>
+      <w:bookmarkEnd w:id="84"/>
     </w:p>
     <w:p>
       <w:pPr>
@@ -16332,7 +16159,7 @@
           <w:szCs w:val="28"/>
         </w:rPr>
       </w:pPr>
-      <w:bookmarkStart w:id="90" w:name="_Toc390082032"/>
+      <w:bookmarkStart w:id="85" w:name="_Toc390082032"/>
       <w:r>
         <w:rPr>
           <w:rFonts w:ascii="Cambria" w:eastAsiaTheme="majorEastAsia" w:hAnsi="Cambria" w:cstheme="majorBidi"/>
@@ -16344,7 +16171,7 @@
         </w:rPr>
         <w:t>Activate Users</w:t>
       </w:r>
-      <w:bookmarkEnd w:id="90"/>
+      <w:bookmarkEnd w:id="85"/>
     </w:p>
     <w:p>
       <w:pPr>
@@ -16371,7 +16198,7 @@
           <w:szCs w:val="28"/>
         </w:rPr>
       </w:pPr>
-      <w:bookmarkStart w:id="91" w:name="_Toc390082033"/>
+      <w:bookmarkStart w:id="86" w:name="_Toc390082033"/>
       <w:r>
         <w:rPr>
           <w:rFonts w:ascii="Cambria" w:eastAsiaTheme="majorEastAsia" w:hAnsi="Cambria" w:cstheme="majorBidi"/>
@@ -16383,7 +16210,7 @@
         </w:rPr>
         <w:t>Deactivate Users</w:t>
       </w:r>
-      <w:bookmarkEnd w:id="91"/>
+      <w:bookmarkEnd w:id="86"/>
     </w:p>
     <w:p>
       <w:pPr>
@@ -16410,7 +16237,7 @@
           <w:szCs w:val="28"/>
         </w:rPr>
       </w:pPr>
-      <w:bookmarkStart w:id="92" w:name="_Toc390082034"/>
+      <w:bookmarkStart w:id="87" w:name="_Toc390082034"/>
       <w:r>
         <w:rPr>
           <w:rFonts w:ascii="Cambria" w:eastAsiaTheme="majorEastAsia" w:hAnsi="Cambria" w:cstheme="majorBidi"/>
@@ -16422,7 +16249,7 @@
         </w:rPr>
         <w:t>View Hospital Statistics</w:t>
       </w:r>
-      <w:bookmarkEnd w:id="92"/>
+      <w:bookmarkEnd w:id="87"/>
     </w:p>
     <w:p>
       <w:pPr>
@@ -16449,7 +16276,7 @@
           <w:szCs w:val="28"/>
         </w:rPr>
       </w:pPr>
-      <w:bookmarkStart w:id="93" w:name="_Toc390082035"/>
+      <w:bookmarkStart w:id="88" w:name="_Toc390082035"/>
       <w:r>
         <w:rPr>
           <w:rFonts w:ascii="Cambria" w:eastAsiaTheme="majorEastAsia" w:hAnsi="Cambria" w:cstheme="majorBidi"/>
@@ -16459,10 +16286,9 @@
           <w:sz w:val="28"/>
           <w:szCs w:val="28"/>
         </w:rPr>
-        <w:lastRenderedPageBreak/>
         <w:t>View System Statistics</w:t>
       </w:r>
-      <w:bookmarkEnd w:id="93"/>
+      <w:bookmarkEnd w:id="88"/>
     </w:p>
     <w:p>
       <w:pPr>
@@ -16487,7 +16313,7 @@
           <w:szCs w:val="28"/>
         </w:rPr>
       </w:pPr>
-      <w:bookmarkStart w:id="94" w:name="_Toc390082036"/>
+      <w:bookmarkStart w:id="89" w:name="_Toc390082036"/>
       <w:r>
         <w:rPr>
           <w:rFonts w:ascii="Cambria" w:eastAsiaTheme="majorEastAsia" w:hAnsi="Cambria" w:cstheme="majorBidi"/>
@@ -16499,7 +16325,7 @@
         </w:rPr>
         <w:t>Database Design</w:t>
       </w:r>
-      <w:bookmarkEnd w:id="94"/>
+      <w:bookmarkEnd w:id="89"/>
     </w:p>
     <w:p>
       <w:pPr>
@@ -16525,7 +16351,7 @@
           <w:szCs w:val="28"/>
         </w:rPr>
       </w:pPr>
-      <w:bookmarkStart w:id="95" w:name="_Toc390082037"/>
+      <w:bookmarkStart w:id="90" w:name="_Toc390082037"/>
       <w:r>
         <w:rPr>
           <w:rFonts w:ascii="Cambria" w:eastAsiaTheme="majorEastAsia" w:hAnsi="Cambria" w:cstheme="majorBidi"/>
@@ -16537,7 +16363,7 @@
         </w:rPr>
         <w:t>User</w:t>
       </w:r>
-      <w:bookmarkEnd w:id="95"/>
+      <w:bookmarkEnd w:id="90"/>
     </w:p>
     <w:p>
       <w:pPr>
@@ -16563,7 +16389,7 @@
           <w:szCs w:val="28"/>
         </w:rPr>
       </w:pPr>
-      <w:bookmarkStart w:id="96" w:name="_Toc390082038"/>
+      <w:bookmarkStart w:id="91" w:name="_Toc390082038"/>
       <w:r>
         <w:rPr>
           <w:rFonts w:ascii="Cambria" w:eastAsiaTheme="majorEastAsia" w:hAnsi="Cambria" w:cstheme="majorBidi"/>
@@ -16575,7 +16401,7 @@
         </w:rPr>
         <w:t>Hospital</w:t>
       </w:r>
-      <w:bookmarkEnd w:id="96"/>
+      <w:bookmarkEnd w:id="91"/>
     </w:p>
     <w:p>
       <w:pPr>
@@ -16601,7 +16427,7 @@
           <w:szCs w:val="28"/>
         </w:rPr>
       </w:pPr>
-      <w:bookmarkStart w:id="97" w:name="_Toc390082039"/>
+      <w:bookmarkStart w:id="92" w:name="_Toc390082039"/>
       <w:proofErr w:type="spellStart"/>
       <w:r>
         <w:rPr>
@@ -16614,7 +16440,7 @@
         </w:rPr>
         <w:t>HospitalType</w:t>
       </w:r>
-      <w:bookmarkEnd w:id="97"/>
+      <w:bookmarkEnd w:id="92"/>
       <w:proofErr w:type="spellEnd"/>
     </w:p>
     <w:p>
@@ -16641,7 +16467,7 @@
           <w:szCs w:val="28"/>
         </w:rPr>
       </w:pPr>
-      <w:bookmarkStart w:id="98" w:name="_Toc390082040"/>
+      <w:bookmarkStart w:id="93" w:name="_Toc390082040"/>
       <w:r>
         <w:rPr>
           <w:rFonts w:ascii="Cambria" w:eastAsiaTheme="majorEastAsia" w:hAnsi="Cambria" w:cstheme="majorBidi"/>
@@ -16651,9 +16477,10 @@
           <w:sz w:val="28"/>
           <w:szCs w:val="28"/>
         </w:rPr>
+        <w:lastRenderedPageBreak/>
         <w:t>Doctor</w:t>
       </w:r>
-      <w:bookmarkEnd w:id="98"/>
+      <w:bookmarkEnd w:id="93"/>
     </w:p>
     <w:p>
       <w:pPr>
@@ -16679,7 +16506,7 @@
           <w:szCs w:val="28"/>
         </w:rPr>
       </w:pPr>
-      <w:bookmarkStart w:id="99" w:name="_Toc390082041"/>
+      <w:bookmarkStart w:id="94" w:name="_Toc390082041"/>
       <w:proofErr w:type="spellStart"/>
       <w:r>
         <w:rPr>
@@ -16692,7 +16519,7 @@
         </w:rPr>
         <w:t>Doctor_Speciality</w:t>
       </w:r>
-      <w:bookmarkEnd w:id="99"/>
+      <w:bookmarkEnd w:id="94"/>
       <w:proofErr w:type="spellEnd"/>
     </w:p>
     <w:p>
@@ -16719,7 +16546,7 @@
           <w:szCs w:val="28"/>
         </w:rPr>
       </w:pPr>
-      <w:bookmarkStart w:id="100" w:name="_Toc390082042"/>
+      <w:bookmarkStart w:id="95" w:name="_Toc390082042"/>
       <w:proofErr w:type="spellStart"/>
       <w:r>
         <w:rPr>
@@ -16732,7 +16559,7 @@
         </w:rPr>
         <w:t>Doctor_Hospital</w:t>
       </w:r>
-      <w:bookmarkEnd w:id="100"/>
+      <w:bookmarkEnd w:id="95"/>
       <w:proofErr w:type="spellEnd"/>
     </w:p>
     <w:p>
@@ -16759,7 +16586,7 @@
           <w:szCs w:val="28"/>
         </w:rPr>
       </w:pPr>
-      <w:bookmarkStart w:id="101" w:name="_Toc390082043"/>
+      <w:bookmarkStart w:id="96" w:name="_Toc390082043"/>
       <w:r>
         <w:rPr>
           <w:rFonts w:ascii="Cambria" w:eastAsiaTheme="majorEastAsia" w:hAnsi="Cambria" w:cstheme="majorBidi"/>
@@ -16771,7 +16598,7 @@
         </w:rPr>
         <w:t>Appointment</w:t>
       </w:r>
-      <w:bookmarkEnd w:id="101"/>
+      <w:bookmarkEnd w:id="96"/>
     </w:p>
     <w:p>
       <w:pPr>
@@ -16797,7 +16624,7 @@
           <w:szCs w:val="28"/>
         </w:rPr>
       </w:pPr>
-      <w:bookmarkStart w:id="102" w:name="_Toc390082044"/>
+      <w:bookmarkStart w:id="97" w:name="_Toc390082044"/>
       <w:r>
         <w:rPr>
           <w:rFonts w:ascii="Cambria" w:eastAsiaTheme="majorEastAsia" w:hAnsi="Cambria" w:cstheme="majorBidi"/>
@@ -16809,7 +16636,7 @@
         </w:rPr>
         <w:t>Role</w:t>
       </w:r>
-      <w:bookmarkEnd w:id="102"/>
+      <w:bookmarkEnd w:id="97"/>
     </w:p>
     <w:p>
       <w:pPr>
@@ -16835,7 +16662,7 @@
           <w:szCs w:val="28"/>
         </w:rPr>
       </w:pPr>
-      <w:bookmarkStart w:id="103" w:name="_Toc390082045"/>
+      <w:bookmarkStart w:id="98" w:name="_Toc390082045"/>
       <w:r>
         <w:rPr>
           <w:rFonts w:ascii="Cambria" w:eastAsiaTheme="majorEastAsia" w:hAnsi="Cambria" w:cstheme="majorBidi"/>
@@ -16847,7 +16674,7 @@
         </w:rPr>
         <w:t>Rating</w:t>
       </w:r>
-      <w:bookmarkEnd w:id="103"/>
+      <w:bookmarkEnd w:id="98"/>
     </w:p>
     <w:p>
       <w:pPr>
@@ -16873,7 +16700,7 @@
           <w:szCs w:val="28"/>
         </w:rPr>
       </w:pPr>
-      <w:bookmarkStart w:id="104" w:name="_Toc390082046"/>
+      <w:bookmarkStart w:id="99" w:name="_Toc390082046"/>
       <w:r>
         <w:rPr>
           <w:rFonts w:ascii="Cambria" w:eastAsiaTheme="majorEastAsia" w:hAnsi="Cambria" w:cstheme="majorBidi"/>
@@ -16885,7 +16712,7 @@
         </w:rPr>
         <w:t>Feedback</w:t>
       </w:r>
-      <w:bookmarkEnd w:id="104"/>
+      <w:bookmarkEnd w:id="99"/>
     </w:p>
     <w:p>
       <w:pPr>
@@ -16911,7 +16738,7 @@
           <w:szCs w:val="28"/>
         </w:rPr>
       </w:pPr>
-      <w:bookmarkStart w:id="105" w:name="_Toc390082047"/>
+      <w:bookmarkStart w:id="100" w:name="_Toc390082047"/>
       <w:proofErr w:type="spellStart"/>
       <w:r>
         <w:rPr>
@@ -16924,7 +16751,7 @@
         </w:rPr>
         <w:t>FeedbackType</w:t>
       </w:r>
-      <w:bookmarkEnd w:id="105"/>
+      <w:bookmarkEnd w:id="100"/>
       <w:proofErr w:type="spellEnd"/>
     </w:p>
     <w:p>
@@ -16951,7 +16778,7 @@
           <w:szCs w:val="28"/>
         </w:rPr>
       </w:pPr>
-      <w:bookmarkStart w:id="106" w:name="_Toc390082048"/>
+      <w:bookmarkStart w:id="101" w:name="_Toc390082048"/>
       <w:r>
         <w:rPr>
           <w:rFonts w:ascii="Cambria" w:eastAsiaTheme="majorEastAsia" w:hAnsi="Cambria" w:cstheme="majorBidi"/>
@@ -16963,7 +16790,7 @@
         </w:rPr>
         <w:t>Facility</w:t>
       </w:r>
-      <w:bookmarkEnd w:id="106"/>
+      <w:bookmarkEnd w:id="101"/>
     </w:p>
     <w:p>
       <w:pPr>
@@ -16989,7 +16816,7 @@
           <w:szCs w:val="28"/>
         </w:rPr>
       </w:pPr>
-      <w:bookmarkStart w:id="107" w:name="_Toc390082049"/>
+      <w:bookmarkStart w:id="102" w:name="_Toc390082049"/>
       <w:proofErr w:type="spellStart"/>
       <w:r>
         <w:rPr>
@@ -17002,7 +16829,7 @@
         </w:rPr>
         <w:t>Hospital_Facility</w:t>
       </w:r>
-      <w:bookmarkEnd w:id="107"/>
+      <w:bookmarkEnd w:id="102"/>
       <w:proofErr w:type="spellEnd"/>
     </w:p>
     <w:p>
@@ -17029,7 +16856,7 @@
           <w:szCs w:val="28"/>
         </w:rPr>
       </w:pPr>
-      <w:bookmarkStart w:id="108" w:name="_Toc390082050"/>
+      <w:bookmarkStart w:id="103" w:name="_Toc390082050"/>
       <w:r>
         <w:rPr>
           <w:rFonts w:ascii="Cambria" w:eastAsiaTheme="majorEastAsia" w:hAnsi="Cambria" w:cstheme="majorBidi"/>
@@ -17041,7 +16868,7 @@
         </w:rPr>
         <w:t>Service</w:t>
       </w:r>
-      <w:bookmarkEnd w:id="108"/>
+      <w:bookmarkEnd w:id="103"/>
     </w:p>
     <w:p>
       <w:pPr>
@@ -17067,7 +16894,7 @@
           <w:szCs w:val="28"/>
         </w:rPr>
       </w:pPr>
-      <w:bookmarkStart w:id="109" w:name="_Toc390082051"/>
+      <w:bookmarkStart w:id="104" w:name="_Toc390082051"/>
       <w:proofErr w:type="spellStart"/>
       <w:r>
         <w:rPr>
@@ -17080,7 +16907,7 @@
         </w:rPr>
         <w:t>Hospital_Service</w:t>
       </w:r>
-      <w:bookmarkEnd w:id="109"/>
+      <w:bookmarkEnd w:id="104"/>
       <w:proofErr w:type="spellEnd"/>
     </w:p>
     <w:p>
@@ -17107,7 +16934,7 @@
           <w:szCs w:val="28"/>
         </w:rPr>
       </w:pPr>
-      <w:bookmarkStart w:id="110" w:name="_Toc390082052"/>
+      <w:bookmarkStart w:id="105" w:name="_Toc390082052"/>
       <w:r>
         <w:rPr>
           <w:rFonts w:ascii="Cambria" w:eastAsiaTheme="majorEastAsia" w:hAnsi="Cambria" w:cstheme="majorBidi"/>
@@ -17119,7 +16946,7 @@
         </w:rPr>
         <w:t>Photo</w:t>
       </w:r>
-      <w:bookmarkEnd w:id="110"/>
+      <w:bookmarkEnd w:id="105"/>
     </w:p>
     <w:p>
       <w:pPr>
@@ -17145,7 +16972,7 @@
           <w:szCs w:val="28"/>
         </w:rPr>
       </w:pPr>
-      <w:bookmarkStart w:id="111" w:name="_Toc390082053"/>
+      <w:bookmarkStart w:id="106" w:name="_Toc390082053"/>
       <w:r>
         <w:rPr>
           <w:rFonts w:ascii="Cambria" w:eastAsiaTheme="majorEastAsia" w:hAnsi="Cambria" w:cstheme="majorBidi"/>
@@ -17157,7 +16984,7 @@
         </w:rPr>
         <w:t>Ward</w:t>
       </w:r>
-      <w:bookmarkEnd w:id="111"/>
+      <w:bookmarkEnd w:id="106"/>
     </w:p>
     <w:p>
       <w:pPr>
@@ -17183,7 +17010,7 @@
           <w:szCs w:val="28"/>
         </w:rPr>
       </w:pPr>
-      <w:bookmarkStart w:id="112" w:name="_Toc390082054"/>
+      <w:bookmarkStart w:id="107" w:name="_Toc390082054"/>
       <w:r>
         <w:rPr>
           <w:rFonts w:ascii="Cambria" w:eastAsiaTheme="majorEastAsia" w:hAnsi="Cambria" w:cstheme="majorBidi"/>
@@ -17195,7 +17022,7 @@
         </w:rPr>
         <w:t>District</w:t>
       </w:r>
-      <w:bookmarkEnd w:id="112"/>
+      <w:bookmarkEnd w:id="107"/>
     </w:p>
     <w:p>
       <w:pPr>
@@ -17221,7 +17048,7 @@
           <w:szCs w:val="28"/>
         </w:rPr>
       </w:pPr>
-      <w:bookmarkStart w:id="113" w:name="_Toc390082055"/>
+      <w:bookmarkStart w:id="108" w:name="_Toc390082055"/>
       <w:r>
         <w:rPr>
           <w:rFonts w:ascii="Cambria" w:eastAsiaTheme="majorEastAsia" w:hAnsi="Cambria" w:cstheme="majorBidi"/>
@@ -17233,7 +17060,7 @@
         </w:rPr>
         <w:t>City</w:t>
       </w:r>
-      <w:bookmarkEnd w:id="113"/>
+      <w:bookmarkEnd w:id="108"/>
     </w:p>
     <w:p>
       <w:pPr>
@@ -17259,7 +17086,7 @@
           <w:szCs w:val="28"/>
         </w:rPr>
       </w:pPr>
-      <w:bookmarkStart w:id="114" w:name="_Toc390082056"/>
+      <w:bookmarkStart w:id="109" w:name="_Toc390082056"/>
       <w:proofErr w:type="spellStart"/>
       <w:r>
         <w:rPr>
@@ -17272,7 +17099,7 @@
         </w:rPr>
         <w:t>Speciality</w:t>
       </w:r>
-      <w:bookmarkEnd w:id="114"/>
+      <w:bookmarkEnd w:id="109"/>
       <w:proofErr w:type="spellEnd"/>
     </w:p>
     <w:p>
@@ -17299,7 +17126,7 @@
           <w:szCs w:val="28"/>
         </w:rPr>
       </w:pPr>
-      <w:bookmarkStart w:id="115" w:name="_Toc390082057"/>
+      <w:bookmarkStart w:id="110" w:name="_Toc390082057"/>
       <w:proofErr w:type="spellStart"/>
       <w:r>
         <w:rPr>
@@ -17312,7 +17139,7 @@
         </w:rPr>
         <w:t>Hospital_Speciality</w:t>
       </w:r>
-      <w:bookmarkEnd w:id="115"/>
+      <w:bookmarkEnd w:id="110"/>
       <w:proofErr w:type="spellEnd"/>
     </w:p>
     <w:p>
@@ -17339,7 +17166,7 @@
           <w:szCs w:val="28"/>
         </w:rPr>
       </w:pPr>
-      <w:bookmarkStart w:id="116" w:name="_Toc390082058"/>
+      <w:bookmarkStart w:id="111" w:name="_Toc390082058"/>
       <w:r>
         <w:rPr>
           <w:rFonts w:ascii="Cambria" w:eastAsiaTheme="majorEastAsia" w:hAnsi="Cambria" w:cstheme="majorBidi"/>
@@ -17351,7 +17178,7 @@
         </w:rPr>
         <w:t>Disease</w:t>
       </w:r>
-      <w:bookmarkEnd w:id="116"/>
+      <w:bookmarkEnd w:id="111"/>
     </w:p>
     <w:p>
       <w:pPr>
@@ -17377,7 +17204,7 @@
           <w:szCs w:val="28"/>
         </w:rPr>
       </w:pPr>
-      <w:bookmarkStart w:id="117" w:name="_Toc390082059"/>
+      <w:bookmarkStart w:id="112" w:name="_Toc390082059"/>
       <w:proofErr w:type="spellStart"/>
       <w:r>
         <w:rPr>
@@ -17390,7 +17217,7 @@
         </w:rPr>
         <w:t>Speciality_Disease</w:t>
       </w:r>
-      <w:bookmarkEnd w:id="117"/>
+      <w:bookmarkEnd w:id="112"/>
       <w:proofErr w:type="spellEnd"/>
     </w:p>
     <w:p>
@@ -17417,7 +17244,7 @@
           <w:szCs w:val="28"/>
         </w:rPr>
       </w:pPr>
-      <w:bookmarkStart w:id="118" w:name="_Toc390082060"/>
+      <w:bookmarkStart w:id="113" w:name="_Toc390082060"/>
       <w:proofErr w:type="spellStart"/>
       <w:r>
         <w:rPr>
@@ -17430,7 +17257,7 @@
         </w:rPr>
         <w:t>WordDictionary</w:t>
       </w:r>
-      <w:bookmarkEnd w:id="118"/>
+      <w:bookmarkEnd w:id="113"/>
       <w:proofErr w:type="spellEnd"/>
     </w:p>
     <w:p>
@@ -17457,7 +17284,7 @@
           <w:szCs w:val="28"/>
         </w:rPr>
       </w:pPr>
-      <w:bookmarkStart w:id="119" w:name="_Toc390082061"/>
+      <w:bookmarkStart w:id="114" w:name="_Toc390082061"/>
       <w:proofErr w:type="spellStart"/>
       <w:r>
         <w:rPr>
@@ -17470,7 +17297,7 @@
         </w:rPr>
         <w:t>Word_Hospital</w:t>
       </w:r>
-      <w:bookmarkEnd w:id="119"/>
+      <w:bookmarkEnd w:id="114"/>
       <w:proofErr w:type="spellEnd"/>
     </w:p>
     <w:p>
@@ -17497,7 +17324,7 @@
           <w:szCs w:val="28"/>
         </w:rPr>
       </w:pPr>
-      <w:bookmarkStart w:id="120" w:name="_Toc390082062"/>
+      <w:bookmarkStart w:id="115" w:name="_Toc390082062"/>
       <w:proofErr w:type="spellStart"/>
       <w:r>
         <w:rPr>
@@ -17510,7 +17337,7 @@
         </w:rPr>
         <w:t>SentenceDictionary</w:t>
       </w:r>
-      <w:bookmarkEnd w:id="120"/>
+      <w:bookmarkEnd w:id="115"/>
       <w:proofErr w:type="spellEnd"/>
     </w:p>
     <w:p>
@@ -17537,7 +17364,7 @@
           <w:szCs w:val="28"/>
         </w:rPr>
       </w:pPr>
-      <w:bookmarkStart w:id="121" w:name="_Toc390082063"/>
+      <w:bookmarkStart w:id="116" w:name="_Toc390082063"/>
       <w:proofErr w:type="spellStart"/>
       <w:r>
         <w:rPr>
@@ -17550,7 +17377,7 @@
         </w:rPr>
         <w:t>Sentence_Word</w:t>
       </w:r>
-      <w:bookmarkEnd w:id="121"/>
+      <w:bookmarkEnd w:id="116"/>
       <w:proofErr w:type="spellEnd"/>
     </w:p>
     <w:p>
@@ -17576,7 +17403,7 @@
           <w:szCs w:val="28"/>
         </w:rPr>
       </w:pPr>
-      <w:bookmarkStart w:id="122" w:name="_Toc390082064"/>
+      <w:bookmarkStart w:id="117" w:name="_Toc390082064"/>
       <w:proofErr w:type="spellStart"/>
       <w:r>
         <w:rPr>
@@ -17589,7 +17416,7 @@
         </w:rPr>
         <w:t>Algoritms</w:t>
       </w:r>
-      <w:bookmarkEnd w:id="122"/>
+      <w:bookmarkEnd w:id="117"/>
       <w:proofErr w:type="spellEnd"/>
     </w:p>
     <w:p>
@@ -17617,7 +17444,7 @@
           <w:szCs w:val="28"/>
         </w:rPr>
       </w:pPr>
-      <w:bookmarkStart w:id="123" w:name="_Toc390082065"/>
+      <w:bookmarkStart w:id="118" w:name="_Toc390082065"/>
       <w:r>
         <w:rPr>
           <w:rFonts w:ascii="Cambria" w:eastAsiaTheme="majorEastAsia" w:hAnsi="Cambria" w:cstheme="majorBidi"/>
@@ -17629,7 +17456,7 @@
         </w:rPr>
         <w:t>Geographic Information Retrieval</w:t>
       </w:r>
-      <w:bookmarkEnd w:id="123"/>
+      <w:bookmarkEnd w:id="118"/>
     </w:p>
     <w:p>
       <w:pPr>
@@ -17656,7 +17483,7 @@
           <w:szCs w:val="28"/>
         </w:rPr>
       </w:pPr>
-      <w:bookmarkStart w:id="124" w:name="_Toc390082066"/>
+      <w:bookmarkStart w:id="119" w:name="_Toc390082066"/>
       <w:r>
         <w:rPr>
           <w:rFonts w:ascii="Cambria" w:eastAsiaTheme="majorEastAsia" w:hAnsi="Cambria" w:cstheme="majorBidi"/>
@@ -17666,10 +17493,9 @@
           <w:sz w:val="28"/>
           <w:szCs w:val="28"/>
         </w:rPr>
-        <w:lastRenderedPageBreak/>
         <w:t>Boyer Moore Matching Algorithm</w:t>
       </w:r>
-      <w:bookmarkEnd w:id="124"/>
+      <w:bookmarkEnd w:id="119"/>
     </w:p>
     <w:sectPr>
       <w:pgSz w:w="12240" w:h="15840"/>
@@ -30925,7 +30751,7 @@
 </file>
 
 <file path=customXml/itemProps1.xml><?xml version="1.0" encoding="utf-8"?>
-<ds:datastoreItem xmlns:ds="http://schemas.openxmlformats.org/officeDocument/2006/customXml" ds:itemID="{AF3C187B-4F5D-48E6-AE38-0EDF006EC117}">
+<ds:datastoreItem xmlns:ds="http://schemas.openxmlformats.org/officeDocument/2006/customXml" ds:itemID="{D4D3B63F-3905-4A57-9C10-02C75A032B93}">
   <ds:schemaRefs>
     <ds:schemaRef ds:uri="http://schemas.openxmlformats.org/officeDocument/2006/bibliography"/>
   </ds:schemaRefs>

</xml_diff>

<commit_message>
Add sequence diagram for search hospital and create appointment online
</commit_message>
<xml_diff>
--- a/Reports/Group11-Report04-v1.0.docx
+++ b/Reports/Group11-Report04-v1.0.docx
@@ -14165,45 +14165,7 @@
           <w:szCs w:val="28"/>
         </w:rPr>
       </w:pPr>
-      <w:bookmarkStart w:id="35" w:name="_Toc390081978"/>
-      <w:r>
-        <w:rPr>
-          <w:rFonts w:ascii="Cambria" w:eastAsiaTheme="majorEastAsia" w:hAnsi="Cambria" w:cstheme="majorBidi"/>
-          <w:b/>
-          <w:bCs/>
-          <w:color w:val="000000" w:themeColor="text1"/>
-          <w:sz w:val="28"/>
-          <w:szCs w:val="28"/>
-        </w:rPr>
-        <w:t>Logout</w:t>
-      </w:r>
-      <w:bookmarkEnd w:id="35"/>
-    </w:p>
-    <w:p>
-      <w:pPr>
-        <w:pStyle w:val="ListParagraph"/>
-        <w:numPr>
-          <w:ilvl w:val="1"/>
-          <w:numId w:val="1"/>
-        </w:numPr>
-        <w:tabs>
-          <w:tab w:val="left" w:pos="900"/>
-        </w:tabs>
-        <w:spacing w:before="120" w:after="0"/>
-        <w:ind w:left="1620"/>
-        <w:contextualSpacing w:val="0"/>
-        <w:jc w:val="both"/>
-        <w:outlineLvl w:val="1"/>
-        <w:rPr>
-          <w:rFonts w:ascii="Cambria" w:eastAsiaTheme="majorEastAsia" w:hAnsi="Cambria" w:cstheme="majorBidi"/>
-          <w:b/>
-          <w:bCs/>
-          <w:color w:val="000000" w:themeColor="text1"/>
-          <w:sz w:val="28"/>
-          <w:szCs w:val="28"/>
-        </w:rPr>
-      </w:pPr>
-      <w:bookmarkStart w:id="36" w:name="_Toc390081979"/>
+      <w:bookmarkStart w:id="35" w:name="_Toc390081979"/>
       <w:r>
         <w:rPr>
           <w:rFonts w:ascii="Cambria" w:eastAsiaTheme="majorEastAsia" w:hAnsi="Cambria" w:cstheme="majorBidi"/>
@@ -14237,7 +14199,7 @@
         </w:rPr>
         <w:t xml:space="preserve"> Password</w:t>
       </w:r>
-      <w:bookmarkEnd w:id="36"/>
+      <w:bookmarkEnd w:id="35"/>
     </w:p>
     <w:p>
       <w:pPr>
@@ -14263,7 +14225,7 @@
           <w:szCs w:val="28"/>
         </w:rPr>
       </w:pPr>
-      <w:bookmarkStart w:id="37" w:name="_Toc390081980"/>
+      <w:bookmarkStart w:id="36" w:name="_Toc390081980"/>
       <w:r>
         <w:rPr>
           <w:rFonts w:ascii="Cambria" w:eastAsiaTheme="majorEastAsia" w:hAnsi="Cambria" w:cstheme="majorBidi"/>
@@ -14275,7 +14237,7 @@
         </w:rPr>
         <w:t>Reclaim Forgotten Password</w:t>
       </w:r>
-      <w:bookmarkEnd w:id="37"/>
+      <w:bookmarkEnd w:id="36"/>
     </w:p>
     <w:p>
       <w:pPr>
@@ -14301,7 +14263,7 @@
           <w:szCs w:val="28"/>
         </w:rPr>
       </w:pPr>
-      <w:bookmarkStart w:id="38" w:name="_Toc390081981"/>
+      <w:bookmarkStart w:id="37" w:name="_Toc390081981"/>
       <w:r>
         <w:rPr>
           <w:rFonts w:ascii="Cambria" w:eastAsiaTheme="majorEastAsia" w:hAnsi="Cambria" w:cstheme="majorBidi"/>
@@ -14311,9 +14273,81 @@
           <w:sz w:val="28"/>
           <w:szCs w:val="28"/>
         </w:rPr>
-        <w:t>Search Hospital &lt;GU&gt; &lt;US&gt;</w:t>
+        <w:t>Search Hospital</w:t>
       </w:r>
-      <w:bookmarkEnd w:id="38"/>
+      <w:bookmarkEnd w:id="37"/>
+    </w:p>
+    <w:p>
+      <w:pPr>
+        <w:spacing w:before="120" w:after="120"/>
+        <w:jc w:val="center"/>
+        <w:rPr>
+          <w:rFonts w:ascii="Cambria" w:eastAsiaTheme="majorEastAsia" w:hAnsi="Cambria" w:cstheme="majorBidi"/>
+          <w:bCs/>
+          <w:color w:val="000000" w:themeColor="text1"/>
+          <w:sz w:val="24"/>
+          <w:szCs w:val="24"/>
+        </w:rPr>
+      </w:pPr>
+      <w:r>
+        <w:rPr>
+          <w:rFonts w:ascii="Cambria" w:eastAsiaTheme="majorEastAsia" w:hAnsi="Cambria" w:cstheme="majorBidi"/>
+          <w:bCs/>
+          <w:noProof/>
+          <w:color w:val="000000" w:themeColor="text1"/>
+          <w:sz w:val="24"/>
+          <w:szCs w:val="24"/>
+          <w:lang w:eastAsia="ja-JP"/>
+        </w:rPr>
+        <w:drawing>
+          <wp:inline distT="0" distB="0" distL="0" distR="0">
+            <wp:extent cx="5943600" cy="2231916"/>
+            <wp:effectExtent l="0" t="0" r="0" b="0"/>
+            <wp:docPr id="5" name="Picture 5" descr="C:\Users\Son\Desktop\Search Hospital.png"/>
+            <wp:cNvGraphicFramePr>
+              <a:graphicFrameLocks xmlns:a="http://schemas.openxmlformats.org/drawingml/2006/main" noChangeAspect="1"/>
+            </wp:cNvGraphicFramePr>
+            <a:graphic xmlns:a="http://schemas.openxmlformats.org/drawingml/2006/main">
+              <a:graphicData uri="http://schemas.openxmlformats.org/drawingml/2006/picture">
+                <pic:pic xmlns:pic="http://schemas.openxmlformats.org/drawingml/2006/picture">
+                  <pic:nvPicPr>
+                    <pic:cNvPr id="0" name="Picture 4" descr="C:\Users\Son\Desktop\Search Hospital.png"/>
+                    <pic:cNvPicPr>
+                      <a:picLocks noChangeAspect="1" noChangeArrowheads="1"/>
+                    </pic:cNvPicPr>
+                  </pic:nvPicPr>
+                  <pic:blipFill>
+                    <a:blip r:embed="rId7" cstate="print">
+                      <a:extLst>
+                        <a:ext uri="{28A0092B-C50C-407E-A947-70E740481C1C}">
+                          <a14:useLocalDpi xmlns:a14="http://schemas.microsoft.com/office/drawing/2010/main" val="0"/>
+                        </a:ext>
+                      </a:extLst>
+                    </a:blip>
+                    <a:srcRect/>
+                    <a:stretch>
+                      <a:fillRect/>
+                    </a:stretch>
+                  </pic:blipFill>
+                  <pic:spPr bwMode="auto">
+                    <a:xfrm>
+                      <a:off x="0" y="0"/>
+                      <a:ext cx="5943600" cy="2231916"/>
+                    </a:xfrm>
+                    <a:prstGeom prst="rect">
+                      <a:avLst/>
+                    </a:prstGeom>
+                    <a:noFill/>
+                    <a:ln>
+                      <a:noFill/>
+                    </a:ln>
+                  </pic:spPr>
+                </pic:pic>
+              </a:graphicData>
+            </a:graphic>
+          </wp:inline>
+        </w:drawing>
+      </w:r>
     </w:p>
     <w:p>
       <w:pPr>
@@ -14340,7 +14374,7 @@
           <w:szCs w:val="28"/>
         </w:rPr>
       </w:pPr>
-      <w:bookmarkStart w:id="39" w:name="_Toc390081982"/>
+      <w:bookmarkStart w:id="38" w:name="_Toc390081982"/>
       <w:r>
         <w:rPr>
           <w:rFonts w:ascii="Cambria" w:eastAsiaTheme="majorEastAsia" w:hAnsi="Cambria" w:cstheme="majorBidi"/>
@@ -14352,7 +14386,7 @@
         </w:rPr>
         <w:t>Import Hospital Using Excel</w:t>
       </w:r>
-      <w:bookmarkEnd w:id="39"/>
+      <w:bookmarkEnd w:id="38"/>
     </w:p>
     <w:p>
       <w:pPr>
@@ -14379,7 +14413,7 @@
           <w:szCs w:val="28"/>
         </w:rPr>
       </w:pPr>
-      <w:bookmarkStart w:id="40" w:name="_Toc390081983"/>
+      <w:bookmarkStart w:id="39" w:name="_Toc390081983"/>
       <w:r>
         <w:rPr>
           <w:rFonts w:ascii="Cambria" w:eastAsiaTheme="majorEastAsia" w:hAnsi="Cambria" w:cstheme="majorBidi"/>
@@ -14391,7 +14425,7 @@
         </w:rPr>
         <w:t>Create Hospital</w:t>
       </w:r>
-      <w:bookmarkEnd w:id="40"/>
+      <w:bookmarkEnd w:id="39"/>
     </w:p>
     <w:p>
       <w:pPr>
@@ -14418,7 +14452,7 @@
           <w:szCs w:val="28"/>
         </w:rPr>
       </w:pPr>
-      <w:bookmarkStart w:id="41" w:name="_Toc390081984"/>
+      <w:bookmarkStart w:id="40" w:name="_Toc390081984"/>
       <w:r>
         <w:rPr>
           <w:rFonts w:ascii="Cambria" w:eastAsiaTheme="majorEastAsia" w:hAnsi="Cambria" w:cstheme="majorBidi"/>
@@ -14430,7 +14464,7 @@
         </w:rPr>
         <w:t>Create Hospital User’s Account</w:t>
       </w:r>
-      <w:bookmarkEnd w:id="41"/>
+      <w:bookmarkEnd w:id="40"/>
     </w:p>
     <w:p>
       <w:pPr>
@@ -14456,7 +14490,7 @@
           <w:szCs w:val="28"/>
         </w:rPr>
       </w:pPr>
-      <w:bookmarkStart w:id="42" w:name="_Toc390081985"/>
+      <w:bookmarkStart w:id="41" w:name="_Toc390081985"/>
       <w:r>
         <w:rPr>
           <w:rFonts w:ascii="Cambria" w:eastAsiaTheme="majorEastAsia" w:hAnsi="Cambria" w:cstheme="majorBidi"/>
@@ -14468,7 +14502,7 @@
         </w:rPr>
         <w:t>View Hospital Information</w:t>
       </w:r>
-      <w:bookmarkEnd w:id="42"/>
+      <w:bookmarkEnd w:id="41"/>
     </w:p>
     <w:p>
       <w:pPr>
@@ -14495,7 +14529,7 @@
           <w:szCs w:val="28"/>
         </w:rPr>
       </w:pPr>
-      <w:bookmarkStart w:id="43" w:name="_Toc390081986"/>
+      <w:bookmarkStart w:id="42" w:name="_Toc390081987"/>
       <w:r>
         <w:rPr>
           <w:rFonts w:ascii="Cambria" w:eastAsiaTheme="majorEastAsia" w:hAnsi="Cambria" w:cstheme="majorBidi"/>
@@ -14505,8 +14539,82 @@
           <w:sz w:val="28"/>
           <w:szCs w:val="28"/>
         </w:rPr>
-        <w:t>Search Doctor &lt;GU&gt; &lt;US&gt;</w:t>
+        <w:t>Create Appointment Online</w:t>
       </w:r>
+      <w:bookmarkEnd w:id="42"/>
+    </w:p>
+    <w:p>
+      <w:pPr>
+        <w:spacing w:before="120" w:after="120"/>
+        <w:rPr>
+          <w:rFonts w:ascii="Cambria" w:eastAsiaTheme="majorEastAsia" w:hAnsi="Cambria" w:cstheme="majorBidi"/>
+          <w:bCs/>
+          <w:color w:val="000000" w:themeColor="text1"/>
+          <w:sz w:val="24"/>
+          <w:szCs w:val="24"/>
+        </w:rPr>
+      </w:pPr>
+      <w:r>
+        <w:rPr>
+          <w:rFonts w:ascii="Cambria" w:eastAsiaTheme="majorEastAsia" w:hAnsi="Cambria" w:cstheme="majorBidi"/>
+          <w:bCs/>
+          <w:noProof/>
+          <w:color w:val="000000" w:themeColor="text1"/>
+          <w:sz w:val="24"/>
+          <w:szCs w:val="24"/>
+          <w:lang w:eastAsia="ja-JP"/>
+        </w:rPr>
+        <w:lastRenderedPageBreak/>
+        <w:drawing>
+          <wp:inline distT="0" distB="0" distL="0" distR="0">
+            <wp:extent cx="5943600" cy="3622343"/>
+            <wp:effectExtent l="0" t="0" r="0" b="0"/>
+            <wp:docPr id="6" name="Picture 6" descr="C:\Users\Son\Desktop\Create Appointment.png"/>
+            <wp:cNvGraphicFramePr>
+              <a:graphicFrameLocks xmlns:a="http://schemas.openxmlformats.org/drawingml/2006/main" noChangeAspect="1"/>
+            </wp:cNvGraphicFramePr>
+            <a:graphic xmlns:a="http://schemas.openxmlformats.org/drawingml/2006/main">
+              <a:graphicData uri="http://schemas.openxmlformats.org/drawingml/2006/picture">
+                <pic:pic xmlns:pic="http://schemas.openxmlformats.org/drawingml/2006/picture">
+                  <pic:nvPicPr>
+                    <pic:cNvPr id="0" name="Picture 5" descr="C:\Users\Son\Desktop\Create Appointment.png"/>
+                    <pic:cNvPicPr>
+                      <a:picLocks noChangeAspect="1" noChangeArrowheads="1"/>
+                    </pic:cNvPicPr>
+                  </pic:nvPicPr>
+                  <pic:blipFill>
+                    <a:blip r:embed="rId8" cstate="print">
+                      <a:extLst>
+                        <a:ext uri="{28A0092B-C50C-407E-A947-70E740481C1C}">
+                          <a14:useLocalDpi xmlns:a14="http://schemas.microsoft.com/office/drawing/2010/main" val="0"/>
+                        </a:ext>
+                      </a:extLst>
+                    </a:blip>
+                    <a:srcRect/>
+                    <a:stretch>
+                      <a:fillRect/>
+                    </a:stretch>
+                  </pic:blipFill>
+                  <pic:spPr bwMode="auto">
+                    <a:xfrm>
+                      <a:off x="0" y="0"/>
+                      <a:ext cx="5943600" cy="3622343"/>
+                    </a:xfrm>
+                    <a:prstGeom prst="rect">
+                      <a:avLst/>
+                    </a:prstGeom>
+                    <a:noFill/>
+                    <a:ln>
+                      <a:noFill/>
+                    </a:ln>
+                  </pic:spPr>
+                </pic:pic>
+              </a:graphicData>
+            </a:graphic>
+          </wp:inline>
+        </w:drawing>
+      </w:r>
+      <w:bookmarkStart w:id="43" w:name="_GoBack"/>
       <w:bookmarkEnd w:id="43"/>
     </w:p>
     <w:p>
@@ -14534,7 +14642,7 @@
           <w:szCs w:val="28"/>
         </w:rPr>
       </w:pPr>
-      <w:bookmarkStart w:id="44" w:name="_Toc390081987"/>
+      <w:bookmarkStart w:id="44" w:name="_Toc390081988"/>
       <w:r>
         <w:rPr>
           <w:rFonts w:ascii="Cambria" w:eastAsiaTheme="majorEastAsia" w:hAnsi="Cambria" w:cstheme="majorBidi"/>
@@ -14544,7 +14652,7 @@
           <w:sz w:val="28"/>
           <w:szCs w:val="28"/>
         </w:rPr>
-        <w:t>Create Appointment Online</w:t>
+        <w:t>Cancel Appointment</w:t>
       </w:r>
       <w:bookmarkEnd w:id="44"/>
     </w:p>
@@ -14573,7 +14681,7 @@
           <w:szCs w:val="28"/>
         </w:rPr>
       </w:pPr>
-      <w:bookmarkStart w:id="45" w:name="_Toc390081988"/>
+      <w:bookmarkStart w:id="45" w:name="_Toc390081989"/>
       <w:r>
         <w:rPr>
           <w:rFonts w:ascii="Cambria" w:eastAsiaTheme="majorEastAsia" w:hAnsi="Cambria" w:cstheme="majorBidi"/>
@@ -14583,7 +14691,7 @@
           <w:sz w:val="28"/>
           <w:szCs w:val="28"/>
         </w:rPr>
-        <w:t>Cancel Appointment</w:t>
+        <w:t>Feedback</w:t>
       </w:r>
       <w:bookmarkEnd w:id="45"/>
     </w:p>
@@ -14612,7 +14720,7 @@
           <w:szCs w:val="28"/>
         </w:rPr>
       </w:pPr>
-      <w:bookmarkStart w:id="46" w:name="_Toc390081989"/>
+      <w:bookmarkStart w:id="46" w:name="_Toc390081990"/>
       <w:r>
         <w:rPr>
           <w:rFonts w:ascii="Cambria" w:eastAsiaTheme="majorEastAsia" w:hAnsi="Cambria" w:cstheme="majorBidi"/>
@@ -14622,7 +14730,7 @@
           <w:sz w:val="28"/>
           <w:szCs w:val="28"/>
         </w:rPr>
-        <w:t>Feedback</w:t>
+        <w:t>Comment</w:t>
       </w:r>
       <w:bookmarkEnd w:id="46"/>
     </w:p>
@@ -14651,46 +14759,7 @@
           <w:szCs w:val="28"/>
         </w:rPr>
       </w:pPr>
-      <w:bookmarkStart w:id="47" w:name="_Toc390081990"/>
-      <w:r>
-        <w:rPr>
-          <w:rFonts w:ascii="Cambria" w:eastAsiaTheme="majorEastAsia" w:hAnsi="Cambria" w:cstheme="majorBidi"/>
-          <w:b/>
-          <w:bCs/>
-          <w:color w:val="000000" w:themeColor="text1"/>
-          <w:sz w:val="28"/>
-          <w:szCs w:val="28"/>
-        </w:rPr>
-        <w:t>Comment</w:t>
-      </w:r>
-      <w:bookmarkEnd w:id="47"/>
-    </w:p>
-    <w:p>
-      <w:pPr>
-        <w:pStyle w:val="ListParagraph"/>
-        <w:numPr>
-          <w:ilvl w:val="1"/>
-          <w:numId w:val="1"/>
-        </w:numPr>
-        <w:tabs>
-          <w:tab w:val="left" w:pos="900"/>
-          <w:tab w:val="left" w:pos="1800"/>
-        </w:tabs>
-        <w:spacing w:before="120" w:after="0"/>
-        <w:ind w:left="1620"/>
-        <w:contextualSpacing w:val="0"/>
-        <w:jc w:val="both"/>
-        <w:outlineLvl w:val="1"/>
-        <w:rPr>
-          <w:rFonts w:ascii="Cambria" w:eastAsiaTheme="majorEastAsia" w:hAnsi="Cambria" w:cstheme="majorBidi"/>
-          <w:b/>
-          <w:bCs/>
-          <w:color w:val="000000" w:themeColor="text1"/>
-          <w:sz w:val="28"/>
-          <w:szCs w:val="28"/>
-        </w:rPr>
-      </w:pPr>
-      <w:bookmarkStart w:id="48" w:name="_Toc390081992"/>
+      <w:bookmarkStart w:id="47" w:name="_Toc390081992"/>
       <w:r>
         <w:rPr>
           <w:rFonts w:ascii="Cambria" w:eastAsiaTheme="majorEastAsia" w:hAnsi="Cambria" w:cstheme="majorBidi"/>
@@ -14714,7 +14783,7 @@
         </w:rPr>
         <w:t>Hosptial</w:t>
       </w:r>
-      <w:bookmarkEnd w:id="48"/>
+      <w:bookmarkEnd w:id="47"/>
       <w:proofErr w:type="spellEnd"/>
     </w:p>
     <w:p>
@@ -14742,7 +14811,7 @@
           <w:szCs w:val="28"/>
         </w:rPr>
       </w:pPr>
-      <w:bookmarkStart w:id="49" w:name="_Toc390081993"/>
+      <w:bookmarkStart w:id="48" w:name="_Toc390081993"/>
       <w:r>
         <w:rPr>
           <w:rFonts w:ascii="Cambria" w:eastAsiaTheme="majorEastAsia" w:hAnsi="Cambria" w:cstheme="majorBidi"/>
@@ -14754,7 +14823,7 @@
         </w:rPr>
         <w:t>Add New Doctor</w:t>
       </w:r>
-      <w:bookmarkEnd w:id="49"/>
+      <w:bookmarkEnd w:id="48"/>
     </w:p>
     <w:p>
       <w:pPr>
@@ -14781,7 +14850,7 @@
           <w:szCs w:val="28"/>
         </w:rPr>
       </w:pPr>
-      <w:bookmarkStart w:id="50" w:name="_Toc390081996"/>
+      <w:bookmarkStart w:id="49" w:name="_Toc390081996"/>
       <w:r>
         <w:rPr>
           <w:rFonts w:ascii="Cambria" w:eastAsiaTheme="majorEastAsia" w:hAnsi="Cambria" w:cstheme="majorBidi"/>
@@ -14793,7 +14862,7 @@
         </w:rPr>
         <w:t>Update Doctor Information</w:t>
       </w:r>
-      <w:bookmarkEnd w:id="50"/>
+      <w:bookmarkEnd w:id="49"/>
     </w:p>
     <w:p>
       <w:pPr>
@@ -14820,7 +14889,7 @@
           <w:szCs w:val="28"/>
         </w:rPr>
       </w:pPr>
-      <w:bookmarkStart w:id="51" w:name="_Toc390081997"/>
+      <w:bookmarkStart w:id="50" w:name="_Toc390081997"/>
       <w:r>
         <w:rPr>
           <w:rFonts w:ascii="Cambria" w:eastAsiaTheme="majorEastAsia" w:hAnsi="Cambria" w:cstheme="majorBidi"/>
@@ -14832,7 +14901,7 @@
         </w:rPr>
         <w:t>Upload Photo</w:t>
       </w:r>
-      <w:bookmarkEnd w:id="51"/>
+      <w:bookmarkEnd w:id="50"/>
     </w:p>
     <w:p>
       <w:pPr>
@@ -14859,7 +14928,7 @@
           <w:szCs w:val="28"/>
         </w:rPr>
       </w:pPr>
-      <w:bookmarkStart w:id="52" w:name="_Toc390081998"/>
+      <w:bookmarkStart w:id="51" w:name="_Toc390081998"/>
       <w:r>
         <w:rPr>
           <w:rFonts w:ascii="Cambria" w:eastAsiaTheme="majorEastAsia" w:hAnsi="Cambria" w:cstheme="majorBidi"/>
@@ -14871,7 +14940,7 @@
         </w:rPr>
         <w:t>Update Hospital Information</w:t>
       </w:r>
-      <w:bookmarkEnd w:id="52"/>
+      <w:bookmarkEnd w:id="51"/>
     </w:p>
     <w:p>
       <w:pPr>
@@ -14898,7 +14967,7 @@
           <w:szCs w:val="28"/>
         </w:rPr>
       </w:pPr>
-      <w:bookmarkStart w:id="53" w:name="_Toc390081999"/>
+      <w:bookmarkStart w:id="52" w:name="_Toc390081999"/>
       <w:r>
         <w:rPr>
           <w:rFonts w:ascii="Cambria" w:eastAsiaTheme="majorEastAsia" w:hAnsi="Cambria" w:cstheme="majorBidi"/>
@@ -14910,7 +14979,7 @@
         </w:rPr>
         <w:t>View List of Appointments</w:t>
       </w:r>
-      <w:bookmarkEnd w:id="53"/>
+      <w:bookmarkEnd w:id="52"/>
     </w:p>
     <w:p>
       <w:pPr>
@@ -14937,7 +15006,7 @@
           <w:szCs w:val="28"/>
         </w:rPr>
       </w:pPr>
-      <w:bookmarkStart w:id="54" w:name="_Toc390082000"/>
+      <w:bookmarkStart w:id="53" w:name="_Toc390082000"/>
       <w:r>
         <w:rPr>
           <w:rFonts w:ascii="Cambria" w:eastAsiaTheme="majorEastAsia" w:hAnsi="Cambria" w:cstheme="majorBidi"/>
@@ -14949,7 +15018,7 @@
         </w:rPr>
         <w:t>View List of Feedbacks</w:t>
       </w:r>
-      <w:bookmarkEnd w:id="54"/>
+      <w:bookmarkEnd w:id="53"/>
     </w:p>
     <w:p>
       <w:pPr>
@@ -14976,7 +15045,7 @@
           <w:szCs w:val="28"/>
         </w:rPr>
       </w:pPr>
-      <w:bookmarkStart w:id="55" w:name="_Toc390082001"/>
+      <w:bookmarkStart w:id="54" w:name="_Toc390082001"/>
       <w:r>
         <w:rPr>
           <w:rFonts w:ascii="Cambria" w:eastAsiaTheme="majorEastAsia" w:hAnsi="Cambria" w:cstheme="majorBidi"/>
@@ -14988,7 +15057,7 @@
         </w:rPr>
         <w:t>View List of Users</w:t>
       </w:r>
-      <w:bookmarkEnd w:id="55"/>
+      <w:bookmarkEnd w:id="54"/>
     </w:p>
     <w:p>
       <w:pPr>
@@ -15015,7 +15084,7 @@
           <w:szCs w:val="28"/>
         </w:rPr>
       </w:pPr>
-      <w:bookmarkStart w:id="56" w:name="_Toc390082002"/>
+      <w:bookmarkStart w:id="55" w:name="_Toc390082002"/>
       <w:r>
         <w:rPr>
           <w:rFonts w:ascii="Cambria" w:eastAsiaTheme="majorEastAsia" w:hAnsi="Cambria" w:cstheme="majorBidi"/>
@@ -15038,7 +15107,7 @@
         </w:rPr>
         <w:t xml:space="preserve"> Users</w:t>
       </w:r>
-      <w:bookmarkEnd w:id="56"/>
+      <w:bookmarkEnd w:id="55"/>
       <w:r>
         <w:rPr>
           <w:rFonts w:ascii="Cambria" w:eastAsiaTheme="majorEastAsia" w:hAnsi="Cambria" w:cstheme="majorBidi"/>
@@ -15076,9 +15145,7 @@
           <w:szCs w:val="28"/>
         </w:rPr>
       </w:pPr>
-      <w:bookmarkStart w:id="57" w:name="_Toc390082004"/>
-      <w:bookmarkStart w:id="58" w:name="_GoBack"/>
-      <w:bookmarkEnd w:id="58"/>
+      <w:bookmarkStart w:id="56" w:name="_Toc390082004"/>
       <w:r>
         <w:rPr>
           <w:rFonts w:ascii="Cambria" w:eastAsiaTheme="majorEastAsia" w:hAnsi="Cambria" w:cstheme="majorBidi"/>
@@ -15090,7 +15157,7 @@
         </w:rPr>
         <w:t>View Statistics</w:t>
       </w:r>
-      <w:bookmarkEnd w:id="57"/>
+      <w:bookmarkEnd w:id="56"/>
     </w:p>
     <w:p>
       <w:pPr>
@@ -15115,7 +15182,7 @@
           <w:szCs w:val="28"/>
         </w:rPr>
       </w:pPr>
-      <w:bookmarkStart w:id="59" w:name="_Toc390082006"/>
+      <w:bookmarkStart w:id="57" w:name="_Toc390082006"/>
       <w:r>
         <w:rPr>
           <w:rFonts w:ascii="Cambria" w:eastAsiaTheme="majorEastAsia" w:hAnsi="Cambria" w:cstheme="majorBidi"/>
@@ -15127,7 +15194,7 @@
         </w:rPr>
         <w:t>User Interface Design</w:t>
       </w:r>
-      <w:bookmarkEnd w:id="59"/>
+      <w:bookmarkEnd w:id="57"/>
     </w:p>
     <w:p>
       <w:pPr>
@@ -15153,7 +15220,7 @@
           <w:szCs w:val="28"/>
         </w:rPr>
       </w:pPr>
-      <w:bookmarkStart w:id="60" w:name="_Toc390082007"/>
+      <w:bookmarkStart w:id="58" w:name="_Toc390082007"/>
       <w:r>
         <w:rPr>
           <w:rFonts w:ascii="Cambria" w:eastAsiaTheme="majorEastAsia" w:hAnsi="Cambria" w:cstheme="majorBidi"/>
@@ -15165,7 +15232,7 @@
         </w:rPr>
         <w:t>Login</w:t>
       </w:r>
-      <w:bookmarkEnd w:id="60"/>
+      <w:bookmarkEnd w:id="58"/>
     </w:p>
     <w:p>
       <w:pPr>
@@ -15191,7 +15258,7 @@
           <w:szCs w:val="28"/>
         </w:rPr>
       </w:pPr>
-      <w:bookmarkStart w:id="61" w:name="_Toc390082008"/>
+      <w:bookmarkStart w:id="59" w:name="_Toc390082008"/>
       <w:r>
         <w:rPr>
           <w:rFonts w:ascii="Cambria" w:eastAsiaTheme="majorEastAsia" w:hAnsi="Cambria" w:cstheme="majorBidi"/>
@@ -15203,7 +15270,7 @@
         </w:rPr>
         <w:t>Logout</w:t>
       </w:r>
-      <w:bookmarkEnd w:id="61"/>
+      <w:bookmarkEnd w:id="59"/>
     </w:p>
     <w:p>
       <w:pPr>
@@ -15229,7 +15296,7 @@
           <w:szCs w:val="28"/>
         </w:rPr>
       </w:pPr>
-      <w:bookmarkStart w:id="62" w:name="_Toc390082009"/>
+      <w:bookmarkStart w:id="60" w:name="_Toc390082009"/>
       <w:r>
         <w:rPr>
           <w:rFonts w:ascii="Cambria" w:eastAsiaTheme="majorEastAsia" w:hAnsi="Cambria" w:cstheme="majorBidi"/>
@@ -15239,7 +15306,6 @@
           <w:sz w:val="28"/>
           <w:szCs w:val="28"/>
         </w:rPr>
-        <w:lastRenderedPageBreak/>
         <w:t>Chang</w:t>
       </w:r>
       <w:r>
@@ -15264,7 +15330,7 @@
         </w:rPr>
         <w:t xml:space="preserve"> Password</w:t>
       </w:r>
-      <w:bookmarkEnd w:id="62"/>
+      <w:bookmarkEnd w:id="60"/>
     </w:p>
     <w:p>
       <w:pPr>
@@ -15290,7 +15356,7 @@
           <w:szCs w:val="28"/>
         </w:rPr>
       </w:pPr>
-      <w:bookmarkStart w:id="63" w:name="_Toc390082010"/>
+      <w:bookmarkStart w:id="61" w:name="_Toc390082010"/>
       <w:r>
         <w:rPr>
           <w:rFonts w:ascii="Cambria" w:eastAsiaTheme="majorEastAsia" w:hAnsi="Cambria" w:cstheme="majorBidi"/>
@@ -15302,7 +15368,7 @@
         </w:rPr>
         <w:t>Reclaim Forgotten Password</w:t>
       </w:r>
-      <w:bookmarkEnd w:id="63"/>
+      <w:bookmarkEnd w:id="61"/>
     </w:p>
     <w:p>
       <w:pPr>
@@ -15328,7 +15394,7 @@
           <w:szCs w:val="28"/>
         </w:rPr>
       </w:pPr>
-      <w:bookmarkStart w:id="64" w:name="_Toc390082011"/>
+      <w:bookmarkStart w:id="62" w:name="_Toc390082011"/>
       <w:r>
         <w:rPr>
           <w:rFonts w:ascii="Cambria" w:eastAsiaTheme="majorEastAsia" w:hAnsi="Cambria" w:cstheme="majorBidi"/>
@@ -15340,7 +15406,7 @@
         </w:rPr>
         <w:t>Search Hospital &lt;GU&gt; &lt;US&gt;</w:t>
       </w:r>
-      <w:bookmarkEnd w:id="64"/>
+      <w:bookmarkEnd w:id="62"/>
     </w:p>
     <w:p>
       <w:pPr>
@@ -15367,7 +15433,7 @@
           <w:szCs w:val="28"/>
         </w:rPr>
       </w:pPr>
-      <w:bookmarkStart w:id="65" w:name="_Toc390082012"/>
+      <w:bookmarkStart w:id="63" w:name="_Toc390082012"/>
       <w:r>
         <w:rPr>
           <w:rFonts w:ascii="Cambria" w:eastAsiaTheme="majorEastAsia" w:hAnsi="Cambria" w:cstheme="majorBidi"/>
@@ -15379,7 +15445,7 @@
         </w:rPr>
         <w:t>Import Hospital Using Excel</w:t>
       </w:r>
-      <w:bookmarkEnd w:id="65"/>
+      <w:bookmarkEnd w:id="63"/>
     </w:p>
     <w:p>
       <w:pPr>
@@ -15406,7 +15472,7 @@
           <w:szCs w:val="28"/>
         </w:rPr>
       </w:pPr>
-      <w:bookmarkStart w:id="66" w:name="_Toc390082013"/>
+      <w:bookmarkStart w:id="64" w:name="_Toc390082013"/>
       <w:r>
         <w:rPr>
           <w:rFonts w:ascii="Cambria" w:eastAsiaTheme="majorEastAsia" w:hAnsi="Cambria" w:cstheme="majorBidi"/>
@@ -15416,9 +15482,10 @@
           <w:sz w:val="28"/>
           <w:szCs w:val="28"/>
         </w:rPr>
+        <w:lastRenderedPageBreak/>
         <w:t>Create Hospital</w:t>
       </w:r>
-      <w:bookmarkEnd w:id="66"/>
+      <w:bookmarkEnd w:id="64"/>
     </w:p>
     <w:p>
       <w:pPr>
@@ -15445,7 +15512,7 @@
           <w:szCs w:val="28"/>
         </w:rPr>
       </w:pPr>
-      <w:bookmarkStart w:id="67" w:name="_Toc390082014"/>
+      <w:bookmarkStart w:id="65" w:name="_Toc390082014"/>
       <w:r>
         <w:rPr>
           <w:rFonts w:ascii="Cambria" w:eastAsiaTheme="majorEastAsia" w:hAnsi="Cambria" w:cstheme="majorBidi"/>
@@ -15457,7 +15524,7 @@
         </w:rPr>
         <w:t>Create Hospital User’s Account</w:t>
       </w:r>
-      <w:bookmarkEnd w:id="67"/>
+      <w:bookmarkEnd w:id="65"/>
     </w:p>
     <w:p>
       <w:pPr>
@@ -15483,7 +15550,7 @@
           <w:szCs w:val="28"/>
         </w:rPr>
       </w:pPr>
-      <w:bookmarkStart w:id="68" w:name="_Toc390082015"/>
+      <w:bookmarkStart w:id="66" w:name="_Toc390082015"/>
       <w:r>
         <w:rPr>
           <w:rFonts w:ascii="Cambria" w:eastAsiaTheme="majorEastAsia" w:hAnsi="Cambria" w:cstheme="majorBidi"/>
@@ -15495,7 +15562,7 @@
         </w:rPr>
         <w:t>View Hospital Information</w:t>
       </w:r>
-      <w:bookmarkEnd w:id="68"/>
+      <w:bookmarkEnd w:id="66"/>
     </w:p>
     <w:p>
       <w:pPr>
@@ -15522,7 +15589,7 @@
           <w:szCs w:val="28"/>
         </w:rPr>
       </w:pPr>
-      <w:bookmarkStart w:id="69" w:name="_Toc390082016"/>
+      <w:bookmarkStart w:id="67" w:name="_Toc390082016"/>
       <w:r>
         <w:rPr>
           <w:rFonts w:ascii="Cambria" w:eastAsiaTheme="majorEastAsia" w:hAnsi="Cambria" w:cstheme="majorBidi"/>
@@ -15534,7 +15601,7 @@
         </w:rPr>
         <w:t>Search Doctor &lt;GU&gt; &lt;US&gt;</w:t>
       </w:r>
-      <w:bookmarkEnd w:id="69"/>
+      <w:bookmarkEnd w:id="67"/>
     </w:p>
     <w:p>
       <w:pPr>
@@ -15561,7 +15628,7 @@
           <w:szCs w:val="28"/>
         </w:rPr>
       </w:pPr>
-      <w:bookmarkStart w:id="70" w:name="_Toc390082017"/>
+      <w:bookmarkStart w:id="68" w:name="_Toc390082017"/>
       <w:r>
         <w:rPr>
           <w:rFonts w:ascii="Cambria" w:eastAsiaTheme="majorEastAsia" w:hAnsi="Cambria" w:cstheme="majorBidi"/>
@@ -15573,7 +15640,7 @@
         </w:rPr>
         <w:t>Create Appointment Online</w:t>
       </w:r>
-      <w:bookmarkEnd w:id="70"/>
+      <w:bookmarkEnd w:id="68"/>
     </w:p>
     <w:p>
       <w:pPr>
@@ -15600,7 +15667,7 @@
           <w:szCs w:val="28"/>
         </w:rPr>
       </w:pPr>
-      <w:bookmarkStart w:id="71" w:name="_Toc390082018"/>
+      <w:bookmarkStart w:id="69" w:name="_Toc390082018"/>
       <w:r>
         <w:rPr>
           <w:rFonts w:ascii="Cambria" w:eastAsiaTheme="majorEastAsia" w:hAnsi="Cambria" w:cstheme="majorBidi"/>
@@ -15612,7 +15679,7 @@
         </w:rPr>
         <w:t>Cancel Appointment</w:t>
       </w:r>
-      <w:bookmarkEnd w:id="71"/>
+      <w:bookmarkEnd w:id="69"/>
     </w:p>
     <w:p>
       <w:pPr>
@@ -15639,7 +15706,7 @@
           <w:szCs w:val="28"/>
         </w:rPr>
       </w:pPr>
-      <w:bookmarkStart w:id="72" w:name="_Toc390082019"/>
+      <w:bookmarkStart w:id="70" w:name="_Toc390082019"/>
       <w:r>
         <w:rPr>
           <w:rFonts w:ascii="Cambria" w:eastAsiaTheme="majorEastAsia" w:hAnsi="Cambria" w:cstheme="majorBidi"/>
@@ -15651,7 +15718,7 @@
         </w:rPr>
         <w:t>Feedback</w:t>
       </w:r>
-      <w:bookmarkEnd w:id="72"/>
+      <w:bookmarkEnd w:id="70"/>
     </w:p>
     <w:p>
       <w:pPr>
@@ -15678,7 +15745,7 @@
           <w:szCs w:val="28"/>
         </w:rPr>
       </w:pPr>
-      <w:bookmarkStart w:id="73" w:name="_Toc390082020"/>
+      <w:bookmarkStart w:id="71" w:name="_Toc390082020"/>
       <w:r>
         <w:rPr>
           <w:rFonts w:ascii="Cambria" w:eastAsiaTheme="majorEastAsia" w:hAnsi="Cambria" w:cstheme="majorBidi"/>
@@ -15690,7 +15757,7 @@
         </w:rPr>
         <w:t>Comment</w:t>
       </w:r>
-      <w:bookmarkEnd w:id="73"/>
+      <w:bookmarkEnd w:id="71"/>
     </w:p>
     <w:p>
       <w:pPr>
@@ -15717,7 +15784,7 @@
           <w:szCs w:val="28"/>
         </w:rPr>
       </w:pPr>
-      <w:bookmarkStart w:id="74" w:name="_Toc390082021"/>
+      <w:bookmarkStart w:id="72" w:name="_Toc390082021"/>
       <w:r>
         <w:rPr>
           <w:rFonts w:ascii="Cambria" w:eastAsiaTheme="majorEastAsia" w:hAnsi="Cambria" w:cstheme="majorBidi"/>
@@ -15729,7 +15796,7 @@
         </w:rPr>
         <w:t>Reply Comment</w:t>
       </w:r>
-      <w:bookmarkEnd w:id="74"/>
+      <w:bookmarkEnd w:id="72"/>
     </w:p>
     <w:p>
       <w:pPr>
@@ -15756,7 +15823,7 @@
           <w:szCs w:val="28"/>
         </w:rPr>
       </w:pPr>
-      <w:bookmarkStart w:id="75" w:name="_Toc390082022"/>
+      <w:bookmarkStart w:id="73" w:name="_Toc390082022"/>
       <w:r>
         <w:rPr>
           <w:rFonts w:ascii="Cambria" w:eastAsiaTheme="majorEastAsia" w:hAnsi="Cambria" w:cstheme="majorBidi"/>
@@ -15780,7 +15847,7 @@
         </w:rPr>
         <w:t>Hosptial</w:t>
       </w:r>
-      <w:bookmarkEnd w:id="75"/>
+      <w:bookmarkEnd w:id="73"/>
       <w:proofErr w:type="spellEnd"/>
     </w:p>
     <w:p>
@@ -15808,7 +15875,7 @@
           <w:szCs w:val="28"/>
         </w:rPr>
       </w:pPr>
-      <w:bookmarkStart w:id="76" w:name="_Toc390082023"/>
+      <w:bookmarkStart w:id="74" w:name="_Toc390082023"/>
       <w:r>
         <w:rPr>
           <w:rFonts w:ascii="Cambria" w:eastAsiaTheme="majorEastAsia" w:hAnsi="Cambria" w:cstheme="majorBidi"/>
@@ -15820,7 +15887,7 @@
         </w:rPr>
         <w:t>Add New Doctor</w:t>
       </w:r>
-      <w:bookmarkEnd w:id="76"/>
+      <w:bookmarkEnd w:id="74"/>
     </w:p>
     <w:p>
       <w:pPr>
@@ -15847,7 +15914,7 @@
           <w:szCs w:val="28"/>
         </w:rPr>
       </w:pPr>
-      <w:bookmarkStart w:id="77" w:name="_Toc390082024"/>
+      <w:bookmarkStart w:id="75" w:name="_Toc390082024"/>
       <w:r>
         <w:rPr>
           <w:rFonts w:ascii="Cambria" w:eastAsiaTheme="majorEastAsia" w:hAnsi="Cambria" w:cstheme="majorBidi"/>
@@ -15859,7 +15926,7 @@
         </w:rPr>
         <w:t>Search List of Doctor &lt;HU&gt;</w:t>
       </w:r>
-      <w:bookmarkEnd w:id="77"/>
+      <w:bookmarkEnd w:id="75"/>
     </w:p>
     <w:p>
       <w:pPr>
@@ -15886,7 +15953,7 @@
           <w:szCs w:val="28"/>
         </w:rPr>
       </w:pPr>
-      <w:bookmarkStart w:id="78" w:name="_Toc390082025"/>
+      <w:bookmarkStart w:id="76" w:name="_Toc390082025"/>
       <w:r>
         <w:rPr>
           <w:rFonts w:ascii="Cambria" w:eastAsiaTheme="majorEastAsia" w:hAnsi="Cambria" w:cstheme="majorBidi"/>
@@ -15898,7 +15965,7 @@
         </w:rPr>
         <w:t>Search List of Hospital &lt;AD&gt;</w:t>
       </w:r>
-      <w:bookmarkEnd w:id="78"/>
+      <w:bookmarkEnd w:id="76"/>
     </w:p>
     <w:p>
       <w:pPr>
@@ -15925,7 +15992,7 @@
           <w:szCs w:val="28"/>
         </w:rPr>
       </w:pPr>
-      <w:bookmarkStart w:id="79" w:name="_Toc390082026"/>
+      <w:bookmarkStart w:id="77" w:name="_Toc390082026"/>
       <w:r>
         <w:rPr>
           <w:rFonts w:ascii="Cambria" w:eastAsiaTheme="majorEastAsia" w:hAnsi="Cambria" w:cstheme="majorBidi"/>
@@ -15937,7 +16004,7 @@
         </w:rPr>
         <w:t>Update Doctor Information</w:t>
       </w:r>
-      <w:bookmarkEnd w:id="79"/>
+      <w:bookmarkEnd w:id="77"/>
     </w:p>
     <w:p>
       <w:pPr>
@@ -15964,7 +16031,7 @@
           <w:szCs w:val="28"/>
         </w:rPr>
       </w:pPr>
-      <w:bookmarkStart w:id="80" w:name="_Toc390082027"/>
+      <w:bookmarkStart w:id="78" w:name="_Toc390082027"/>
       <w:r>
         <w:rPr>
           <w:rFonts w:ascii="Cambria" w:eastAsiaTheme="majorEastAsia" w:hAnsi="Cambria" w:cstheme="majorBidi"/>
@@ -15976,7 +16043,7 @@
         </w:rPr>
         <w:t>Upload Photo</w:t>
       </w:r>
-      <w:bookmarkEnd w:id="80"/>
+      <w:bookmarkEnd w:id="78"/>
     </w:p>
     <w:p>
       <w:pPr>
@@ -16003,7 +16070,7 @@
           <w:szCs w:val="28"/>
         </w:rPr>
       </w:pPr>
-      <w:bookmarkStart w:id="81" w:name="_Toc390082028"/>
+      <w:bookmarkStart w:id="79" w:name="_Toc390082028"/>
       <w:r>
         <w:rPr>
           <w:rFonts w:ascii="Cambria" w:eastAsiaTheme="majorEastAsia" w:hAnsi="Cambria" w:cstheme="majorBidi"/>
@@ -16015,7 +16082,7 @@
         </w:rPr>
         <w:t>Update Hospital Information</w:t>
       </w:r>
-      <w:bookmarkEnd w:id="81"/>
+      <w:bookmarkEnd w:id="79"/>
     </w:p>
     <w:p>
       <w:pPr>
@@ -16042,7 +16109,7 @@
           <w:szCs w:val="28"/>
         </w:rPr>
       </w:pPr>
-      <w:bookmarkStart w:id="82" w:name="_Toc390082029"/>
+      <w:bookmarkStart w:id="80" w:name="_Toc390082029"/>
       <w:r>
         <w:rPr>
           <w:rFonts w:ascii="Cambria" w:eastAsiaTheme="majorEastAsia" w:hAnsi="Cambria" w:cstheme="majorBidi"/>
@@ -16054,7 +16121,7 @@
         </w:rPr>
         <w:t>View List of Appointments</w:t>
       </w:r>
-      <w:bookmarkEnd w:id="82"/>
+      <w:bookmarkEnd w:id="80"/>
     </w:p>
     <w:p>
       <w:pPr>
@@ -16081,7 +16148,7 @@
           <w:szCs w:val="28"/>
         </w:rPr>
       </w:pPr>
-      <w:bookmarkStart w:id="83" w:name="_Toc390082030"/>
+      <w:bookmarkStart w:id="81" w:name="_Toc390082030"/>
       <w:r>
         <w:rPr>
           <w:rFonts w:ascii="Cambria" w:eastAsiaTheme="majorEastAsia" w:hAnsi="Cambria" w:cstheme="majorBidi"/>
@@ -16093,7 +16160,7 @@
         </w:rPr>
         <w:t>View List of Feedbacks</w:t>
       </w:r>
-      <w:bookmarkEnd w:id="83"/>
+      <w:bookmarkEnd w:id="81"/>
     </w:p>
     <w:p>
       <w:pPr>
@@ -16120,7 +16187,7 @@
           <w:szCs w:val="28"/>
         </w:rPr>
       </w:pPr>
-      <w:bookmarkStart w:id="84" w:name="_Toc390082031"/>
+      <w:bookmarkStart w:id="82" w:name="_Toc390082031"/>
       <w:r>
         <w:rPr>
           <w:rFonts w:ascii="Cambria" w:eastAsiaTheme="majorEastAsia" w:hAnsi="Cambria" w:cstheme="majorBidi"/>
@@ -16132,7 +16199,7 @@
         </w:rPr>
         <w:t>View List of Users</w:t>
       </w:r>
-      <w:bookmarkEnd w:id="84"/>
+      <w:bookmarkEnd w:id="82"/>
     </w:p>
     <w:p>
       <w:pPr>
@@ -16159,7 +16226,7 @@
           <w:szCs w:val="28"/>
         </w:rPr>
       </w:pPr>
-      <w:bookmarkStart w:id="85" w:name="_Toc390082032"/>
+      <w:bookmarkStart w:id="83" w:name="_Toc390082032"/>
       <w:r>
         <w:rPr>
           <w:rFonts w:ascii="Cambria" w:eastAsiaTheme="majorEastAsia" w:hAnsi="Cambria" w:cstheme="majorBidi"/>
@@ -16171,7 +16238,7 @@
         </w:rPr>
         <w:t>Activate Users</w:t>
       </w:r>
-      <w:bookmarkEnd w:id="85"/>
+      <w:bookmarkEnd w:id="83"/>
     </w:p>
     <w:p>
       <w:pPr>
@@ -16198,7 +16265,7 @@
           <w:szCs w:val="28"/>
         </w:rPr>
       </w:pPr>
-      <w:bookmarkStart w:id="86" w:name="_Toc390082033"/>
+      <w:bookmarkStart w:id="84" w:name="_Toc390082033"/>
       <w:r>
         <w:rPr>
           <w:rFonts w:ascii="Cambria" w:eastAsiaTheme="majorEastAsia" w:hAnsi="Cambria" w:cstheme="majorBidi"/>
@@ -16210,7 +16277,7 @@
         </w:rPr>
         <w:t>Deactivate Users</w:t>
       </w:r>
-      <w:bookmarkEnd w:id="86"/>
+      <w:bookmarkEnd w:id="84"/>
     </w:p>
     <w:p>
       <w:pPr>
@@ -16237,7 +16304,7 @@
           <w:szCs w:val="28"/>
         </w:rPr>
       </w:pPr>
-      <w:bookmarkStart w:id="87" w:name="_Toc390082034"/>
+      <w:bookmarkStart w:id="85" w:name="_Toc390082034"/>
       <w:r>
         <w:rPr>
           <w:rFonts w:ascii="Cambria" w:eastAsiaTheme="majorEastAsia" w:hAnsi="Cambria" w:cstheme="majorBidi"/>
@@ -16249,7 +16316,7 @@
         </w:rPr>
         <w:t>View Hospital Statistics</w:t>
       </w:r>
-      <w:bookmarkEnd w:id="87"/>
+      <w:bookmarkEnd w:id="85"/>
     </w:p>
     <w:p>
       <w:pPr>
@@ -16276,7 +16343,7 @@
           <w:szCs w:val="28"/>
         </w:rPr>
       </w:pPr>
-      <w:bookmarkStart w:id="88" w:name="_Toc390082035"/>
+      <w:bookmarkStart w:id="86" w:name="_Toc390082035"/>
       <w:r>
         <w:rPr>
           <w:rFonts w:ascii="Cambria" w:eastAsiaTheme="majorEastAsia" w:hAnsi="Cambria" w:cstheme="majorBidi"/>
@@ -16288,7 +16355,7 @@
         </w:rPr>
         <w:t>View System Statistics</w:t>
       </w:r>
-      <w:bookmarkEnd w:id="88"/>
+      <w:bookmarkEnd w:id="86"/>
     </w:p>
     <w:p>
       <w:pPr>
@@ -16313,7 +16380,7 @@
           <w:szCs w:val="28"/>
         </w:rPr>
       </w:pPr>
-      <w:bookmarkStart w:id="89" w:name="_Toc390082036"/>
+      <w:bookmarkStart w:id="87" w:name="_Toc390082036"/>
       <w:r>
         <w:rPr>
           <w:rFonts w:ascii="Cambria" w:eastAsiaTheme="majorEastAsia" w:hAnsi="Cambria" w:cstheme="majorBidi"/>
@@ -16325,7 +16392,7 @@
         </w:rPr>
         <w:t>Database Design</w:t>
       </w:r>
-      <w:bookmarkEnd w:id="89"/>
+      <w:bookmarkEnd w:id="87"/>
     </w:p>
     <w:p>
       <w:pPr>
@@ -16351,7 +16418,7 @@
           <w:szCs w:val="28"/>
         </w:rPr>
       </w:pPr>
-      <w:bookmarkStart w:id="90" w:name="_Toc390082037"/>
+      <w:bookmarkStart w:id="88" w:name="_Toc390082037"/>
       <w:r>
         <w:rPr>
           <w:rFonts w:ascii="Cambria" w:eastAsiaTheme="majorEastAsia" w:hAnsi="Cambria" w:cstheme="majorBidi"/>
@@ -16363,7 +16430,7 @@
         </w:rPr>
         <w:t>User</w:t>
       </w:r>
-      <w:bookmarkEnd w:id="90"/>
+      <w:bookmarkEnd w:id="88"/>
     </w:p>
     <w:p>
       <w:pPr>
@@ -16389,7 +16456,7 @@
           <w:szCs w:val="28"/>
         </w:rPr>
       </w:pPr>
-      <w:bookmarkStart w:id="91" w:name="_Toc390082038"/>
+      <w:bookmarkStart w:id="89" w:name="_Toc390082038"/>
       <w:r>
         <w:rPr>
           <w:rFonts w:ascii="Cambria" w:eastAsiaTheme="majorEastAsia" w:hAnsi="Cambria" w:cstheme="majorBidi"/>
@@ -16401,7 +16468,7 @@
         </w:rPr>
         <w:t>Hospital</w:t>
       </w:r>
-      <w:bookmarkEnd w:id="91"/>
+      <w:bookmarkEnd w:id="89"/>
     </w:p>
     <w:p>
       <w:pPr>
@@ -16427,7 +16494,7 @@
           <w:szCs w:val="28"/>
         </w:rPr>
       </w:pPr>
-      <w:bookmarkStart w:id="92" w:name="_Toc390082039"/>
+      <w:bookmarkStart w:id="90" w:name="_Toc390082039"/>
       <w:proofErr w:type="spellStart"/>
       <w:r>
         <w:rPr>
@@ -16440,7 +16507,7 @@
         </w:rPr>
         <w:t>HospitalType</w:t>
       </w:r>
-      <w:bookmarkEnd w:id="92"/>
+      <w:bookmarkEnd w:id="90"/>
       <w:proofErr w:type="spellEnd"/>
     </w:p>
     <w:p>
@@ -16467,7 +16534,7 @@
           <w:szCs w:val="28"/>
         </w:rPr>
       </w:pPr>
-      <w:bookmarkStart w:id="93" w:name="_Toc390082040"/>
+      <w:bookmarkStart w:id="91" w:name="_Toc390082040"/>
       <w:r>
         <w:rPr>
           <w:rFonts w:ascii="Cambria" w:eastAsiaTheme="majorEastAsia" w:hAnsi="Cambria" w:cstheme="majorBidi"/>
@@ -16477,10 +16544,9 @@
           <w:sz w:val="28"/>
           <w:szCs w:val="28"/>
         </w:rPr>
-        <w:lastRenderedPageBreak/>
         <w:t>Doctor</w:t>
       </w:r>
-      <w:bookmarkEnd w:id="93"/>
+      <w:bookmarkEnd w:id="91"/>
     </w:p>
     <w:p>
       <w:pPr>
@@ -16506,7 +16572,7 @@
           <w:szCs w:val="28"/>
         </w:rPr>
       </w:pPr>
-      <w:bookmarkStart w:id="94" w:name="_Toc390082041"/>
+      <w:bookmarkStart w:id="92" w:name="_Toc390082041"/>
       <w:proofErr w:type="spellStart"/>
       <w:r>
         <w:rPr>
@@ -16519,7 +16585,7 @@
         </w:rPr>
         <w:t>Doctor_Speciality</w:t>
       </w:r>
-      <w:bookmarkEnd w:id="94"/>
+      <w:bookmarkEnd w:id="92"/>
       <w:proofErr w:type="spellEnd"/>
     </w:p>
     <w:p>
@@ -16546,7 +16612,7 @@
           <w:szCs w:val="28"/>
         </w:rPr>
       </w:pPr>
-      <w:bookmarkStart w:id="95" w:name="_Toc390082042"/>
+      <w:bookmarkStart w:id="93" w:name="_Toc390082042"/>
       <w:proofErr w:type="spellStart"/>
       <w:r>
         <w:rPr>
@@ -16559,7 +16625,7 @@
         </w:rPr>
         <w:t>Doctor_Hospital</w:t>
       </w:r>
-      <w:bookmarkEnd w:id="95"/>
+      <w:bookmarkEnd w:id="93"/>
       <w:proofErr w:type="spellEnd"/>
     </w:p>
     <w:p>
@@ -16586,7 +16652,7 @@
           <w:szCs w:val="28"/>
         </w:rPr>
       </w:pPr>
-      <w:bookmarkStart w:id="96" w:name="_Toc390082043"/>
+      <w:bookmarkStart w:id="94" w:name="_Toc390082043"/>
       <w:r>
         <w:rPr>
           <w:rFonts w:ascii="Cambria" w:eastAsiaTheme="majorEastAsia" w:hAnsi="Cambria" w:cstheme="majorBidi"/>
@@ -16598,7 +16664,7 @@
         </w:rPr>
         <w:t>Appointment</w:t>
       </w:r>
-      <w:bookmarkEnd w:id="96"/>
+      <w:bookmarkEnd w:id="94"/>
     </w:p>
     <w:p>
       <w:pPr>
@@ -16624,7 +16690,7 @@
           <w:szCs w:val="28"/>
         </w:rPr>
       </w:pPr>
-      <w:bookmarkStart w:id="97" w:name="_Toc390082044"/>
+      <w:bookmarkStart w:id="95" w:name="_Toc390082044"/>
       <w:r>
         <w:rPr>
           <w:rFonts w:ascii="Cambria" w:eastAsiaTheme="majorEastAsia" w:hAnsi="Cambria" w:cstheme="majorBidi"/>
@@ -16634,9 +16700,10 @@
           <w:sz w:val="28"/>
           <w:szCs w:val="28"/>
         </w:rPr>
+        <w:lastRenderedPageBreak/>
         <w:t>Role</w:t>
       </w:r>
-      <w:bookmarkEnd w:id="97"/>
+      <w:bookmarkEnd w:id="95"/>
     </w:p>
     <w:p>
       <w:pPr>
@@ -16662,7 +16729,7 @@
           <w:szCs w:val="28"/>
         </w:rPr>
       </w:pPr>
-      <w:bookmarkStart w:id="98" w:name="_Toc390082045"/>
+      <w:bookmarkStart w:id="96" w:name="_Toc390082045"/>
       <w:r>
         <w:rPr>
           <w:rFonts w:ascii="Cambria" w:eastAsiaTheme="majorEastAsia" w:hAnsi="Cambria" w:cstheme="majorBidi"/>
@@ -16674,7 +16741,7 @@
         </w:rPr>
         <w:t>Rating</w:t>
       </w:r>
-      <w:bookmarkEnd w:id="98"/>
+      <w:bookmarkEnd w:id="96"/>
     </w:p>
     <w:p>
       <w:pPr>
@@ -16700,7 +16767,7 @@
           <w:szCs w:val="28"/>
         </w:rPr>
       </w:pPr>
-      <w:bookmarkStart w:id="99" w:name="_Toc390082046"/>
+      <w:bookmarkStart w:id="97" w:name="_Toc390082046"/>
       <w:r>
         <w:rPr>
           <w:rFonts w:ascii="Cambria" w:eastAsiaTheme="majorEastAsia" w:hAnsi="Cambria" w:cstheme="majorBidi"/>
@@ -16712,7 +16779,7 @@
         </w:rPr>
         <w:t>Feedback</w:t>
       </w:r>
-      <w:bookmarkEnd w:id="99"/>
+      <w:bookmarkEnd w:id="97"/>
     </w:p>
     <w:p>
       <w:pPr>
@@ -16738,7 +16805,7 @@
           <w:szCs w:val="28"/>
         </w:rPr>
       </w:pPr>
-      <w:bookmarkStart w:id="100" w:name="_Toc390082047"/>
+      <w:bookmarkStart w:id="98" w:name="_Toc390082047"/>
       <w:proofErr w:type="spellStart"/>
       <w:r>
         <w:rPr>
@@ -16751,7 +16818,7 @@
         </w:rPr>
         <w:t>FeedbackType</w:t>
       </w:r>
-      <w:bookmarkEnd w:id="100"/>
+      <w:bookmarkEnd w:id="98"/>
       <w:proofErr w:type="spellEnd"/>
     </w:p>
     <w:p>
@@ -16778,7 +16845,7 @@
           <w:szCs w:val="28"/>
         </w:rPr>
       </w:pPr>
-      <w:bookmarkStart w:id="101" w:name="_Toc390082048"/>
+      <w:bookmarkStart w:id="99" w:name="_Toc390082048"/>
       <w:r>
         <w:rPr>
           <w:rFonts w:ascii="Cambria" w:eastAsiaTheme="majorEastAsia" w:hAnsi="Cambria" w:cstheme="majorBidi"/>
@@ -16790,7 +16857,7 @@
         </w:rPr>
         <w:t>Facility</w:t>
       </w:r>
-      <w:bookmarkEnd w:id="101"/>
+      <w:bookmarkEnd w:id="99"/>
     </w:p>
     <w:p>
       <w:pPr>
@@ -16816,7 +16883,7 @@
           <w:szCs w:val="28"/>
         </w:rPr>
       </w:pPr>
-      <w:bookmarkStart w:id="102" w:name="_Toc390082049"/>
+      <w:bookmarkStart w:id="100" w:name="_Toc390082049"/>
       <w:proofErr w:type="spellStart"/>
       <w:r>
         <w:rPr>
@@ -16829,7 +16896,7 @@
         </w:rPr>
         <w:t>Hospital_Facility</w:t>
       </w:r>
-      <w:bookmarkEnd w:id="102"/>
+      <w:bookmarkEnd w:id="100"/>
       <w:proofErr w:type="spellEnd"/>
     </w:p>
     <w:p>
@@ -16856,7 +16923,7 @@
           <w:szCs w:val="28"/>
         </w:rPr>
       </w:pPr>
-      <w:bookmarkStart w:id="103" w:name="_Toc390082050"/>
+      <w:bookmarkStart w:id="101" w:name="_Toc390082050"/>
       <w:r>
         <w:rPr>
           <w:rFonts w:ascii="Cambria" w:eastAsiaTheme="majorEastAsia" w:hAnsi="Cambria" w:cstheme="majorBidi"/>
@@ -16868,7 +16935,7 @@
         </w:rPr>
         <w:t>Service</w:t>
       </w:r>
-      <w:bookmarkEnd w:id="103"/>
+      <w:bookmarkEnd w:id="101"/>
     </w:p>
     <w:p>
       <w:pPr>
@@ -16894,7 +16961,7 @@
           <w:szCs w:val="28"/>
         </w:rPr>
       </w:pPr>
-      <w:bookmarkStart w:id="104" w:name="_Toc390082051"/>
+      <w:bookmarkStart w:id="102" w:name="_Toc390082051"/>
       <w:proofErr w:type="spellStart"/>
       <w:r>
         <w:rPr>
@@ -16907,7 +16974,7 @@
         </w:rPr>
         <w:t>Hospital_Service</w:t>
       </w:r>
-      <w:bookmarkEnd w:id="104"/>
+      <w:bookmarkEnd w:id="102"/>
       <w:proofErr w:type="spellEnd"/>
     </w:p>
     <w:p>
@@ -16934,7 +17001,7 @@
           <w:szCs w:val="28"/>
         </w:rPr>
       </w:pPr>
-      <w:bookmarkStart w:id="105" w:name="_Toc390082052"/>
+      <w:bookmarkStart w:id="103" w:name="_Toc390082052"/>
       <w:r>
         <w:rPr>
           <w:rFonts w:ascii="Cambria" w:eastAsiaTheme="majorEastAsia" w:hAnsi="Cambria" w:cstheme="majorBidi"/>
@@ -16946,7 +17013,7 @@
         </w:rPr>
         <w:t>Photo</w:t>
       </w:r>
-      <w:bookmarkEnd w:id="105"/>
+      <w:bookmarkEnd w:id="103"/>
     </w:p>
     <w:p>
       <w:pPr>
@@ -16972,7 +17039,7 @@
           <w:szCs w:val="28"/>
         </w:rPr>
       </w:pPr>
-      <w:bookmarkStart w:id="106" w:name="_Toc390082053"/>
+      <w:bookmarkStart w:id="104" w:name="_Toc390082053"/>
       <w:r>
         <w:rPr>
           <w:rFonts w:ascii="Cambria" w:eastAsiaTheme="majorEastAsia" w:hAnsi="Cambria" w:cstheme="majorBidi"/>
@@ -16984,7 +17051,7 @@
         </w:rPr>
         <w:t>Ward</w:t>
       </w:r>
-      <w:bookmarkEnd w:id="106"/>
+      <w:bookmarkEnd w:id="104"/>
     </w:p>
     <w:p>
       <w:pPr>
@@ -17010,7 +17077,7 @@
           <w:szCs w:val="28"/>
         </w:rPr>
       </w:pPr>
-      <w:bookmarkStart w:id="107" w:name="_Toc390082054"/>
+      <w:bookmarkStart w:id="105" w:name="_Toc390082054"/>
       <w:r>
         <w:rPr>
           <w:rFonts w:ascii="Cambria" w:eastAsiaTheme="majorEastAsia" w:hAnsi="Cambria" w:cstheme="majorBidi"/>
@@ -17022,7 +17089,7 @@
         </w:rPr>
         <w:t>District</w:t>
       </w:r>
-      <w:bookmarkEnd w:id="107"/>
+      <w:bookmarkEnd w:id="105"/>
     </w:p>
     <w:p>
       <w:pPr>
@@ -17048,7 +17115,7 @@
           <w:szCs w:val="28"/>
         </w:rPr>
       </w:pPr>
-      <w:bookmarkStart w:id="108" w:name="_Toc390082055"/>
+      <w:bookmarkStart w:id="106" w:name="_Toc390082055"/>
       <w:r>
         <w:rPr>
           <w:rFonts w:ascii="Cambria" w:eastAsiaTheme="majorEastAsia" w:hAnsi="Cambria" w:cstheme="majorBidi"/>
@@ -17060,7 +17127,7 @@
         </w:rPr>
         <w:t>City</w:t>
       </w:r>
-      <w:bookmarkEnd w:id="108"/>
+      <w:bookmarkEnd w:id="106"/>
     </w:p>
     <w:p>
       <w:pPr>
@@ -17086,7 +17153,7 @@
           <w:szCs w:val="28"/>
         </w:rPr>
       </w:pPr>
-      <w:bookmarkStart w:id="109" w:name="_Toc390082056"/>
+      <w:bookmarkStart w:id="107" w:name="_Toc390082056"/>
       <w:proofErr w:type="spellStart"/>
       <w:r>
         <w:rPr>
@@ -17099,7 +17166,7 @@
         </w:rPr>
         <w:t>Speciality</w:t>
       </w:r>
-      <w:bookmarkEnd w:id="109"/>
+      <w:bookmarkEnd w:id="107"/>
       <w:proofErr w:type="spellEnd"/>
     </w:p>
     <w:p>
@@ -17126,7 +17193,7 @@
           <w:szCs w:val="28"/>
         </w:rPr>
       </w:pPr>
-      <w:bookmarkStart w:id="110" w:name="_Toc390082057"/>
+      <w:bookmarkStart w:id="108" w:name="_Toc390082057"/>
       <w:proofErr w:type="spellStart"/>
       <w:r>
         <w:rPr>
@@ -17139,7 +17206,7 @@
         </w:rPr>
         <w:t>Hospital_Speciality</w:t>
       </w:r>
-      <w:bookmarkEnd w:id="110"/>
+      <w:bookmarkEnd w:id="108"/>
       <w:proofErr w:type="spellEnd"/>
     </w:p>
     <w:p>
@@ -17166,7 +17233,7 @@
           <w:szCs w:val="28"/>
         </w:rPr>
       </w:pPr>
-      <w:bookmarkStart w:id="111" w:name="_Toc390082058"/>
+      <w:bookmarkStart w:id="109" w:name="_Toc390082058"/>
       <w:r>
         <w:rPr>
           <w:rFonts w:ascii="Cambria" w:eastAsiaTheme="majorEastAsia" w:hAnsi="Cambria" w:cstheme="majorBidi"/>
@@ -17178,7 +17245,7 @@
         </w:rPr>
         <w:t>Disease</w:t>
       </w:r>
-      <w:bookmarkEnd w:id="111"/>
+      <w:bookmarkEnd w:id="109"/>
     </w:p>
     <w:p>
       <w:pPr>
@@ -17204,7 +17271,7 @@
           <w:szCs w:val="28"/>
         </w:rPr>
       </w:pPr>
-      <w:bookmarkStart w:id="112" w:name="_Toc390082059"/>
+      <w:bookmarkStart w:id="110" w:name="_Toc390082059"/>
       <w:proofErr w:type="spellStart"/>
       <w:r>
         <w:rPr>
@@ -17217,7 +17284,7 @@
         </w:rPr>
         <w:t>Speciality_Disease</w:t>
       </w:r>
-      <w:bookmarkEnd w:id="112"/>
+      <w:bookmarkEnd w:id="110"/>
       <w:proofErr w:type="spellEnd"/>
     </w:p>
     <w:p>
@@ -17244,7 +17311,7 @@
           <w:szCs w:val="28"/>
         </w:rPr>
       </w:pPr>
-      <w:bookmarkStart w:id="113" w:name="_Toc390082060"/>
+      <w:bookmarkStart w:id="111" w:name="_Toc390082060"/>
       <w:proofErr w:type="spellStart"/>
       <w:r>
         <w:rPr>
@@ -17257,7 +17324,7 @@
         </w:rPr>
         <w:t>WordDictionary</w:t>
       </w:r>
-      <w:bookmarkEnd w:id="113"/>
+      <w:bookmarkEnd w:id="111"/>
       <w:proofErr w:type="spellEnd"/>
     </w:p>
     <w:p>
@@ -17284,7 +17351,7 @@
           <w:szCs w:val="28"/>
         </w:rPr>
       </w:pPr>
-      <w:bookmarkStart w:id="114" w:name="_Toc390082061"/>
+      <w:bookmarkStart w:id="112" w:name="_Toc390082061"/>
       <w:proofErr w:type="spellStart"/>
       <w:r>
         <w:rPr>
@@ -17297,7 +17364,7 @@
         </w:rPr>
         <w:t>Word_Hospital</w:t>
       </w:r>
-      <w:bookmarkEnd w:id="114"/>
+      <w:bookmarkEnd w:id="112"/>
       <w:proofErr w:type="spellEnd"/>
     </w:p>
     <w:p>
@@ -17324,7 +17391,7 @@
           <w:szCs w:val="28"/>
         </w:rPr>
       </w:pPr>
-      <w:bookmarkStart w:id="115" w:name="_Toc390082062"/>
+      <w:bookmarkStart w:id="113" w:name="_Toc390082062"/>
       <w:proofErr w:type="spellStart"/>
       <w:r>
         <w:rPr>
@@ -17337,7 +17404,7 @@
         </w:rPr>
         <w:t>SentenceDictionary</w:t>
       </w:r>
-      <w:bookmarkEnd w:id="115"/>
+      <w:bookmarkEnd w:id="113"/>
       <w:proofErr w:type="spellEnd"/>
     </w:p>
     <w:p>
@@ -17364,7 +17431,7 @@
           <w:szCs w:val="28"/>
         </w:rPr>
       </w:pPr>
-      <w:bookmarkStart w:id="116" w:name="_Toc390082063"/>
+      <w:bookmarkStart w:id="114" w:name="_Toc390082063"/>
       <w:proofErr w:type="spellStart"/>
       <w:r>
         <w:rPr>
@@ -17377,7 +17444,7 @@
         </w:rPr>
         <w:t>Sentence_Word</w:t>
       </w:r>
-      <w:bookmarkEnd w:id="116"/>
+      <w:bookmarkEnd w:id="114"/>
       <w:proofErr w:type="spellEnd"/>
     </w:p>
     <w:p>
@@ -17403,7 +17470,7 @@
           <w:szCs w:val="28"/>
         </w:rPr>
       </w:pPr>
-      <w:bookmarkStart w:id="117" w:name="_Toc390082064"/>
+      <w:bookmarkStart w:id="115" w:name="_Toc390082064"/>
       <w:proofErr w:type="spellStart"/>
       <w:r>
         <w:rPr>
@@ -17416,7 +17483,7 @@
         </w:rPr>
         <w:t>Algoritms</w:t>
       </w:r>
-      <w:bookmarkEnd w:id="117"/>
+      <w:bookmarkEnd w:id="115"/>
       <w:proofErr w:type="spellEnd"/>
     </w:p>
     <w:p>
@@ -17444,7 +17511,7 @@
           <w:szCs w:val="28"/>
         </w:rPr>
       </w:pPr>
-      <w:bookmarkStart w:id="118" w:name="_Toc390082065"/>
+      <w:bookmarkStart w:id="116" w:name="_Toc390082065"/>
       <w:r>
         <w:rPr>
           <w:rFonts w:ascii="Cambria" w:eastAsiaTheme="majorEastAsia" w:hAnsi="Cambria" w:cstheme="majorBidi"/>
@@ -17456,7 +17523,7 @@
         </w:rPr>
         <w:t>Geographic Information Retrieval</w:t>
       </w:r>
-      <w:bookmarkEnd w:id="118"/>
+      <w:bookmarkEnd w:id="116"/>
     </w:p>
     <w:p>
       <w:pPr>
@@ -17483,7 +17550,7 @@
           <w:szCs w:val="28"/>
         </w:rPr>
       </w:pPr>
-      <w:bookmarkStart w:id="119" w:name="_Toc390082066"/>
+      <w:bookmarkStart w:id="117" w:name="_Toc390082066"/>
       <w:r>
         <w:rPr>
           <w:rFonts w:ascii="Cambria" w:eastAsiaTheme="majorEastAsia" w:hAnsi="Cambria" w:cstheme="majorBidi"/>
@@ -17495,7 +17562,7 @@
         </w:rPr>
         <w:t>Boyer Moore Matching Algorithm</w:t>
       </w:r>
-      <w:bookmarkEnd w:id="119"/>
+      <w:bookmarkEnd w:id="117"/>
     </w:p>
     <w:sectPr>
       <w:pgSz w:w="12240" w:h="15840"/>
@@ -30751,7 +30818,7 @@
 </file>
 
 <file path=customXml/itemProps1.xml><?xml version="1.0" encoding="utf-8"?>
-<ds:datastoreItem xmlns:ds="http://schemas.openxmlformats.org/officeDocument/2006/customXml" ds:itemID="{D4D3B63F-3905-4A57-9C10-02C75A032B93}">
+<ds:datastoreItem xmlns:ds="http://schemas.openxmlformats.org/officeDocument/2006/customXml" ds:itemID="{486EFCF5-AD2A-474B-86DE-5C060AE0BD76}">
   <ds:schemaRefs>
     <ds:schemaRef ds:uri="http://schemas.openxmlformats.org/officeDocument/2006/bibliography"/>
   </ds:schemaRefs>

</xml_diff>

<commit_message>
Update sequence diagram and class diagram
</commit_message>
<xml_diff>
--- a/Reports/Group11-Report04-v1.0.docx
+++ b/Reports/Group11-Report04-v1.0.docx
@@ -13286,7 +13286,7 @@
           <wp:inline distT="0" distB="0" distL="0" distR="0">
             <wp:extent cx="5943600" cy="3077645"/>
             <wp:effectExtent l="0" t="0" r="0" b="8890"/>
-            <wp:docPr id="9" name="Picture 9" descr="C:\Users\Son\Desktop\Create Hospital.png"/>
+            <wp:docPr id="21" name="Picture 21" descr="E:\Document\FU\Capstone Project\HospitalF\Design\Sequence Diagram\Create Hospital.png"/>
             <wp:cNvGraphicFramePr>
               <a:graphicFrameLocks xmlns:a="http://schemas.openxmlformats.org/drawingml/2006/main" noChangeAspect="1"/>
             </wp:cNvGraphicFramePr>
@@ -13294,7 +13294,7 @@
               <a:graphicData uri="http://schemas.openxmlformats.org/drawingml/2006/picture">
                 <pic:pic xmlns:pic="http://schemas.openxmlformats.org/drawingml/2006/picture">
                   <pic:nvPicPr>
-                    <pic:cNvPr id="0" name="Picture 4" descr="C:\Users\Son\Desktop\Create Hospital.png"/>
+                    <pic:cNvPr id="0" name="Picture 13" descr="E:\Document\FU\Capstone Project\HospitalF\Design\Sequence Diagram\Create Hospital.png"/>
                     <pic:cNvPicPr>
                       <a:picLocks noChangeAspect="1" noChangeArrowheads="1"/>
                     </pic:cNvPicPr>
@@ -13508,7 +13508,7 @@
           <wp:inline distT="0" distB="0" distL="0" distR="0">
             <wp:extent cx="5943600" cy="3004412"/>
             <wp:effectExtent l="0" t="0" r="0" b="5715"/>
-            <wp:docPr id="10" name="Picture 10" descr="C:\Users\Son\Desktop\Update Hospital Information.png"/>
+            <wp:docPr id="19" name="Picture 19" descr="E:\Document\FU\Capstone Project\HospitalF\Design\Sequence Diagram\Update Hospital Information.png"/>
             <wp:cNvGraphicFramePr>
               <a:graphicFrameLocks xmlns:a="http://schemas.openxmlformats.org/drawingml/2006/main" noChangeAspect="1"/>
             </wp:cNvGraphicFramePr>
@@ -13516,7 +13516,7 @@
               <a:graphicData uri="http://schemas.openxmlformats.org/drawingml/2006/picture">
                 <pic:pic xmlns:pic="http://schemas.openxmlformats.org/drawingml/2006/picture">
                   <pic:nvPicPr>
-                    <pic:cNvPr id="0" name="Picture 5" descr="C:\Users\Son\Desktop\Update Hospital Information.png"/>
+                    <pic:cNvPr id="0" name="Picture 12" descr="E:\Document\FU\Capstone Project\HospitalF\Design\Sequence Diagram\Update Hospital Information.png"/>
                     <pic:cNvPicPr>
                       <a:picLocks noChangeAspect="1" noChangeArrowheads="1"/>
                     </pic:cNvPicPr>
@@ -13620,7 +13620,7 @@
           <wp:inline distT="0" distB="0" distL="0" distR="0">
             <wp:extent cx="5943600" cy="2863472"/>
             <wp:effectExtent l="0" t="0" r="0" b="0"/>
-            <wp:docPr id="13" name="Picture 13" descr="C:\Users\Son\Desktop\Create Appointment.png"/>
+            <wp:docPr id="18" name="Picture 18" descr="E:\Document\FU\Capstone Project\HospitalF\Design\Sequence Diagram\Create Appointment.png"/>
             <wp:cNvGraphicFramePr>
               <a:graphicFrameLocks xmlns:a="http://schemas.openxmlformats.org/drawingml/2006/main" noChangeAspect="1"/>
             </wp:cNvGraphicFramePr>
@@ -13628,7 +13628,7 @@
               <a:graphicData uri="http://schemas.openxmlformats.org/drawingml/2006/picture">
                 <pic:pic xmlns:pic="http://schemas.openxmlformats.org/drawingml/2006/picture">
                   <pic:nvPicPr>
-                    <pic:cNvPr id="0" name="Picture 6" descr="C:\Users\Son\Desktop\Create Appointment.png"/>
+                    <pic:cNvPr id="0" name="Picture 11" descr="E:\Document\FU\Capstone Project\HospitalF\Design\Sequence Diagram\Create Appointment.png"/>
                     <pic:cNvPicPr>
                       <a:picLocks noChangeAspect="1" noChangeArrowheads="1"/>
                     </pic:cNvPicPr>
@@ -13731,7 +13731,7 @@
           <wp:inline distT="0" distB="0" distL="0" distR="0">
             <wp:extent cx="5943600" cy="3503523"/>
             <wp:effectExtent l="0" t="0" r="0" b="1905"/>
-            <wp:docPr id="14" name="Picture 14" descr="C:\Users\Son\Desktop\Confirm Appointment.png"/>
+            <wp:docPr id="23" name="Picture 23" descr="E:\Document\FU\Capstone Project\HospitalF\Design\Sequence Diagram\Confirm Appointment.png"/>
             <wp:cNvGraphicFramePr>
               <a:graphicFrameLocks xmlns:a="http://schemas.openxmlformats.org/drawingml/2006/main" noChangeAspect="1"/>
             </wp:cNvGraphicFramePr>
@@ -13739,7 +13739,7 @@
               <a:graphicData uri="http://schemas.openxmlformats.org/drawingml/2006/picture">
                 <pic:pic xmlns:pic="http://schemas.openxmlformats.org/drawingml/2006/picture">
                   <pic:nvPicPr>
-                    <pic:cNvPr id="0" name="Picture 7" descr="C:\Users\Son\Desktop\Confirm Appointment.png"/>
+                    <pic:cNvPr id="0" name="Picture 15" descr="E:\Document\FU\Capstone Project\HospitalF\Design\Sequence Diagram\Confirm Appointment.png"/>
                     <pic:cNvPicPr>
                       <a:picLocks noChangeAspect="1" noChangeArrowheads="1"/>
                     </pic:cNvPicPr>
@@ -13889,8 +13889,6 @@
           </wp:inline>
         </w:drawing>
       </w:r>
-      <w:bookmarkStart w:id="43" w:name="_GoBack"/>
-      <w:bookmarkEnd w:id="43"/>
     </w:p>
     <w:p>
       <w:pPr>
@@ -13917,8 +13915,8 @@
           <w:szCs w:val="28"/>
         </w:rPr>
       </w:pPr>
-      <w:bookmarkStart w:id="44" w:name="_Toc390338865"/>
-      <w:bookmarkStart w:id="45" w:name="_Toc390338868"/>
+      <w:bookmarkStart w:id="43" w:name="_Toc390338865"/>
+      <w:bookmarkStart w:id="44" w:name="_Toc390338868"/>
       <w:bookmarkEnd w:id="39"/>
       <w:r>
         <w:rPr>
@@ -13943,7 +13941,7 @@
         </w:rPr>
         <w:t>Hosptial</w:t>
       </w:r>
-      <w:bookmarkEnd w:id="44"/>
+      <w:bookmarkEnd w:id="43"/>
       <w:proofErr w:type="spellEnd"/>
     </w:p>
     <w:p>
@@ -13982,7 +13980,7 @@
         </w:rPr>
         <w:t>Upload Photo</w:t>
       </w:r>
-      <w:bookmarkEnd w:id="45"/>
+      <w:bookmarkEnd w:id="44"/>
     </w:p>
     <w:p>
       <w:pPr>
@@ -14009,7 +14007,9 @@
           <w:szCs w:val="28"/>
         </w:rPr>
       </w:pPr>
-      <w:bookmarkStart w:id="46" w:name="_Toc390338869"/>
+      <w:bookmarkStart w:id="45" w:name="_Toc390338870"/>
+      <w:bookmarkStart w:id="46" w:name="_GoBack"/>
+      <w:bookmarkEnd w:id="46"/>
       <w:r>
         <w:rPr>
           <w:rFonts w:ascii="Cambria" w:eastAsiaTheme="majorEastAsia" w:hAnsi="Cambria" w:cstheme="majorBidi"/>
@@ -14019,9 +14019,9 @@
           <w:sz w:val="28"/>
           <w:szCs w:val="28"/>
         </w:rPr>
-        <w:t>Update Hospital Information</w:t>
+        <w:t>View List of Appointments</w:t>
       </w:r>
-      <w:bookmarkEnd w:id="46"/>
+      <w:bookmarkEnd w:id="45"/>
     </w:p>
     <w:p>
       <w:pPr>
@@ -14048,7 +14048,7 @@
           <w:szCs w:val="28"/>
         </w:rPr>
       </w:pPr>
-      <w:bookmarkStart w:id="47" w:name="_Toc390338870"/>
+      <w:bookmarkStart w:id="47" w:name="_Toc390338872"/>
       <w:r>
         <w:rPr>
           <w:rFonts w:ascii="Cambria" w:eastAsiaTheme="majorEastAsia" w:hAnsi="Cambria" w:cstheme="majorBidi"/>
@@ -14058,7 +14058,7 @@
           <w:sz w:val="28"/>
           <w:szCs w:val="28"/>
         </w:rPr>
-        <w:t>View List of Appointments</w:t>
+        <w:t>View List of Users</w:t>
       </w:r>
       <w:bookmarkEnd w:id="47"/>
     </w:p>
@@ -14087,85 +14087,7 @@
           <w:szCs w:val="28"/>
         </w:rPr>
       </w:pPr>
-      <w:bookmarkStart w:id="48" w:name="_Toc390338871"/>
-      <w:r>
-        <w:rPr>
-          <w:rFonts w:ascii="Cambria" w:eastAsiaTheme="majorEastAsia" w:hAnsi="Cambria" w:cstheme="majorBidi"/>
-          <w:b/>
-          <w:bCs/>
-          <w:color w:val="000000" w:themeColor="text1"/>
-          <w:sz w:val="28"/>
-          <w:szCs w:val="28"/>
-        </w:rPr>
-        <w:t>View List of Feedbacks</w:t>
-      </w:r>
-      <w:bookmarkEnd w:id="48"/>
-    </w:p>
-    <w:p>
-      <w:pPr>
-        <w:pStyle w:val="ListParagraph"/>
-        <w:numPr>
-          <w:ilvl w:val="1"/>
-          <w:numId w:val="1"/>
-        </w:numPr>
-        <w:tabs>
-          <w:tab w:val="left" w:pos="900"/>
-          <w:tab w:val="left" w:pos="1800"/>
-        </w:tabs>
-        <w:spacing w:before="120" w:after="0"/>
-        <w:ind w:left="1620"/>
-        <w:contextualSpacing w:val="0"/>
-        <w:jc w:val="both"/>
-        <w:outlineLvl w:val="1"/>
-        <w:rPr>
-          <w:rFonts w:ascii="Cambria" w:eastAsiaTheme="majorEastAsia" w:hAnsi="Cambria" w:cstheme="majorBidi"/>
-          <w:b/>
-          <w:bCs/>
-          <w:color w:val="000000" w:themeColor="text1"/>
-          <w:sz w:val="28"/>
-          <w:szCs w:val="28"/>
-        </w:rPr>
-      </w:pPr>
-      <w:bookmarkStart w:id="49" w:name="_Toc390338872"/>
-      <w:r>
-        <w:rPr>
-          <w:rFonts w:ascii="Cambria" w:eastAsiaTheme="majorEastAsia" w:hAnsi="Cambria" w:cstheme="majorBidi"/>
-          <w:b/>
-          <w:bCs/>
-          <w:color w:val="000000" w:themeColor="text1"/>
-          <w:sz w:val="28"/>
-          <w:szCs w:val="28"/>
-        </w:rPr>
-        <w:t>View List of Users</w:t>
-      </w:r>
-      <w:bookmarkEnd w:id="49"/>
-    </w:p>
-    <w:p>
-      <w:pPr>
-        <w:pStyle w:val="ListParagraph"/>
-        <w:numPr>
-          <w:ilvl w:val="1"/>
-          <w:numId w:val="1"/>
-        </w:numPr>
-        <w:tabs>
-          <w:tab w:val="left" w:pos="900"/>
-          <w:tab w:val="left" w:pos="1800"/>
-        </w:tabs>
-        <w:spacing w:before="120" w:after="0"/>
-        <w:ind w:left="1620"/>
-        <w:contextualSpacing w:val="0"/>
-        <w:jc w:val="both"/>
-        <w:outlineLvl w:val="1"/>
-        <w:rPr>
-          <w:rFonts w:ascii="Cambria" w:eastAsiaTheme="majorEastAsia" w:hAnsi="Cambria" w:cstheme="majorBidi"/>
-          <w:b/>
-          <w:bCs/>
-          <w:color w:val="000000" w:themeColor="text1"/>
-          <w:sz w:val="28"/>
-          <w:szCs w:val="28"/>
-        </w:rPr>
-      </w:pPr>
-      <w:bookmarkStart w:id="50" w:name="_Toc390338873"/>
+      <w:bookmarkStart w:id="48" w:name="_Toc390338873"/>
       <w:r>
         <w:rPr>
           <w:rFonts w:ascii="Cambria" w:eastAsiaTheme="majorEastAsia" w:hAnsi="Cambria" w:cstheme="majorBidi"/>
@@ -14199,7 +14121,7 @@
         </w:rPr>
         <w:t xml:space="preserve"> Status</w:t>
       </w:r>
-      <w:bookmarkEnd w:id="50"/>
+      <w:bookmarkEnd w:id="48"/>
     </w:p>
     <w:p>
       <w:pPr>
@@ -14226,7 +14148,7 @@
           <w:szCs w:val="28"/>
         </w:rPr>
       </w:pPr>
-      <w:bookmarkStart w:id="51" w:name="_Toc390338874"/>
+      <w:bookmarkStart w:id="49" w:name="_Toc390338874"/>
       <w:r>
         <w:rPr>
           <w:rFonts w:ascii="Cambria" w:eastAsiaTheme="majorEastAsia" w:hAnsi="Cambria" w:cstheme="majorBidi"/>
@@ -14238,7 +14160,7 @@
         </w:rPr>
         <w:t>View Statistics</w:t>
       </w:r>
-      <w:bookmarkEnd w:id="51"/>
+      <w:bookmarkEnd w:id="49"/>
     </w:p>
     <w:p>
       <w:pPr>
@@ -14252,6 +14174,65 @@
           <w:szCs w:val="24"/>
         </w:rPr>
       </w:pPr>
+      <w:r>
+        <w:rPr>
+          <w:rFonts w:ascii="Cambria" w:eastAsiaTheme="majorEastAsia" w:hAnsi="Cambria" w:cstheme="majorBidi"/>
+          <w:bCs/>
+          <w:noProof/>
+          <w:color w:val="000000" w:themeColor="text1"/>
+          <w:sz w:val="24"/>
+          <w:szCs w:val="24"/>
+          <w:lang w:eastAsia="ja-JP"/>
+        </w:rPr>
+        <w:drawing>
+          <wp:inline distT="0" distB="0" distL="0" distR="0">
+            <wp:extent cx="5943600" cy="1676850"/>
+            <wp:effectExtent l="0" t="0" r="0" b="0"/>
+            <wp:docPr id="16" name="Picture 16" descr="E:\Document\FU\Capstone Project\HospitalF\Design\Sequence Diagram\View Statistics.png"/>
+            <wp:cNvGraphicFramePr>
+              <a:graphicFrameLocks xmlns:a="http://schemas.openxmlformats.org/drawingml/2006/main" noChangeAspect="1"/>
+            </wp:cNvGraphicFramePr>
+            <a:graphic xmlns:a="http://schemas.openxmlformats.org/drawingml/2006/main">
+              <a:graphicData uri="http://schemas.openxmlformats.org/drawingml/2006/picture">
+                <pic:pic xmlns:pic="http://schemas.openxmlformats.org/drawingml/2006/picture">
+                  <pic:nvPicPr>
+                    <pic:cNvPr id="0" name="Picture 9" descr="E:\Document\FU\Capstone Project\HospitalF\Design\Sequence Diagram\View Statistics.png"/>
+                    <pic:cNvPicPr>
+                      <a:picLocks noChangeAspect="1" noChangeArrowheads="1"/>
+                    </pic:cNvPicPr>
+                  </pic:nvPicPr>
+                  <pic:blipFill>
+                    <a:blip r:embed="rId15" cstate="print">
+                      <a:extLst>
+                        <a:ext uri="{28A0092B-C50C-407E-A947-70E740481C1C}">
+                          <a14:useLocalDpi xmlns:a14="http://schemas.microsoft.com/office/drawing/2010/main" val="0"/>
+                        </a:ext>
+                      </a:extLst>
+                    </a:blip>
+                    <a:srcRect/>
+                    <a:stretch>
+                      <a:fillRect/>
+                    </a:stretch>
+                  </pic:blipFill>
+                  <pic:spPr bwMode="auto">
+                    <a:xfrm>
+                      <a:off x="0" y="0"/>
+                      <a:ext cx="5943600" cy="1676850"/>
+                    </a:xfrm>
+                    <a:prstGeom prst="rect">
+                      <a:avLst/>
+                    </a:prstGeom>
+                    <a:noFill/>
+                    <a:ln>
+                      <a:noFill/>
+                    </a:ln>
+                  </pic:spPr>
+                </pic:pic>
+              </a:graphicData>
+            </a:graphic>
+          </wp:inline>
+        </w:drawing>
+      </w:r>
     </w:p>
     <w:p>
       <w:pPr>
@@ -14276,7 +14257,7 @@
           <w:szCs w:val="28"/>
         </w:rPr>
       </w:pPr>
-      <w:bookmarkStart w:id="52" w:name="_Toc390338875"/>
+      <w:bookmarkStart w:id="50" w:name="_Toc390338875"/>
       <w:r>
         <w:rPr>
           <w:rFonts w:ascii="Cambria" w:eastAsiaTheme="majorEastAsia" w:hAnsi="Cambria" w:cstheme="majorBidi"/>
@@ -14288,7 +14269,7 @@
         </w:rPr>
         <w:t>User Interface Design</w:t>
       </w:r>
-      <w:bookmarkEnd w:id="52"/>
+      <w:bookmarkEnd w:id="50"/>
     </w:p>
     <w:p>
       <w:pPr>
@@ -14314,7 +14295,7 @@
           <w:szCs w:val="28"/>
         </w:rPr>
       </w:pPr>
-      <w:bookmarkStart w:id="53" w:name="_Toc390338876"/>
+      <w:bookmarkStart w:id="51" w:name="_Toc390338876"/>
       <w:r>
         <w:rPr>
           <w:rFonts w:ascii="Cambria" w:eastAsiaTheme="majorEastAsia" w:hAnsi="Cambria" w:cstheme="majorBidi"/>
@@ -14326,7 +14307,7 @@
         </w:rPr>
         <w:t>Login</w:t>
       </w:r>
-      <w:bookmarkEnd w:id="53"/>
+      <w:bookmarkEnd w:id="51"/>
     </w:p>
     <w:p>
       <w:pPr>
@@ -14352,7 +14333,7 @@
           <w:szCs w:val="28"/>
         </w:rPr>
       </w:pPr>
-      <w:bookmarkStart w:id="54" w:name="_Toc390338877"/>
+      <w:bookmarkStart w:id="52" w:name="_Toc390338877"/>
       <w:r>
         <w:rPr>
           <w:rFonts w:ascii="Cambria" w:eastAsiaTheme="majorEastAsia" w:hAnsi="Cambria" w:cstheme="majorBidi"/>
@@ -14364,7 +14345,7 @@
         </w:rPr>
         <w:t>Logout</w:t>
       </w:r>
-      <w:bookmarkEnd w:id="54"/>
+      <w:bookmarkEnd w:id="52"/>
     </w:p>
     <w:p>
       <w:pPr>
@@ -14390,7 +14371,7 @@
           <w:szCs w:val="28"/>
         </w:rPr>
       </w:pPr>
-      <w:bookmarkStart w:id="55" w:name="_Toc390338878"/>
+      <w:bookmarkStart w:id="53" w:name="_Toc390338878"/>
       <w:r>
         <w:rPr>
           <w:rFonts w:ascii="Cambria" w:eastAsiaTheme="majorEastAsia" w:hAnsi="Cambria" w:cstheme="majorBidi"/>
@@ -14424,7 +14405,7 @@
         </w:rPr>
         <w:t xml:space="preserve"> Password</w:t>
       </w:r>
-      <w:bookmarkEnd w:id="55"/>
+      <w:bookmarkEnd w:id="53"/>
     </w:p>
     <w:p>
       <w:pPr>
@@ -14450,7 +14431,7 @@
           <w:szCs w:val="28"/>
         </w:rPr>
       </w:pPr>
-      <w:bookmarkStart w:id="56" w:name="_Toc390338879"/>
+      <w:bookmarkStart w:id="54" w:name="_Toc390338879"/>
       <w:r>
         <w:rPr>
           <w:rFonts w:ascii="Cambria" w:eastAsiaTheme="majorEastAsia" w:hAnsi="Cambria" w:cstheme="majorBidi"/>
@@ -14462,7 +14443,7 @@
         </w:rPr>
         <w:t>Reclaim Forgotten Password</w:t>
       </w:r>
-      <w:bookmarkEnd w:id="56"/>
+      <w:bookmarkEnd w:id="54"/>
     </w:p>
     <w:p>
       <w:pPr>
@@ -14488,7 +14469,7 @@
           <w:szCs w:val="28"/>
         </w:rPr>
       </w:pPr>
-      <w:bookmarkStart w:id="57" w:name="_Toc390338880"/>
+      <w:bookmarkStart w:id="55" w:name="_Toc390338880"/>
       <w:r>
         <w:rPr>
           <w:rFonts w:ascii="Cambria" w:eastAsiaTheme="majorEastAsia" w:hAnsi="Cambria" w:cstheme="majorBidi"/>
@@ -14500,7 +14481,7 @@
         </w:rPr>
         <w:t>Search Hospital &lt;GU&gt; &lt;US&gt;</w:t>
       </w:r>
-      <w:bookmarkEnd w:id="57"/>
+      <w:bookmarkEnd w:id="55"/>
     </w:p>
     <w:p>
       <w:pPr>
@@ -14527,7 +14508,7 @@
           <w:szCs w:val="28"/>
         </w:rPr>
       </w:pPr>
-      <w:bookmarkStart w:id="58" w:name="_Toc390338881"/>
+      <w:bookmarkStart w:id="56" w:name="_Toc390338881"/>
       <w:r>
         <w:rPr>
           <w:rFonts w:ascii="Cambria" w:eastAsiaTheme="majorEastAsia" w:hAnsi="Cambria" w:cstheme="majorBidi"/>
@@ -14539,7 +14520,7 @@
         </w:rPr>
         <w:t>Import Hospital Using Excel</w:t>
       </w:r>
-      <w:bookmarkEnd w:id="58"/>
+      <w:bookmarkEnd w:id="56"/>
     </w:p>
     <w:p>
       <w:pPr>
@@ -14566,7 +14547,7 @@
           <w:szCs w:val="28"/>
         </w:rPr>
       </w:pPr>
-      <w:bookmarkStart w:id="59" w:name="_Toc390338882"/>
+      <w:bookmarkStart w:id="57" w:name="_Toc390338882"/>
       <w:r>
         <w:rPr>
           <w:rFonts w:ascii="Cambria" w:eastAsiaTheme="majorEastAsia" w:hAnsi="Cambria" w:cstheme="majorBidi"/>
@@ -14576,9 +14557,10 @@
           <w:sz w:val="28"/>
           <w:szCs w:val="28"/>
         </w:rPr>
+        <w:lastRenderedPageBreak/>
         <w:t>Create Hospital</w:t>
       </w:r>
-      <w:bookmarkEnd w:id="59"/>
+      <w:bookmarkEnd w:id="57"/>
     </w:p>
     <w:p>
       <w:pPr>
@@ -14605,7 +14587,7 @@
           <w:szCs w:val="28"/>
         </w:rPr>
       </w:pPr>
-      <w:bookmarkStart w:id="60" w:name="_Toc390338883"/>
+      <w:bookmarkStart w:id="58" w:name="_Toc390338883"/>
       <w:r>
         <w:rPr>
           <w:rFonts w:ascii="Cambria" w:eastAsiaTheme="majorEastAsia" w:hAnsi="Cambria" w:cstheme="majorBidi"/>
@@ -14617,7 +14599,7 @@
         </w:rPr>
         <w:t>Create Hospital User’s Account</w:t>
       </w:r>
-      <w:bookmarkEnd w:id="60"/>
+      <w:bookmarkEnd w:id="58"/>
     </w:p>
     <w:p>
       <w:pPr>
@@ -14643,7 +14625,7 @@
           <w:szCs w:val="28"/>
         </w:rPr>
       </w:pPr>
-      <w:bookmarkStart w:id="61" w:name="_Toc390338884"/>
+      <w:bookmarkStart w:id="59" w:name="_Toc390338884"/>
       <w:r>
         <w:rPr>
           <w:rFonts w:ascii="Cambria" w:eastAsiaTheme="majorEastAsia" w:hAnsi="Cambria" w:cstheme="majorBidi"/>
@@ -14655,7 +14637,7 @@
         </w:rPr>
         <w:t>View Hospital Information</w:t>
       </w:r>
-      <w:bookmarkEnd w:id="61"/>
+      <w:bookmarkEnd w:id="59"/>
     </w:p>
     <w:p>
       <w:pPr>
@@ -14682,7 +14664,7 @@
           <w:szCs w:val="28"/>
         </w:rPr>
       </w:pPr>
-      <w:bookmarkStart w:id="62" w:name="_Toc390338885"/>
+      <w:bookmarkStart w:id="60" w:name="_Toc390338885"/>
       <w:r>
         <w:rPr>
           <w:rFonts w:ascii="Cambria" w:eastAsiaTheme="majorEastAsia" w:hAnsi="Cambria" w:cstheme="majorBidi"/>
@@ -14692,10 +14674,9 @@
           <w:sz w:val="28"/>
           <w:szCs w:val="28"/>
         </w:rPr>
-        <w:lastRenderedPageBreak/>
         <w:t>Search Doctor &lt;GU&gt; &lt;US&gt;</w:t>
       </w:r>
-      <w:bookmarkEnd w:id="62"/>
+      <w:bookmarkEnd w:id="60"/>
     </w:p>
     <w:p>
       <w:pPr>
@@ -14722,7 +14703,7 @@
           <w:szCs w:val="28"/>
         </w:rPr>
       </w:pPr>
-      <w:bookmarkStart w:id="63" w:name="_Toc390338886"/>
+      <w:bookmarkStart w:id="61" w:name="_Toc390338886"/>
       <w:r>
         <w:rPr>
           <w:rFonts w:ascii="Cambria" w:eastAsiaTheme="majorEastAsia" w:hAnsi="Cambria" w:cstheme="majorBidi"/>
@@ -14734,7 +14715,7 @@
         </w:rPr>
         <w:t>Create Appointment Online</w:t>
       </w:r>
-      <w:bookmarkEnd w:id="63"/>
+      <w:bookmarkEnd w:id="61"/>
     </w:p>
     <w:p>
       <w:pPr>
@@ -14761,7 +14742,7 @@
           <w:szCs w:val="28"/>
         </w:rPr>
       </w:pPr>
-      <w:bookmarkStart w:id="64" w:name="_Toc390338887"/>
+      <w:bookmarkStart w:id="62" w:name="_Toc390338887"/>
       <w:r>
         <w:rPr>
           <w:rFonts w:ascii="Cambria" w:eastAsiaTheme="majorEastAsia" w:hAnsi="Cambria" w:cstheme="majorBidi"/>
@@ -14773,7 +14754,7 @@
         </w:rPr>
         <w:t>Cancel Appointment</w:t>
       </w:r>
-      <w:bookmarkEnd w:id="64"/>
+      <w:bookmarkEnd w:id="62"/>
     </w:p>
     <w:p>
       <w:pPr>
@@ -14800,7 +14781,7 @@
           <w:szCs w:val="28"/>
         </w:rPr>
       </w:pPr>
-      <w:bookmarkStart w:id="65" w:name="_Toc390338888"/>
+      <w:bookmarkStart w:id="63" w:name="_Toc390338888"/>
       <w:r>
         <w:rPr>
           <w:rFonts w:ascii="Cambria" w:eastAsiaTheme="majorEastAsia" w:hAnsi="Cambria" w:cstheme="majorBidi"/>
@@ -14812,7 +14793,7 @@
         </w:rPr>
         <w:t>Feedback</w:t>
       </w:r>
-      <w:bookmarkEnd w:id="65"/>
+      <w:bookmarkEnd w:id="63"/>
     </w:p>
     <w:p>
       <w:pPr>
@@ -14839,7 +14820,7 @@
           <w:szCs w:val="28"/>
         </w:rPr>
       </w:pPr>
-      <w:bookmarkStart w:id="66" w:name="_Toc390338889"/>
+      <w:bookmarkStart w:id="64" w:name="_Toc390338889"/>
       <w:r>
         <w:rPr>
           <w:rFonts w:ascii="Cambria" w:eastAsiaTheme="majorEastAsia" w:hAnsi="Cambria" w:cstheme="majorBidi"/>
@@ -14851,7 +14832,7 @@
         </w:rPr>
         <w:t>Comment</w:t>
       </w:r>
-      <w:bookmarkEnd w:id="66"/>
+      <w:bookmarkEnd w:id="64"/>
     </w:p>
     <w:p>
       <w:pPr>
@@ -14878,7 +14859,7 @@
           <w:szCs w:val="28"/>
         </w:rPr>
       </w:pPr>
-      <w:bookmarkStart w:id="67" w:name="_Toc390338890"/>
+      <w:bookmarkStart w:id="65" w:name="_Toc390338890"/>
       <w:r>
         <w:rPr>
           <w:rFonts w:ascii="Cambria" w:eastAsiaTheme="majorEastAsia" w:hAnsi="Cambria" w:cstheme="majorBidi"/>
@@ -14890,7 +14871,7 @@
         </w:rPr>
         <w:t>Reply Comment</w:t>
       </w:r>
-      <w:bookmarkEnd w:id="67"/>
+      <w:bookmarkEnd w:id="65"/>
     </w:p>
     <w:p>
       <w:pPr>
@@ -14917,7 +14898,7 @@
           <w:szCs w:val="28"/>
         </w:rPr>
       </w:pPr>
-      <w:bookmarkStart w:id="68" w:name="_Toc390338891"/>
+      <w:bookmarkStart w:id="66" w:name="_Toc390338891"/>
       <w:r>
         <w:rPr>
           <w:rFonts w:ascii="Cambria" w:eastAsiaTheme="majorEastAsia" w:hAnsi="Cambria" w:cstheme="majorBidi"/>
@@ -14941,7 +14922,7 @@
         </w:rPr>
         <w:t>Hosptial</w:t>
       </w:r>
-      <w:bookmarkEnd w:id="68"/>
+      <w:bookmarkEnd w:id="66"/>
       <w:proofErr w:type="spellEnd"/>
     </w:p>
     <w:p>
@@ -14969,7 +14950,7 @@
           <w:szCs w:val="28"/>
         </w:rPr>
       </w:pPr>
-      <w:bookmarkStart w:id="69" w:name="_Toc390338892"/>
+      <w:bookmarkStart w:id="67" w:name="_Toc390338892"/>
       <w:r>
         <w:rPr>
           <w:rFonts w:ascii="Cambria" w:eastAsiaTheme="majorEastAsia" w:hAnsi="Cambria" w:cstheme="majorBidi"/>
@@ -14981,7 +14962,7 @@
         </w:rPr>
         <w:t>Add New Doctor</w:t>
       </w:r>
-      <w:bookmarkEnd w:id="69"/>
+      <w:bookmarkEnd w:id="67"/>
     </w:p>
     <w:p>
       <w:pPr>
@@ -15008,7 +14989,7 @@
           <w:szCs w:val="28"/>
         </w:rPr>
       </w:pPr>
-      <w:bookmarkStart w:id="70" w:name="_Toc390338893"/>
+      <w:bookmarkStart w:id="68" w:name="_Toc390338893"/>
       <w:r>
         <w:rPr>
           <w:rFonts w:ascii="Cambria" w:eastAsiaTheme="majorEastAsia" w:hAnsi="Cambria" w:cstheme="majorBidi"/>
@@ -15020,7 +15001,7 @@
         </w:rPr>
         <w:t>Search List of Doctor &lt;HU&gt;</w:t>
       </w:r>
-      <w:bookmarkEnd w:id="70"/>
+      <w:bookmarkEnd w:id="68"/>
     </w:p>
     <w:p>
       <w:pPr>
@@ -15047,7 +15028,7 @@
           <w:szCs w:val="28"/>
         </w:rPr>
       </w:pPr>
-      <w:bookmarkStart w:id="71" w:name="_Toc390338894"/>
+      <w:bookmarkStart w:id="69" w:name="_Toc390338894"/>
       <w:r>
         <w:rPr>
           <w:rFonts w:ascii="Cambria" w:eastAsiaTheme="majorEastAsia" w:hAnsi="Cambria" w:cstheme="majorBidi"/>
@@ -15059,7 +15040,7 @@
         </w:rPr>
         <w:t>Search List of Hospital &lt;AD&gt;</w:t>
       </w:r>
-      <w:bookmarkEnd w:id="71"/>
+      <w:bookmarkEnd w:id="69"/>
     </w:p>
     <w:p>
       <w:pPr>
@@ -15086,7 +15067,7 @@
           <w:szCs w:val="28"/>
         </w:rPr>
       </w:pPr>
-      <w:bookmarkStart w:id="72" w:name="_Toc390338895"/>
+      <w:bookmarkStart w:id="70" w:name="_Toc390338895"/>
       <w:r>
         <w:rPr>
           <w:rFonts w:ascii="Cambria" w:eastAsiaTheme="majorEastAsia" w:hAnsi="Cambria" w:cstheme="majorBidi"/>
@@ -15098,7 +15079,7 @@
         </w:rPr>
         <w:t>Update Doctor Information</w:t>
       </w:r>
-      <w:bookmarkEnd w:id="72"/>
+      <w:bookmarkEnd w:id="70"/>
     </w:p>
     <w:p>
       <w:pPr>
@@ -15125,7 +15106,7 @@
           <w:szCs w:val="28"/>
         </w:rPr>
       </w:pPr>
-      <w:bookmarkStart w:id="73" w:name="_Toc390338896"/>
+      <w:bookmarkStart w:id="71" w:name="_Toc390338896"/>
       <w:r>
         <w:rPr>
           <w:rFonts w:ascii="Cambria" w:eastAsiaTheme="majorEastAsia" w:hAnsi="Cambria" w:cstheme="majorBidi"/>
@@ -15137,7 +15118,7 @@
         </w:rPr>
         <w:t>Upload Photo</w:t>
       </w:r>
-      <w:bookmarkEnd w:id="73"/>
+      <w:bookmarkEnd w:id="71"/>
     </w:p>
     <w:p>
       <w:pPr>
@@ -15164,7 +15145,7 @@
           <w:szCs w:val="28"/>
         </w:rPr>
       </w:pPr>
-      <w:bookmarkStart w:id="74" w:name="_Toc390338897"/>
+      <w:bookmarkStart w:id="72" w:name="_Toc390338897"/>
       <w:r>
         <w:rPr>
           <w:rFonts w:ascii="Cambria" w:eastAsiaTheme="majorEastAsia" w:hAnsi="Cambria" w:cstheme="majorBidi"/>
@@ -15176,7 +15157,7 @@
         </w:rPr>
         <w:t>Update Hospital Information</w:t>
       </w:r>
-      <w:bookmarkEnd w:id="74"/>
+      <w:bookmarkEnd w:id="72"/>
     </w:p>
     <w:p>
       <w:pPr>
@@ -15203,7 +15184,7 @@
           <w:szCs w:val="28"/>
         </w:rPr>
       </w:pPr>
-      <w:bookmarkStart w:id="75" w:name="_Toc390338898"/>
+      <w:bookmarkStart w:id="73" w:name="_Toc390338898"/>
       <w:r>
         <w:rPr>
           <w:rFonts w:ascii="Cambria" w:eastAsiaTheme="majorEastAsia" w:hAnsi="Cambria" w:cstheme="majorBidi"/>
@@ -15215,7 +15196,7 @@
         </w:rPr>
         <w:t>View List of Appointments</w:t>
       </w:r>
-      <w:bookmarkEnd w:id="75"/>
+      <w:bookmarkEnd w:id="73"/>
     </w:p>
     <w:p>
       <w:pPr>
@@ -15242,7 +15223,7 @@
           <w:szCs w:val="28"/>
         </w:rPr>
       </w:pPr>
-      <w:bookmarkStart w:id="76" w:name="_Toc390338899"/>
+      <w:bookmarkStart w:id="74" w:name="_Toc390338899"/>
       <w:r>
         <w:rPr>
           <w:rFonts w:ascii="Cambria" w:eastAsiaTheme="majorEastAsia" w:hAnsi="Cambria" w:cstheme="majorBidi"/>
@@ -15254,7 +15235,7 @@
         </w:rPr>
         <w:t>View List of Feedbacks</w:t>
       </w:r>
-      <w:bookmarkEnd w:id="76"/>
+      <w:bookmarkEnd w:id="74"/>
     </w:p>
     <w:p>
       <w:pPr>
@@ -15281,7 +15262,7 @@
           <w:szCs w:val="28"/>
         </w:rPr>
       </w:pPr>
-      <w:bookmarkStart w:id="77" w:name="_Toc390338900"/>
+      <w:bookmarkStart w:id="75" w:name="_Toc390338900"/>
       <w:r>
         <w:rPr>
           <w:rFonts w:ascii="Cambria" w:eastAsiaTheme="majorEastAsia" w:hAnsi="Cambria" w:cstheme="majorBidi"/>
@@ -15293,7 +15274,7 @@
         </w:rPr>
         <w:t>View List of Users</w:t>
       </w:r>
-      <w:bookmarkEnd w:id="77"/>
+      <w:bookmarkEnd w:id="75"/>
     </w:p>
     <w:p>
       <w:pPr>
@@ -15320,7 +15301,7 @@
           <w:szCs w:val="28"/>
         </w:rPr>
       </w:pPr>
-      <w:bookmarkStart w:id="78" w:name="_Toc390338901"/>
+      <w:bookmarkStart w:id="76" w:name="_Toc390338901"/>
       <w:r>
         <w:rPr>
           <w:rFonts w:ascii="Cambria" w:eastAsiaTheme="majorEastAsia" w:hAnsi="Cambria" w:cstheme="majorBidi"/>
@@ -15332,7 +15313,7 @@
         </w:rPr>
         <w:t>Activate Users</w:t>
       </w:r>
-      <w:bookmarkEnd w:id="78"/>
+      <w:bookmarkEnd w:id="76"/>
     </w:p>
     <w:p>
       <w:pPr>
@@ -15359,7 +15340,7 @@
           <w:szCs w:val="28"/>
         </w:rPr>
       </w:pPr>
-      <w:bookmarkStart w:id="79" w:name="_Toc390338902"/>
+      <w:bookmarkStart w:id="77" w:name="_Toc390338902"/>
       <w:r>
         <w:rPr>
           <w:rFonts w:ascii="Cambria" w:eastAsiaTheme="majorEastAsia" w:hAnsi="Cambria" w:cstheme="majorBidi"/>
@@ -15371,7 +15352,7 @@
         </w:rPr>
         <w:t>Deactivate Users</w:t>
       </w:r>
-      <w:bookmarkEnd w:id="79"/>
+      <w:bookmarkEnd w:id="77"/>
     </w:p>
     <w:p>
       <w:pPr>
@@ -15398,7 +15379,7 @@
           <w:szCs w:val="28"/>
         </w:rPr>
       </w:pPr>
-      <w:bookmarkStart w:id="80" w:name="_Toc390338903"/>
+      <w:bookmarkStart w:id="78" w:name="_Toc390338903"/>
       <w:r>
         <w:rPr>
           <w:rFonts w:ascii="Cambria" w:eastAsiaTheme="majorEastAsia" w:hAnsi="Cambria" w:cstheme="majorBidi"/>
@@ -15410,7 +15391,7 @@
         </w:rPr>
         <w:t>View Hospital Statistics</w:t>
       </w:r>
-      <w:bookmarkEnd w:id="80"/>
+      <w:bookmarkEnd w:id="78"/>
     </w:p>
     <w:p>
       <w:pPr>
@@ -15437,7 +15418,7 @@
           <w:szCs w:val="28"/>
         </w:rPr>
       </w:pPr>
-      <w:bookmarkStart w:id="81" w:name="_Toc390338904"/>
+      <w:bookmarkStart w:id="79" w:name="_Toc390338904"/>
       <w:r>
         <w:rPr>
           <w:rFonts w:ascii="Cambria" w:eastAsiaTheme="majorEastAsia" w:hAnsi="Cambria" w:cstheme="majorBidi"/>
@@ -15449,7 +15430,7 @@
         </w:rPr>
         <w:t>View System Statistics</w:t>
       </w:r>
-      <w:bookmarkEnd w:id="81"/>
+      <w:bookmarkEnd w:id="79"/>
     </w:p>
     <w:p>
       <w:pPr>
@@ -15474,7 +15455,7 @@
           <w:szCs w:val="28"/>
         </w:rPr>
       </w:pPr>
-      <w:bookmarkStart w:id="82" w:name="_Toc390338905"/>
+      <w:bookmarkStart w:id="80" w:name="_Toc390338905"/>
       <w:r>
         <w:rPr>
           <w:rFonts w:ascii="Cambria" w:eastAsiaTheme="majorEastAsia" w:hAnsi="Cambria" w:cstheme="majorBidi"/>
@@ -15486,7 +15467,7 @@
         </w:rPr>
         <w:t>Database Design</w:t>
       </w:r>
-      <w:bookmarkEnd w:id="82"/>
+      <w:bookmarkEnd w:id="80"/>
     </w:p>
     <w:p>
       <w:pPr>
@@ -15512,7 +15493,7 @@
           <w:szCs w:val="28"/>
         </w:rPr>
       </w:pPr>
-      <w:bookmarkStart w:id="83" w:name="_Toc390338906"/>
+      <w:bookmarkStart w:id="81" w:name="_Toc390338906"/>
       <w:r>
         <w:rPr>
           <w:rFonts w:ascii="Cambria" w:eastAsiaTheme="majorEastAsia" w:hAnsi="Cambria" w:cstheme="majorBidi"/>
@@ -15524,7 +15505,7 @@
         </w:rPr>
         <w:t>User</w:t>
       </w:r>
-      <w:bookmarkEnd w:id="83"/>
+      <w:bookmarkEnd w:id="81"/>
     </w:p>
     <w:p>
       <w:pPr>
@@ -15550,7 +15531,7 @@
           <w:szCs w:val="28"/>
         </w:rPr>
       </w:pPr>
-      <w:bookmarkStart w:id="84" w:name="_Toc390338907"/>
+      <w:bookmarkStart w:id="82" w:name="_Toc390338907"/>
       <w:r>
         <w:rPr>
           <w:rFonts w:ascii="Cambria" w:eastAsiaTheme="majorEastAsia" w:hAnsi="Cambria" w:cstheme="majorBidi"/>
@@ -15562,7 +15543,7 @@
         </w:rPr>
         <w:t>Hospital</w:t>
       </w:r>
-      <w:bookmarkEnd w:id="84"/>
+      <w:bookmarkEnd w:id="82"/>
     </w:p>
     <w:p>
       <w:pPr>
@@ -15588,7 +15569,7 @@
           <w:szCs w:val="28"/>
         </w:rPr>
       </w:pPr>
-      <w:bookmarkStart w:id="85" w:name="_Toc390338908"/>
+      <w:bookmarkStart w:id="83" w:name="_Toc390338908"/>
       <w:proofErr w:type="spellStart"/>
       <w:r>
         <w:rPr>
@@ -15601,7 +15582,7 @@
         </w:rPr>
         <w:t>HospitalType</w:t>
       </w:r>
-      <w:bookmarkEnd w:id="85"/>
+      <w:bookmarkEnd w:id="83"/>
       <w:proofErr w:type="spellEnd"/>
     </w:p>
     <w:p>
@@ -15628,7 +15609,7 @@
           <w:szCs w:val="28"/>
         </w:rPr>
       </w:pPr>
-      <w:bookmarkStart w:id="86" w:name="_Toc390338909"/>
+      <w:bookmarkStart w:id="84" w:name="_Toc390338909"/>
       <w:r>
         <w:rPr>
           <w:rFonts w:ascii="Cambria" w:eastAsiaTheme="majorEastAsia" w:hAnsi="Cambria" w:cstheme="majorBidi"/>
@@ -15640,7 +15621,7 @@
         </w:rPr>
         <w:t>Doctor</w:t>
       </w:r>
-      <w:bookmarkEnd w:id="86"/>
+      <w:bookmarkEnd w:id="84"/>
     </w:p>
     <w:p>
       <w:pPr>
@@ -15666,7 +15647,7 @@
           <w:szCs w:val="28"/>
         </w:rPr>
       </w:pPr>
-      <w:bookmarkStart w:id="87" w:name="_Toc390338910"/>
+      <w:bookmarkStart w:id="85" w:name="_Toc390338910"/>
       <w:proofErr w:type="spellStart"/>
       <w:r>
         <w:rPr>
@@ -15679,7 +15660,7 @@
         </w:rPr>
         <w:t>Doctor_Speciality</w:t>
       </w:r>
-      <w:bookmarkEnd w:id="87"/>
+      <w:bookmarkEnd w:id="85"/>
       <w:proofErr w:type="spellEnd"/>
     </w:p>
     <w:p>
@@ -15706,7 +15687,7 @@
           <w:szCs w:val="28"/>
         </w:rPr>
       </w:pPr>
-      <w:bookmarkStart w:id="88" w:name="_Toc390338911"/>
+      <w:bookmarkStart w:id="86" w:name="_Toc390338911"/>
       <w:proofErr w:type="spellStart"/>
       <w:r>
         <w:rPr>
@@ -15719,7 +15700,7 @@
         </w:rPr>
         <w:t>Doctor_Hospital</w:t>
       </w:r>
-      <w:bookmarkEnd w:id="88"/>
+      <w:bookmarkEnd w:id="86"/>
       <w:proofErr w:type="spellEnd"/>
     </w:p>
     <w:p>
@@ -15746,7 +15727,7 @@
           <w:szCs w:val="28"/>
         </w:rPr>
       </w:pPr>
-      <w:bookmarkStart w:id="89" w:name="_Toc390338912"/>
+      <w:bookmarkStart w:id="87" w:name="_Toc390338912"/>
       <w:r>
         <w:rPr>
           <w:rFonts w:ascii="Cambria" w:eastAsiaTheme="majorEastAsia" w:hAnsi="Cambria" w:cstheme="majorBidi"/>
@@ -15758,7 +15739,7 @@
         </w:rPr>
         <w:t>Appointment</w:t>
       </w:r>
-      <w:bookmarkEnd w:id="89"/>
+      <w:bookmarkEnd w:id="87"/>
     </w:p>
     <w:p>
       <w:pPr>
@@ -15784,7 +15765,7 @@
           <w:szCs w:val="28"/>
         </w:rPr>
       </w:pPr>
-      <w:bookmarkStart w:id="90" w:name="_Toc390338913"/>
+      <w:bookmarkStart w:id="88" w:name="_Toc390338913"/>
       <w:r>
         <w:rPr>
           <w:rFonts w:ascii="Cambria" w:eastAsiaTheme="majorEastAsia" w:hAnsi="Cambria" w:cstheme="majorBidi"/>
@@ -15794,9 +15775,10 @@
           <w:sz w:val="28"/>
           <w:szCs w:val="28"/>
         </w:rPr>
+        <w:lastRenderedPageBreak/>
         <w:t>Role</w:t>
       </w:r>
-      <w:bookmarkEnd w:id="90"/>
+      <w:bookmarkEnd w:id="88"/>
     </w:p>
     <w:p>
       <w:pPr>
@@ -15822,7 +15804,7 @@
           <w:szCs w:val="28"/>
         </w:rPr>
       </w:pPr>
-      <w:bookmarkStart w:id="91" w:name="_Toc390338914"/>
+      <w:bookmarkStart w:id="89" w:name="_Toc390338914"/>
       <w:r>
         <w:rPr>
           <w:rFonts w:ascii="Cambria" w:eastAsiaTheme="majorEastAsia" w:hAnsi="Cambria" w:cstheme="majorBidi"/>
@@ -15834,7 +15816,7 @@
         </w:rPr>
         <w:t>Rating</w:t>
       </w:r>
-      <w:bookmarkEnd w:id="91"/>
+      <w:bookmarkEnd w:id="89"/>
     </w:p>
     <w:p>
       <w:pPr>
@@ -15860,7 +15842,7 @@
           <w:szCs w:val="28"/>
         </w:rPr>
       </w:pPr>
-      <w:bookmarkStart w:id="92" w:name="_Toc390338915"/>
+      <w:bookmarkStart w:id="90" w:name="_Toc390338915"/>
       <w:r>
         <w:rPr>
           <w:rFonts w:ascii="Cambria" w:eastAsiaTheme="majorEastAsia" w:hAnsi="Cambria" w:cstheme="majorBidi"/>
@@ -15872,7 +15854,7 @@
         </w:rPr>
         <w:t>Feedback</w:t>
       </w:r>
-      <w:bookmarkEnd w:id="92"/>
+      <w:bookmarkEnd w:id="90"/>
     </w:p>
     <w:p>
       <w:pPr>
@@ -15898,7 +15880,7 @@
           <w:szCs w:val="28"/>
         </w:rPr>
       </w:pPr>
-      <w:bookmarkStart w:id="93" w:name="_Toc390338916"/>
+      <w:bookmarkStart w:id="91" w:name="_Toc390338916"/>
       <w:proofErr w:type="spellStart"/>
       <w:r>
         <w:rPr>
@@ -15909,10 +15891,9 @@
           <w:sz w:val="28"/>
           <w:szCs w:val="28"/>
         </w:rPr>
-        <w:lastRenderedPageBreak/>
         <w:t>FeedbackType</w:t>
       </w:r>
-      <w:bookmarkEnd w:id="93"/>
+      <w:bookmarkEnd w:id="91"/>
       <w:proofErr w:type="spellEnd"/>
     </w:p>
     <w:p>
@@ -15939,7 +15920,7 @@
           <w:szCs w:val="28"/>
         </w:rPr>
       </w:pPr>
-      <w:bookmarkStart w:id="94" w:name="_Toc390338917"/>
+      <w:bookmarkStart w:id="92" w:name="_Toc390338917"/>
       <w:r>
         <w:rPr>
           <w:rFonts w:ascii="Cambria" w:eastAsiaTheme="majorEastAsia" w:hAnsi="Cambria" w:cstheme="majorBidi"/>
@@ -15951,7 +15932,7 @@
         </w:rPr>
         <w:t>Facility</w:t>
       </w:r>
-      <w:bookmarkEnd w:id="94"/>
+      <w:bookmarkEnd w:id="92"/>
     </w:p>
     <w:p>
       <w:pPr>
@@ -15977,7 +15958,7 @@
           <w:szCs w:val="28"/>
         </w:rPr>
       </w:pPr>
-      <w:bookmarkStart w:id="95" w:name="_Toc390338918"/>
+      <w:bookmarkStart w:id="93" w:name="_Toc390338918"/>
       <w:proofErr w:type="spellStart"/>
       <w:r>
         <w:rPr>
@@ -15990,7 +15971,7 @@
         </w:rPr>
         <w:t>Hospital_Facility</w:t>
       </w:r>
-      <w:bookmarkEnd w:id="95"/>
+      <w:bookmarkEnd w:id="93"/>
       <w:proofErr w:type="spellEnd"/>
     </w:p>
     <w:p>
@@ -16017,7 +15998,7 @@
           <w:szCs w:val="28"/>
         </w:rPr>
       </w:pPr>
-      <w:bookmarkStart w:id="96" w:name="_Toc390338919"/>
+      <w:bookmarkStart w:id="94" w:name="_Toc390338919"/>
       <w:r>
         <w:rPr>
           <w:rFonts w:ascii="Cambria" w:eastAsiaTheme="majorEastAsia" w:hAnsi="Cambria" w:cstheme="majorBidi"/>
@@ -16029,7 +16010,7 @@
         </w:rPr>
         <w:t>Service</w:t>
       </w:r>
-      <w:bookmarkEnd w:id="96"/>
+      <w:bookmarkEnd w:id="94"/>
     </w:p>
     <w:p>
       <w:pPr>
@@ -16055,7 +16036,7 @@
           <w:szCs w:val="28"/>
         </w:rPr>
       </w:pPr>
-      <w:bookmarkStart w:id="97" w:name="_Toc390338920"/>
+      <w:bookmarkStart w:id="95" w:name="_Toc390338920"/>
       <w:proofErr w:type="spellStart"/>
       <w:r>
         <w:rPr>
@@ -16068,7 +16049,7 @@
         </w:rPr>
         <w:t>Hospital_Service</w:t>
       </w:r>
-      <w:bookmarkEnd w:id="97"/>
+      <w:bookmarkEnd w:id="95"/>
       <w:proofErr w:type="spellEnd"/>
     </w:p>
     <w:p>
@@ -16095,7 +16076,7 @@
           <w:szCs w:val="28"/>
         </w:rPr>
       </w:pPr>
-      <w:bookmarkStart w:id="98" w:name="_Toc390338921"/>
+      <w:bookmarkStart w:id="96" w:name="_Toc390338921"/>
       <w:r>
         <w:rPr>
           <w:rFonts w:ascii="Cambria" w:eastAsiaTheme="majorEastAsia" w:hAnsi="Cambria" w:cstheme="majorBidi"/>
@@ -16107,7 +16088,7 @@
         </w:rPr>
         <w:t>Photo</w:t>
       </w:r>
-      <w:bookmarkEnd w:id="98"/>
+      <w:bookmarkEnd w:id="96"/>
     </w:p>
     <w:p>
       <w:pPr>
@@ -16133,7 +16114,7 @@
           <w:szCs w:val="28"/>
         </w:rPr>
       </w:pPr>
-      <w:bookmarkStart w:id="99" w:name="_Toc390338922"/>
+      <w:bookmarkStart w:id="97" w:name="_Toc390338922"/>
       <w:r>
         <w:rPr>
           <w:rFonts w:ascii="Cambria" w:eastAsiaTheme="majorEastAsia" w:hAnsi="Cambria" w:cstheme="majorBidi"/>
@@ -16145,7 +16126,7 @@
         </w:rPr>
         <w:t>Ward</w:t>
       </w:r>
-      <w:bookmarkEnd w:id="99"/>
+      <w:bookmarkEnd w:id="97"/>
     </w:p>
     <w:p>
       <w:pPr>
@@ -16171,7 +16152,7 @@
           <w:szCs w:val="28"/>
         </w:rPr>
       </w:pPr>
-      <w:bookmarkStart w:id="100" w:name="_Toc390338923"/>
+      <w:bookmarkStart w:id="98" w:name="_Toc390338923"/>
       <w:r>
         <w:rPr>
           <w:rFonts w:ascii="Cambria" w:eastAsiaTheme="majorEastAsia" w:hAnsi="Cambria" w:cstheme="majorBidi"/>
@@ -16183,7 +16164,7 @@
         </w:rPr>
         <w:t>District</w:t>
       </w:r>
-      <w:bookmarkEnd w:id="100"/>
+      <w:bookmarkEnd w:id="98"/>
     </w:p>
     <w:p>
       <w:pPr>
@@ -16209,7 +16190,7 @@
           <w:szCs w:val="28"/>
         </w:rPr>
       </w:pPr>
-      <w:bookmarkStart w:id="101" w:name="_Toc390338924"/>
+      <w:bookmarkStart w:id="99" w:name="_Toc390338924"/>
       <w:r>
         <w:rPr>
           <w:rFonts w:ascii="Cambria" w:eastAsiaTheme="majorEastAsia" w:hAnsi="Cambria" w:cstheme="majorBidi"/>
@@ -16221,7 +16202,7 @@
         </w:rPr>
         <w:t>City</w:t>
       </w:r>
-      <w:bookmarkEnd w:id="101"/>
+      <w:bookmarkEnd w:id="99"/>
     </w:p>
     <w:p>
       <w:pPr>
@@ -16247,7 +16228,7 @@
           <w:szCs w:val="28"/>
         </w:rPr>
       </w:pPr>
-      <w:bookmarkStart w:id="102" w:name="_Toc390338925"/>
+      <w:bookmarkStart w:id="100" w:name="_Toc390338925"/>
       <w:proofErr w:type="spellStart"/>
       <w:r>
         <w:rPr>
@@ -16260,7 +16241,7 @@
         </w:rPr>
         <w:t>Speciality</w:t>
       </w:r>
-      <w:bookmarkEnd w:id="102"/>
+      <w:bookmarkEnd w:id="100"/>
       <w:proofErr w:type="spellEnd"/>
     </w:p>
     <w:p>
@@ -16287,7 +16268,7 @@
           <w:szCs w:val="28"/>
         </w:rPr>
       </w:pPr>
-      <w:bookmarkStart w:id="103" w:name="_Toc390338926"/>
+      <w:bookmarkStart w:id="101" w:name="_Toc390338926"/>
       <w:proofErr w:type="spellStart"/>
       <w:r>
         <w:rPr>
@@ -16300,7 +16281,7 @@
         </w:rPr>
         <w:t>Hospital_Speciality</w:t>
       </w:r>
-      <w:bookmarkEnd w:id="103"/>
+      <w:bookmarkEnd w:id="101"/>
       <w:proofErr w:type="spellEnd"/>
     </w:p>
     <w:p>
@@ -16327,7 +16308,7 @@
           <w:szCs w:val="28"/>
         </w:rPr>
       </w:pPr>
-      <w:bookmarkStart w:id="104" w:name="_Toc390338927"/>
+      <w:bookmarkStart w:id="102" w:name="_Toc390338927"/>
       <w:r>
         <w:rPr>
           <w:rFonts w:ascii="Cambria" w:eastAsiaTheme="majorEastAsia" w:hAnsi="Cambria" w:cstheme="majorBidi"/>
@@ -16339,7 +16320,7 @@
         </w:rPr>
         <w:t>Disease</w:t>
       </w:r>
-      <w:bookmarkEnd w:id="104"/>
+      <w:bookmarkEnd w:id="102"/>
     </w:p>
     <w:p>
       <w:pPr>
@@ -16365,7 +16346,7 @@
           <w:szCs w:val="28"/>
         </w:rPr>
       </w:pPr>
-      <w:bookmarkStart w:id="105" w:name="_Toc390338928"/>
+      <w:bookmarkStart w:id="103" w:name="_Toc390338928"/>
       <w:proofErr w:type="spellStart"/>
       <w:r>
         <w:rPr>
@@ -16378,7 +16359,7 @@
         </w:rPr>
         <w:t>Speciality_Disease</w:t>
       </w:r>
-      <w:bookmarkEnd w:id="105"/>
+      <w:bookmarkEnd w:id="103"/>
       <w:proofErr w:type="spellEnd"/>
     </w:p>
     <w:p>
@@ -16405,7 +16386,7 @@
           <w:szCs w:val="28"/>
         </w:rPr>
       </w:pPr>
-      <w:bookmarkStart w:id="106" w:name="_Toc390338929"/>
+      <w:bookmarkStart w:id="104" w:name="_Toc390338929"/>
       <w:proofErr w:type="spellStart"/>
       <w:r>
         <w:rPr>
@@ -16418,7 +16399,7 @@
         </w:rPr>
         <w:t>WordDictionary</w:t>
       </w:r>
-      <w:bookmarkEnd w:id="106"/>
+      <w:bookmarkEnd w:id="104"/>
       <w:proofErr w:type="spellEnd"/>
     </w:p>
     <w:p>
@@ -16445,7 +16426,7 @@
           <w:szCs w:val="28"/>
         </w:rPr>
       </w:pPr>
-      <w:bookmarkStart w:id="107" w:name="_Toc390338930"/>
+      <w:bookmarkStart w:id="105" w:name="_Toc390338930"/>
       <w:proofErr w:type="spellStart"/>
       <w:r>
         <w:rPr>
@@ -16458,7 +16439,7 @@
         </w:rPr>
         <w:t>Word_Hospital</w:t>
       </w:r>
-      <w:bookmarkEnd w:id="107"/>
+      <w:bookmarkEnd w:id="105"/>
       <w:proofErr w:type="spellEnd"/>
     </w:p>
     <w:p>
@@ -16485,7 +16466,7 @@
           <w:szCs w:val="28"/>
         </w:rPr>
       </w:pPr>
-      <w:bookmarkStart w:id="108" w:name="_Toc390338931"/>
+      <w:bookmarkStart w:id="106" w:name="_Toc390338931"/>
       <w:proofErr w:type="spellStart"/>
       <w:r>
         <w:rPr>
@@ -16498,7 +16479,7 @@
         </w:rPr>
         <w:t>SentenceDictionary</w:t>
       </w:r>
-      <w:bookmarkEnd w:id="108"/>
+      <w:bookmarkEnd w:id="106"/>
       <w:proofErr w:type="spellEnd"/>
     </w:p>
     <w:p>
@@ -16525,7 +16506,7 @@
           <w:szCs w:val="28"/>
         </w:rPr>
       </w:pPr>
-      <w:bookmarkStart w:id="109" w:name="_Toc390338932"/>
+      <w:bookmarkStart w:id="107" w:name="_Toc390338932"/>
       <w:proofErr w:type="spellStart"/>
       <w:r>
         <w:rPr>
@@ -16538,7 +16519,7 @@
         </w:rPr>
         <w:t>Sentence_Word</w:t>
       </w:r>
-      <w:bookmarkEnd w:id="109"/>
+      <w:bookmarkEnd w:id="107"/>
       <w:proofErr w:type="spellEnd"/>
     </w:p>
     <w:p>
@@ -16564,7 +16545,7 @@
           <w:szCs w:val="28"/>
         </w:rPr>
       </w:pPr>
-      <w:bookmarkStart w:id="110" w:name="_Toc390338933"/>
+      <w:bookmarkStart w:id="108" w:name="_Toc390338933"/>
       <w:proofErr w:type="spellStart"/>
       <w:r>
         <w:rPr>
@@ -16577,7 +16558,7 @@
         </w:rPr>
         <w:t>Algoritms</w:t>
       </w:r>
-      <w:bookmarkEnd w:id="110"/>
+      <w:bookmarkEnd w:id="108"/>
       <w:proofErr w:type="spellEnd"/>
     </w:p>
     <w:p>
@@ -16605,7 +16586,7 @@
           <w:szCs w:val="28"/>
         </w:rPr>
       </w:pPr>
-      <w:bookmarkStart w:id="111" w:name="_Toc390338934"/>
+      <w:bookmarkStart w:id="109" w:name="_Toc390338934"/>
       <w:r>
         <w:rPr>
           <w:rFonts w:ascii="Cambria" w:eastAsiaTheme="majorEastAsia" w:hAnsi="Cambria" w:cstheme="majorBidi"/>
@@ -16617,7 +16598,7 @@
         </w:rPr>
         <w:t>Geographic Information Retrieval</w:t>
       </w:r>
-      <w:bookmarkEnd w:id="111"/>
+      <w:bookmarkEnd w:id="109"/>
     </w:p>
     <w:p>
       <w:pPr>
@@ -16644,7 +16625,7 @@
           <w:szCs w:val="28"/>
         </w:rPr>
       </w:pPr>
-      <w:bookmarkStart w:id="112" w:name="_Toc390338935"/>
+      <w:bookmarkStart w:id="110" w:name="_Toc390338935"/>
       <w:r>
         <w:rPr>
           <w:rFonts w:ascii="Cambria" w:eastAsiaTheme="majorEastAsia" w:hAnsi="Cambria" w:cstheme="majorBidi"/>
@@ -16656,7 +16637,7 @@
         </w:rPr>
         <w:t>Boyer Moore Matching Algorithm</w:t>
       </w:r>
-      <w:bookmarkEnd w:id="112"/>
+      <w:bookmarkEnd w:id="110"/>
     </w:p>
     <w:sectPr>
       <w:pgSz w:w="12240" w:h="15840"/>
@@ -29912,7 +29893,7 @@
 </file>
 
 <file path=customXml/itemProps1.xml><?xml version="1.0" encoding="utf-8"?>
-<ds:datastoreItem xmlns:ds="http://schemas.openxmlformats.org/officeDocument/2006/customXml" ds:itemID="{BB32F7F4-94B5-4BA9-93C0-82141AE11C1C}">
+<ds:datastoreItem xmlns:ds="http://schemas.openxmlformats.org/officeDocument/2006/customXml" ds:itemID="{E24DDB86-22DB-4254-A39F-9D7D2C428EA1}">
   <ds:schemaRefs>
     <ds:schemaRef ds:uri="http://schemas.openxmlformats.org/officeDocument/2006/bibliography"/>
   </ds:schemaRefs>

</xml_diff>

<commit_message>
Update sequence diagrams: Confirm Appointment, View Appointment list
</commit_message>
<xml_diff>
--- a/Reports/Group11-Report04-v1.0.docx
+++ b/Reports/Group11-Report04-v1.0.docx
@@ -1186,8 +1186,6 @@
             <w:t>Table of Contents</w:t>
           </w:r>
         </w:p>
-        <w:bookmarkStart w:id="0" w:name="_GoBack"/>
-        <w:bookmarkEnd w:id="0"/>
         <w:p>
           <w:pPr>
             <w:pStyle w:val="TOC1"/>
@@ -10989,7 +10987,7 @@
           <w:szCs w:val="28"/>
         </w:rPr>
       </w:pPr>
-      <w:bookmarkStart w:id="1" w:name="_Toc390424886"/>
+      <w:bookmarkStart w:id="0" w:name="_Toc390424886"/>
       <w:r>
         <w:rPr>
           <w:rFonts w:ascii="Cambria" w:eastAsiaTheme="majorEastAsia" w:hAnsi="Cambria" w:cstheme="majorBidi"/>
@@ -11001,7 +10999,7 @@
         </w:rPr>
         <w:t>Design Overview</w:t>
       </w:r>
-      <w:bookmarkEnd w:id="1"/>
+      <w:bookmarkEnd w:id="0"/>
     </w:p>
     <w:p>
       <w:pPr>
@@ -11026,7 +11024,7 @@
           <w:szCs w:val="28"/>
         </w:rPr>
       </w:pPr>
-      <w:bookmarkStart w:id="2" w:name="_Toc390424887"/>
+      <w:bookmarkStart w:id="1" w:name="_Toc390424887"/>
       <w:r>
         <w:rPr>
           <w:rFonts w:ascii="Cambria" w:eastAsiaTheme="majorEastAsia" w:hAnsi="Cambria" w:cstheme="majorBidi"/>
@@ -11038,7 +11036,7 @@
         </w:rPr>
         <w:t>System Architecture Design</w:t>
       </w:r>
-      <w:bookmarkEnd w:id="2"/>
+      <w:bookmarkEnd w:id="1"/>
     </w:p>
     <w:p>
       <w:pPr>
@@ -11080,7 +11078,7 @@
                     </pic:cNvPicPr>
                   </pic:nvPicPr>
                   <pic:blipFill>
-                    <a:blip r:embed="rId7">
+                    <a:blip r:embed="rId7" cstate="print">
                       <a:extLst>
                         <a:ext uri="{28A0092B-C50C-407E-A947-70E740481C1C}">
                           <a14:useLocalDpi xmlns:a14="http://schemas.microsoft.com/office/drawing/2010/main" val="0"/>
@@ -11135,7 +11133,7 @@
           <w:szCs w:val="28"/>
         </w:rPr>
       </w:pPr>
-      <w:bookmarkStart w:id="3" w:name="_Toc390424888"/>
+      <w:bookmarkStart w:id="2" w:name="_Toc390424888"/>
       <w:r>
         <w:rPr>
           <w:rFonts w:ascii="Cambria" w:eastAsiaTheme="majorEastAsia" w:hAnsi="Cambria" w:cstheme="majorBidi"/>
@@ -11147,7 +11145,7 @@
         </w:rPr>
         <w:t>Component Diagram</w:t>
       </w:r>
-      <w:bookmarkEnd w:id="3"/>
+      <w:bookmarkEnd w:id="2"/>
     </w:p>
     <w:p>
       <w:pPr>
@@ -11185,7 +11183,7 @@
           <w:szCs w:val="28"/>
         </w:rPr>
       </w:pPr>
-      <w:bookmarkStart w:id="4" w:name="_Toc390424889"/>
+      <w:bookmarkStart w:id="3" w:name="_Toc390424889"/>
       <w:r>
         <w:rPr>
           <w:rFonts w:ascii="Cambria" w:eastAsiaTheme="majorEastAsia" w:hAnsi="Cambria" w:cstheme="majorBidi"/>
@@ -11197,7 +11195,7 @@
         </w:rPr>
         <w:t>Detailed Description of Components</w:t>
       </w:r>
-      <w:bookmarkEnd w:id="4"/>
+      <w:bookmarkEnd w:id="3"/>
     </w:p>
     <w:p>
       <w:pPr>
@@ -11223,7 +11221,7 @@
           <w:szCs w:val="28"/>
         </w:rPr>
       </w:pPr>
-      <w:bookmarkStart w:id="5" w:name="_Toc390424890"/>
+      <w:bookmarkStart w:id="4" w:name="_Toc390424890"/>
       <w:r>
         <w:rPr>
           <w:rFonts w:ascii="Cambria" w:eastAsiaTheme="majorEastAsia" w:hAnsi="Cambria" w:cstheme="majorBidi"/>
@@ -11235,7 +11233,7 @@
         </w:rPr>
         <w:t>Class Diagram</w:t>
       </w:r>
-      <w:bookmarkEnd w:id="5"/>
+      <w:bookmarkEnd w:id="4"/>
     </w:p>
     <w:p>
       <w:pPr>
@@ -11261,7 +11259,7 @@
           <w:szCs w:val="28"/>
         </w:rPr>
       </w:pPr>
-      <w:bookmarkStart w:id="6" w:name="_Toc390424891"/>
+      <w:bookmarkStart w:id="5" w:name="_Toc390424891"/>
       <w:r>
         <w:rPr>
           <w:rFonts w:ascii="Cambria" w:eastAsiaTheme="majorEastAsia" w:hAnsi="Cambria" w:cstheme="majorBidi"/>
@@ -11273,7 +11271,7 @@
         </w:rPr>
         <w:t>Class Diagram Explanation</w:t>
       </w:r>
-      <w:bookmarkEnd w:id="6"/>
+      <w:bookmarkEnd w:id="5"/>
     </w:p>
     <w:p>
       <w:pPr>
@@ -11299,7 +11297,7 @@
           <w:szCs w:val="28"/>
         </w:rPr>
       </w:pPr>
-      <w:bookmarkStart w:id="7" w:name="_Toc390424892"/>
+      <w:bookmarkStart w:id="6" w:name="_Toc390424892"/>
       <w:r>
         <w:rPr>
           <w:rFonts w:ascii="Cambria" w:eastAsiaTheme="majorEastAsia" w:hAnsi="Cambria" w:cstheme="majorBidi"/>
@@ -11311,7 +11309,7 @@
         </w:rPr>
         <w:t>User</w:t>
       </w:r>
-      <w:bookmarkEnd w:id="7"/>
+      <w:bookmarkEnd w:id="6"/>
     </w:p>
     <w:p>
       <w:pPr>
@@ -11337,7 +11335,7 @@
           <w:szCs w:val="28"/>
         </w:rPr>
       </w:pPr>
-      <w:bookmarkStart w:id="8" w:name="_Toc390424893"/>
+      <w:bookmarkStart w:id="7" w:name="_Toc390424893"/>
       <w:r>
         <w:rPr>
           <w:rFonts w:ascii="Cambria" w:eastAsiaTheme="majorEastAsia" w:hAnsi="Cambria" w:cstheme="majorBidi"/>
@@ -11349,7 +11347,7 @@
         </w:rPr>
         <w:t>Hospital</w:t>
       </w:r>
-      <w:bookmarkEnd w:id="8"/>
+      <w:bookmarkEnd w:id="7"/>
     </w:p>
     <w:p>
       <w:pPr>
@@ -11375,7 +11373,7 @@
           <w:szCs w:val="28"/>
         </w:rPr>
       </w:pPr>
-      <w:bookmarkStart w:id="9" w:name="_Toc390424894"/>
+      <w:bookmarkStart w:id="8" w:name="_Toc390424894"/>
       <w:proofErr w:type="spellStart"/>
       <w:r>
         <w:rPr>
@@ -11388,7 +11386,7 @@
         </w:rPr>
         <w:t>HospitalType</w:t>
       </w:r>
-      <w:bookmarkEnd w:id="9"/>
+      <w:bookmarkEnd w:id="8"/>
       <w:proofErr w:type="spellEnd"/>
     </w:p>
     <w:p>
@@ -11415,7 +11413,7 @@
           <w:szCs w:val="28"/>
         </w:rPr>
       </w:pPr>
-      <w:bookmarkStart w:id="10" w:name="_Toc390424895"/>
+      <w:bookmarkStart w:id="9" w:name="_Toc390424895"/>
       <w:r>
         <w:rPr>
           <w:rFonts w:ascii="Cambria" w:eastAsiaTheme="majorEastAsia" w:hAnsi="Cambria" w:cstheme="majorBidi"/>
@@ -11427,7 +11425,7 @@
         </w:rPr>
         <w:t>Doctor</w:t>
       </w:r>
-      <w:bookmarkEnd w:id="10"/>
+      <w:bookmarkEnd w:id="9"/>
     </w:p>
     <w:p>
       <w:pPr>
@@ -11453,7 +11451,7 @@
           <w:szCs w:val="28"/>
         </w:rPr>
       </w:pPr>
-      <w:bookmarkStart w:id="11" w:name="_Toc390424896"/>
+      <w:bookmarkStart w:id="10" w:name="_Toc390424896"/>
       <w:proofErr w:type="spellStart"/>
       <w:r>
         <w:rPr>
@@ -11477,7 +11475,7 @@
         </w:rPr>
         <w:t>Speciality</w:t>
       </w:r>
-      <w:bookmarkEnd w:id="11"/>
+      <w:bookmarkEnd w:id="10"/>
       <w:proofErr w:type="spellEnd"/>
     </w:p>
     <w:p>
@@ -11504,7 +11502,7 @@
           <w:szCs w:val="28"/>
         </w:rPr>
       </w:pPr>
-      <w:bookmarkStart w:id="12" w:name="_Toc390424897"/>
+      <w:bookmarkStart w:id="11" w:name="_Toc390424897"/>
       <w:proofErr w:type="spellStart"/>
       <w:r>
         <w:rPr>
@@ -11528,7 +11526,7 @@
         </w:rPr>
         <w:t>Hospital</w:t>
       </w:r>
-      <w:bookmarkEnd w:id="12"/>
+      <w:bookmarkEnd w:id="11"/>
       <w:proofErr w:type="spellEnd"/>
     </w:p>
     <w:p>
@@ -11555,7 +11553,7 @@
           <w:szCs w:val="28"/>
         </w:rPr>
       </w:pPr>
-      <w:bookmarkStart w:id="13" w:name="_Toc390424898"/>
+      <w:bookmarkStart w:id="12" w:name="_Toc390424898"/>
       <w:r>
         <w:rPr>
           <w:rFonts w:ascii="Cambria" w:eastAsiaTheme="majorEastAsia" w:hAnsi="Cambria" w:cstheme="majorBidi"/>
@@ -11567,7 +11565,7 @@
         </w:rPr>
         <w:t>Appointment</w:t>
       </w:r>
-      <w:bookmarkEnd w:id="13"/>
+      <w:bookmarkEnd w:id="12"/>
     </w:p>
     <w:p>
       <w:pPr>
@@ -11593,7 +11591,7 @@
           <w:szCs w:val="28"/>
         </w:rPr>
       </w:pPr>
-      <w:bookmarkStart w:id="14" w:name="_Toc390424899"/>
+      <w:bookmarkStart w:id="13" w:name="_Toc390424899"/>
       <w:r>
         <w:rPr>
           <w:rFonts w:ascii="Cambria" w:eastAsiaTheme="majorEastAsia" w:hAnsi="Cambria" w:cstheme="majorBidi"/>
@@ -11605,7 +11603,7 @@
         </w:rPr>
         <w:t>Role</w:t>
       </w:r>
-      <w:bookmarkEnd w:id="14"/>
+      <w:bookmarkEnd w:id="13"/>
     </w:p>
     <w:p>
       <w:pPr>
@@ -11631,7 +11629,7 @@
           <w:szCs w:val="28"/>
         </w:rPr>
       </w:pPr>
-      <w:bookmarkStart w:id="15" w:name="_Toc390424900"/>
+      <w:bookmarkStart w:id="14" w:name="_Toc390424900"/>
       <w:r>
         <w:rPr>
           <w:rFonts w:ascii="Cambria" w:eastAsiaTheme="majorEastAsia" w:hAnsi="Cambria" w:cstheme="majorBidi"/>
@@ -11643,7 +11641,7 @@
         </w:rPr>
         <w:t>Rating</w:t>
       </w:r>
-      <w:bookmarkEnd w:id="15"/>
+      <w:bookmarkEnd w:id="14"/>
     </w:p>
     <w:p>
       <w:pPr>
@@ -11669,7 +11667,7 @@
           <w:szCs w:val="28"/>
         </w:rPr>
       </w:pPr>
-      <w:bookmarkStart w:id="16" w:name="_Toc390424901"/>
+      <w:bookmarkStart w:id="15" w:name="_Toc390424901"/>
       <w:r>
         <w:rPr>
           <w:rFonts w:ascii="Cambria" w:eastAsiaTheme="majorEastAsia" w:hAnsi="Cambria" w:cstheme="majorBidi"/>
@@ -11681,7 +11679,7 @@
         </w:rPr>
         <w:t>Feedback</w:t>
       </w:r>
-      <w:bookmarkEnd w:id="16"/>
+      <w:bookmarkEnd w:id="15"/>
     </w:p>
     <w:p>
       <w:pPr>
@@ -11707,7 +11705,7 @@
           <w:szCs w:val="28"/>
         </w:rPr>
       </w:pPr>
-      <w:bookmarkStart w:id="17" w:name="_Toc390424902"/>
+      <w:bookmarkStart w:id="16" w:name="_Toc390424902"/>
       <w:proofErr w:type="spellStart"/>
       <w:r>
         <w:rPr>
@@ -11720,7 +11718,7 @@
         </w:rPr>
         <w:t>FeedbackType</w:t>
       </w:r>
-      <w:bookmarkEnd w:id="17"/>
+      <w:bookmarkEnd w:id="16"/>
       <w:proofErr w:type="spellEnd"/>
     </w:p>
     <w:p>
@@ -11747,7 +11745,7 @@
           <w:szCs w:val="28"/>
         </w:rPr>
       </w:pPr>
-      <w:bookmarkStart w:id="18" w:name="_Toc390424903"/>
+      <w:bookmarkStart w:id="17" w:name="_Toc390424903"/>
       <w:r>
         <w:rPr>
           <w:rFonts w:ascii="Cambria" w:eastAsiaTheme="majorEastAsia" w:hAnsi="Cambria" w:cstheme="majorBidi"/>
@@ -11759,7 +11757,7 @@
         </w:rPr>
         <w:t>Facility</w:t>
       </w:r>
-      <w:bookmarkEnd w:id="18"/>
+      <w:bookmarkEnd w:id="17"/>
     </w:p>
     <w:p>
       <w:pPr>
@@ -11785,7 +11783,7 @@
           <w:szCs w:val="28"/>
         </w:rPr>
       </w:pPr>
-      <w:bookmarkStart w:id="19" w:name="_Toc390424904"/>
+      <w:bookmarkStart w:id="18" w:name="_Toc390424904"/>
       <w:proofErr w:type="spellStart"/>
       <w:r>
         <w:rPr>
@@ -11809,7 +11807,7 @@
         </w:rPr>
         <w:t>Facility</w:t>
       </w:r>
-      <w:bookmarkEnd w:id="19"/>
+      <w:bookmarkEnd w:id="18"/>
       <w:proofErr w:type="spellEnd"/>
     </w:p>
     <w:p>
@@ -11836,7 +11834,7 @@
           <w:szCs w:val="28"/>
         </w:rPr>
       </w:pPr>
-      <w:bookmarkStart w:id="20" w:name="_Toc390424905"/>
+      <w:bookmarkStart w:id="19" w:name="_Toc390424905"/>
       <w:r>
         <w:rPr>
           <w:rFonts w:ascii="Cambria" w:eastAsiaTheme="majorEastAsia" w:hAnsi="Cambria" w:cstheme="majorBidi"/>
@@ -11849,7 +11847,7 @@
         <w:lastRenderedPageBreak/>
         <w:t>Service</w:t>
       </w:r>
-      <w:bookmarkEnd w:id="20"/>
+      <w:bookmarkEnd w:id="19"/>
     </w:p>
     <w:p>
       <w:pPr>
@@ -11875,7 +11873,7 @@
           <w:szCs w:val="28"/>
         </w:rPr>
       </w:pPr>
-      <w:bookmarkStart w:id="21" w:name="_Toc390424906"/>
+      <w:bookmarkStart w:id="20" w:name="_Toc390424906"/>
       <w:proofErr w:type="spellStart"/>
       <w:r>
         <w:rPr>
@@ -11899,7 +11897,7 @@
         </w:rPr>
         <w:t>Service</w:t>
       </w:r>
-      <w:bookmarkEnd w:id="21"/>
+      <w:bookmarkEnd w:id="20"/>
       <w:proofErr w:type="spellEnd"/>
     </w:p>
     <w:p>
@@ -11926,7 +11924,7 @@
           <w:szCs w:val="28"/>
         </w:rPr>
       </w:pPr>
-      <w:bookmarkStart w:id="22" w:name="_Toc390424907"/>
+      <w:bookmarkStart w:id="21" w:name="_Toc390424907"/>
       <w:r>
         <w:rPr>
           <w:rFonts w:ascii="Cambria" w:eastAsiaTheme="majorEastAsia" w:hAnsi="Cambria" w:cstheme="majorBidi"/>
@@ -11938,7 +11936,7 @@
         </w:rPr>
         <w:t>Photo</w:t>
       </w:r>
-      <w:bookmarkEnd w:id="22"/>
+      <w:bookmarkEnd w:id="21"/>
     </w:p>
     <w:p>
       <w:pPr>
@@ -11964,7 +11962,7 @@
           <w:szCs w:val="28"/>
         </w:rPr>
       </w:pPr>
-      <w:bookmarkStart w:id="23" w:name="_Toc390424908"/>
+      <w:bookmarkStart w:id="22" w:name="_Toc390424908"/>
       <w:r>
         <w:rPr>
           <w:rFonts w:ascii="Cambria" w:eastAsiaTheme="majorEastAsia" w:hAnsi="Cambria" w:cstheme="majorBidi"/>
@@ -11976,7 +11974,7 @@
         </w:rPr>
         <w:t>Ward</w:t>
       </w:r>
-      <w:bookmarkEnd w:id="23"/>
+      <w:bookmarkEnd w:id="22"/>
     </w:p>
     <w:p>
       <w:pPr>
@@ -12002,7 +12000,7 @@
           <w:szCs w:val="28"/>
         </w:rPr>
       </w:pPr>
-      <w:bookmarkStart w:id="24" w:name="_Toc390424909"/>
+      <w:bookmarkStart w:id="23" w:name="_Toc390424909"/>
       <w:r>
         <w:rPr>
           <w:rFonts w:ascii="Cambria" w:eastAsiaTheme="majorEastAsia" w:hAnsi="Cambria" w:cstheme="majorBidi"/>
@@ -12014,7 +12012,7 @@
         </w:rPr>
         <w:t>District</w:t>
       </w:r>
-      <w:bookmarkEnd w:id="24"/>
+      <w:bookmarkEnd w:id="23"/>
     </w:p>
     <w:p>
       <w:pPr>
@@ -12040,7 +12038,7 @@
           <w:szCs w:val="28"/>
         </w:rPr>
       </w:pPr>
-      <w:bookmarkStart w:id="25" w:name="_Toc390424910"/>
+      <w:bookmarkStart w:id="24" w:name="_Toc390424910"/>
       <w:r>
         <w:rPr>
           <w:rFonts w:ascii="Cambria" w:eastAsiaTheme="majorEastAsia" w:hAnsi="Cambria" w:cstheme="majorBidi"/>
@@ -12052,7 +12050,7 @@
         </w:rPr>
         <w:t>City</w:t>
       </w:r>
-      <w:bookmarkEnd w:id="25"/>
+      <w:bookmarkEnd w:id="24"/>
     </w:p>
     <w:p>
       <w:pPr>
@@ -12078,7 +12076,7 @@
           <w:szCs w:val="28"/>
         </w:rPr>
       </w:pPr>
-      <w:bookmarkStart w:id="26" w:name="_Toc390424911"/>
+      <w:bookmarkStart w:id="25" w:name="_Toc390424911"/>
       <w:proofErr w:type="spellStart"/>
       <w:r>
         <w:rPr>
@@ -12091,7 +12089,7 @@
         </w:rPr>
         <w:t>Speciality</w:t>
       </w:r>
-      <w:bookmarkEnd w:id="26"/>
+      <w:bookmarkEnd w:id="25"/>
       <w:proofErr w:type="spellEnd"/>
     </w:p>
     <w:p>
@@ -12118,7 +12116,7 @@
           <w:szCs w:val="28"/>
         </w:rPr>
       </w:pPr>
-      <w:bookmarkStart w:id="27" w:name="_Toc390424912"/>
+      <w:bookmarkStart w:id="26" w:name="_Toc390424912"/>
       <w:proofErr w:type="spellStart"/>
       <w:r>
         <w:rPr>
@@ -12142,7 +12140,7 @@
         </w:rPr>
         <w:t>Speciality</w:t>
       </w:r>
-      <w:bookmarkEnd w:id="27"/>
+      <w:bookmarkEnd w:id="26"/>
       <w:proofErr w:type="spellEnd"/>
     </w:p>
     <w:p>
@@ -12169,7 +12167,7 @@
           <w:szCs w:val="28"/>
         </w:rPr>
       </w:pPr>
-      <w:bookmarkStart w:id="28" w:name="_Toc390424913"/>
+      <w:bookmarkStart w:id="27" w:name="_Toc390424913"/>
       <w:r>
         <w:rPr>
           <w:rFonts w:ascii="Cambria" w:eastAsiaTheme="majorEastAsia" w:hAnsi="Cambria" w:cstheme="majorBidi"/>
@@ -12181,7 +12179,7 @@
         </w:rPr>
         <w:t>Disease</w:t>
       </w:r>
-      <w:bookmarkEnd w:id="28"/>
+      <w:bookmarkEnd w:id="27"/>
     </w:p>
     <w:p>
       <w:pPr>
@@ -12207,7 +12205,7 @@
           <w:szCs w:val="28"/>
         </w:rPr>
       </w:pPr>
-      <w:bookmarkStart w:id="29" w:name="_Toc390424914"/>
+      <w:bookmarkStart w:id="28" w:name="_Toc390424914"/>
       <w:proofErr w:type="spellStart"/>
       <w:r>
         <w:rPr>
@@ -12231,7 +12229,7 @@
         </w:rPr>
         <w:t>Disease</w:t>
       </w:r>
-      <w:bookmarkEnd w:id="29"/>
+      <w:bookmarkEnd w:id="28"/>
       <w:proofErr w:type="spellEnd"/>
     </w:p>
     <w:p>
@@ -12258,7 +12256,7 @@
           <w:szCs w:val="28"/>
         </w:rPr>
       </w:pPr>
-      <w:bookmarkStart w:id="30" w:name="_Toc390424915"/>
+      <w:bookmarkStart w:id="29" w:name="_Toc390424915"/>
       <w:proofErr w:type="spellStart"/>
       <w:r>
         <w:rPr>
@@ -12271,7 +12269,7 @@
         </w:rPr>
         <w:t>WordDictionary</w:t>
       </w:r>
-      <w:bookmarkEnd w:id="30"/>
+      <w:bookmarkEnd w:id="29"/>
       <w:proofErr w:type="spellEnd"/>
     </w:p>
     <w:p>
@@ -12298,7 +12296,7 @@
           <w:szCs w:val="28"/>
         </w:rPr>
       </w:pPr>
-      <w:bookmarkStart w:id="31" w:name="_Toc390424916"/>
+      <w:bookmarkStart w:id="30" w:name="_Toc390424916"/>
       <w:proofErr w:type="spellStart"/>
       <w:r>
         <w:rPr>
@@ -12311,7 +12309,7 @@
         </w:rPr>
         <w:t>WordHospital</w:t>
       </w:r>
-      <w:bookmarkEnd w:id="31"/>
+      <w:bookmarkEnd w:id="30"/>
       <w:proofErr w:type="spellEnd"/>
     </w:p>
     <w:p>
@@ -12338,7 +12336,7 @@
           <w:szCs w:val="28"/>
         </w:rPr>
       </w:pPr>
-      <w:bookmarkStart w:id="32" w:name="_Toc390424917"/>
+      <w:bookmarkStart w:id="31" w:name="_Toc390424917"/>
       <w:proofErr w:type="spellStart"/>
       <w:r>
         <w:rPr>
@@ -12351,7 +12349,7 @@
         </w:rPr>
         <w:t>SentenceDictionary</w:t>
       </w:r>
-      <w:bookmarkEnd w:id="32"/>
+      <w:bookmarkEnd w:id="31"/>
       <w:proofErr w:type="spellEnd"/>
     </w:p>
     <w:p>
@@ -12378,7 +12376,7 @@
           <w:szCs w:val="28"/>
         </w:rPr>
       </w:pPr>
-      <w:bookmarkStart w:id="33" w:name="_Toc390424918"/>
+      <w:bookmarkStart w:id="32" w:name="_Toc390424918"/>
       <w:proofErr w:type="spellStart"/>
       <w:r>
         <w:rPr>
@@ -12402,7 +12400,7 @@
         </w:rPr>
         <w:t>Word</w:t>
       </w:r>
-      <w:bookmarkEnd w:id="33"/>
+      <w:bookmarkEnd w:id="32"/>
       <w:proofErr w:type="spellEnd"/>
     </w:p>
     <w:p>
@@ -12428,7 +12426,7 @@
           <w:szCs w:val="28"/>
         </w:rPr>
       </w:pPr>
-      <w:bookmarkStart w:id="34" w:name="_Toc390424919"/>
+      <w:bookmarkStart w:id="33" w:name="_Toc390424919"/>
       <w:r>
         <w:rPr>
           <w:rFonts w:ascii="Cambria" w:eastAsiaTheme="majorEastAsia" w:hAnsi="Cambria" w:cstheme="majorBidi"/>
@@ -12440,7 +12438,7 @@
         </w:rPr>
         <w:t>Sequence Diagram</w:t>
       </w:r>
-      <w:bookmarkEnd w:id="34"/>
+      <w:bookmarkEnd w:id="33"/>
     </w:p>
     <w:p>
       <w:pPr>
@@ -12466,7 +12464,7 @@
           <w:szCs w:val="28"/>
         </w:rPr>
       </w:pPr>
-      <w:bookmarkStart w:id="35" w:name="_Toc390424920"/>
+      <w:bookmarkStart w:id="34" w:name="_Toc390424920"/>
       <w:r>
         <w:rPr>
           <w:rFonts w:ascii="Cambria" w:eastAsiaTheme="majorEastAsia" w:hAnsi="Cambria" w:cstheme="majorBidi"/>
@@ -12478,7 +12476,7 @@
         </w:rPr>
         <w:t>Search Hospital</w:t>
       </w:r>
-      <w:bookmarkEnd w:id="35"/>
+      <w:bookmarkEnd w:id="34"/>
     </w:p>
     <w:p>
       <w:pPr>
@@ -12577,7 +12575,7 @@
           <w:szCs w:val="28"/>
         </w:rPr>
       </w:pPr>
-      <w:bookmarkStart w:id="36" w:name="_Toc390424921"/>
+      <w:bookmarkStart w:id="35" w:name="_Toc390424921"/>
       <w:r>
         <w:rPr>
           <w:rFonts w:ascii="Cambria" w:eastAsiaTheme="majorEastAsia" w:hAnsi="Cambria" w:cstheme="majorBidi"/>
@@ -12589,7 +12587,7 @@
         </w:rPr>
         <w:t>Import Hospital Using Excel</w:t>
       </w:r>
-      <w:bookmarkEnd w:id="36"/>
+      <w:bookmarkEnd w:id="35"/>
     </w:p>
     <w:p>
       <w:pPr>
@@ -12689,7 +12687,7 @@
           <w:szCs w:val="28"/>
         </w:rPr>
       </w:pPr>
-      <w:bookmarkStart w:id="37" w:name="_Toc390424922"/>
+      <w:bookmarkStart w:id="36" w:name="_Toc390424922"/>
       <w:r>
         <w:rPr>
           <w:rFonts w:ascii="Cambria" w:eastAsiaTheme="majorEastAsia" w:hAnsi="Cambria" w:cstheme="majorBidi"/>
@@ -12701,7 +12699,7 @@
         </w:rPr>
         <w:t>Create Hospital</w:t>
       </w:r>
-      <w:bookmarkEnd w:id="37"/>
+      <w:bookmarkEnd w:id="36"/>
     </w:p>
     <w:p>
       <w:pPr>
@@ -12799,7 +12797,7 @@
           <w:szCs w:val="28"/>
         </w:rPr>
       </w:pPr>
-      <w:bookmarkStart w:id="38" w:name="_Toc390424923"/>
+      <w:bookmarkStart w:id="37" w:name="_Toc390424923"/>
       <w:r>
         <w:rPr>
           <w:rFonts w:ascii="Cambria" w:eastAsiaTheme="majorEastAsia" w:hAnsi="Cambria" w:cstheme="majorBidi"/>
@@ -12811,7 +12809,7 @@
         </w:rPr>
         <w:t>View Hospital Information</w:t>
       </w:r>
-      <w:bookmarkEnd w:id="38"/>
+      <w:bookmarkEnd w:id="37"/>
     </w:p>
     <w:p>
       <w:pPr>
@@ -12910,7 +12908,7 @@
           <w:szCs w:val="28"/>
         </w:rPr>
       </w:pPr>
-      <w:bookmarkStart w:id="39" w:name="_Toc390424924"/>
+      <w:bookmarkStart w:id="38" w:name="_Toc390424924"/>
       <w:r>
         <w:rPr>
           <w:rFonts w:ascii="Cambria" w:eastAsiaTheme="majorEastAsia" w:hAnsi="Cambria" w:cstheme="majorBidi"/>
@@ -12923,7 +12921,7 @@
         <w:lastRenderedPageBreak/>
         <w:t>Update Hospital Information</w:t>
       </w:r>
-      <w:bookmarkEnd w:id="39"/>
+      <w:bookmarkEnd w:id="38"/>
     </w:p>
     <w:p>
       <w:pPr>
@@ -13022,7 +13020,7 @@
           <w:szCs w:val="28"/>
         </w:rPr>
       </w:pPr>
-      <w:bookmarkStart w:id="40" w:name="_Toc390424925"/>
+      <w:bookmarkStart w:id="39" w:name="_Toc390424925"/>
       <w:r>
         <w:rPr>
           <w:rFonts w:ascii="Cambria" w:eastAsiaTheme="majorEastAsia" w:hAnsi="Cambria" w:cstheme="majorBidi"/>
@@ -13034,7 +13032,7 @@
         </w:rPr>
         <w:t>Create Appointment Online</w:t>
       </w:r>
-      <w:bookmarkEnd w:id="40"/>
+      <w:bookmarkEnd w:id="39"/>
     </w:p>
     <w:p>
       <w:pPr>
@@ -13133,7 +13131,7 @@
           <w:szCs w:val="28"/>
         </w:rPr>
       </w:pPr>
-      <w:bookmarkStart w:id="41" w:name="_Toc390424926"/>
+      <w:bookmarkStart w:id="40" w:name="_Toc390424926"/>
       <w:r>
         <w:rPr>
           <w:rFonts w:ascii="Cambria" w:eastAsiaTheme="majorEastAsia" w:hAnsi="Cambria" w:cstheme="majorBidi"/>
@@ -13145,7 +13143,7 @@
         </w:rPr>
         <w:t>Confirm Appointment</w:t>
       </w:r>
-      <w:bookmarkEnd w:id="41"/>
+      <w:bookmarkEnd w:id="40"/>
     </w:p>
     <w:p>
       <w:pPr>
@@ -13172,9 +13170,9 @@
         <w:lastRenderedPageBreak/>
         <w:drawing>
           <wp:inline distT="0" distB="0" distL="0" distR="0">
-            <wp:extent cx="5943600" cy="3503523"/>
-            <wp:effectExtent l="0" t="0" r="0" b="1905"/>
-            <wp:docPr id="23" name="Picture 23" descr="E:\Document\FU\Capstone Project\HospitalF\Design\Sequence Diagram\Confirm Appointment.png"/>
+            <wp:extent cx="5943600" cy="3509620"/>
+            <wp:effectExtent l="0" t="0" r="0" b="0"/>
+            <wp:docPr id="7" name="Picture 7" descr="E:\Document\FU\Capstone Project\HospitalF\Design\Sequence Diagram\Confirm Appointment.png"/>
             <wp:cNvGraphicFramePr>
               <a:graphicFrameLocks xmlns:a="http://schemas.openxmlformats.org/drawingml/2006/main" noChangeAspect="1"/>
             </wp:cNvGraphicFramePr>
@@ -13182,7 +13180,7 @@
               <a:graphicData uri="http://schemas.openxmlformats.org/drawingml/2006/picture">
                 <pic:pic xmlns:pic="http://schemas.openxmlformats.org/drawingml/2006/picture">
                   <pic:nvPicPr>
-                    <pic:cNvPr id="0" name="Picture 15" descr="E:\Document\FU\Capstone Project\HospitalF\Design\Sequence Diagram\Confirm Appointment.png"/>
+                    <pic:cNvPr id="0" name="Picture 2" descr="E:\Document\FU\Capstone Project\HospitalF\Design\Sequence Diagram\Confirm Appointment.png"/>
                     <pic:cNvPicPr>
                       <a:picLocks noChangeAspect="1" noChangeArrowheads="1"/>
                     </pic:cNvPicPr>
@@ -13203,7 +13201,7 @@
                   <pic:spPr bwMode="auto">
                     <a:xfrm>
                       <a:off x="0" y="0"/>
-                      <a:ext cx="5943600" cy="3503523"/>
+                      <a:ext cx="5943600" cy="3509620"/>
                     </a:xfrm>
                     <a:prstGeom prst="rect">
                       <a:avLst/>
@@ -13219,6 +13217,8 @@
           </wp:inline>
         </w:drawing>
       </w:r>
+      <w:bookmarkStart w:id="41" w:name="_GoBack"/>
+      <w:bookmarkEnd w:id="41"/>
     </w:p>
     <w:p>
       <w:pPr>
@@ -13395,9 +13395,9 @@
         <w:lastRenderedPageBreak/>
         <w:drawing>
           <wp:inline distT="0" distB="0" distL="0" distR="0">
-            <wp:extent cx="5943600" cy="2234119"/>
-            <wp:effectExtent l="0" t="0" r="0" b="0"/>
-            <wp:docPr id="1" name="Picture 1" descr="E:\Document\FU\Capstone Project\HospitalF\Design\Sequence Diagram\View Appointment list.png"/>
+            <wp:extent cx="5943600" cy="2227268"/>
+            <wp:effectExtent l="0" t="0" r="0" b="1905"/>
+            <wp:docPr id="2" name="Picture 2" descr="E:\Document\FU\Capstone Project\HospitalF\Design\Sequence Diagram\View Appointment list.png"/>
             <wp:cNvGraphicFramePr>
               <a:graphicFrameLocks xmlns:a="http://schemas.openxmlformats.org/drawingml/2006/main" noChangeAspect="1"/>
             </wp:cNvGraphicFramePr>
@@ -13426,7 +13426,7 @@
                   <pic:spPr bwMode="auto">
                     <a:xfrm>
                       <a:off x="0" y="0"/>
-                      <a:ext cx="5943600" cy="2234119"/>
+                      <a:ext cx="5943600" cy="2227268"/>
                     </a:xfrm>
                     <a:prstGeom prst="rect">
                       <a:avLst/>
@@ -29213,7 +29213,7 @@
 </file>
 
 <file path=customXml/itemProps1.xml><?xml version="1.0" encoding="utf-8"?>
-<ds:datastoreItem xmlns:ds="http://schemas.openxmlformats.org/officeDocument/2006/customXml" ds:itemID="{D52E3E67-D263-4F42-AE20-17EC7CA8A837}">
+<ds:datastoreItem xmlns:ds="http://schemas.openxmlformats.org/officeDocument/2006/customXml" ds:itemID="{C1700588-D740-4FD5-8D86-0CE79BE151DC}">
   <ds:schemaRefs>
     <ds:schemaRef ds:uri="http://schemas.openxmlformats.org/officeDocument/2006/bibliography"/>
   </ds:schemaRefs>

</xml_diff>